<commit_message>
-O0 parameter in compiling and pdf for report
</commit_message>
<xml_diff>
--- a/project3/project3.docx
+++ b/project3/project3.docx
@@ -136,10 +136,10 @@
           <w:tcPr>
             <w:tcW w:w="1620" w:type="dxa"/>
             <w:tcBorders>
-              <w:top w:val="nil"/>
-              <w:left w:val="nil"/>
-              <w:bottom w:val="nil"/>
-              <w:right w:val="nil"/>
+              <w:top w:val="single" w:sz="4" w:space="0" w:color="auto"/>
+              <w:left w:val="single" w:sz="4" w:space="0" w:color="auto"/>
+              <w:bottom w:val="single" w:sz="4" w:space="0" w:color="auto"/>
+              <w:right w:val="single" w:sz="4" w:space="0" w:color="auto"/>
               <w:tl2br w:val="single" w:sz="4" w:space="0" w:color="auto"/>
             </w:tcBorders>
             <w:shd w:val="clear" w:color="auto" w:fill="auto"/>
@@ -150,44 +150,44 @@
           <w:p>
             <w:pPr>
               <w:rPr>
+                <w:rFonts w:ascii="Calibri" w:eastAsia="Times New Roman" w:hAnsi="Calibri" w:cs="Times New Roman"/>
+                <w:color w:val="000000"/>
+              </w:rPr>
+            </w:pPr>
+            <w:r>
+              <w:rPr>
                 <w:rFonts w:ascii="Calibri" w:eastAsia="Times New Roman" w:hAnsi="Calibri" w:cs="Times New Roman" w:hint="eastAsia"/>
                 <w:color w:val="000000"/>
               </w:rPr>
-            </w:pPr>
+              <w:t xml:space="preserve">     </w:t>
+            </w:r>
             <w:r>
               <w:rPr>
                 <w:rFonts w:ascii="Calibri" w:eastAsia="Times New Roman" w:hAnsi="Calibri" w:cs="Times New Roman" w:hint="eastAsia"/>
                 <w:color w:val="000000"/>
               </w:rPr>
-              <w:t xml:space="preserve">     </w:t>
+              <w:t xml:space="preserve">   </w:t>
             </w:r>
             <w:r>
               <w:rPr>
                 <w:rFonts w:ascii="Calibri" w:eastAsia="Times New Roman" w:hAnsi="Calibri" w:cs="Times New Roman" w:hint="eastAsia"/>
                 <w:color w:val="000000"/>
               </w:rPr>
-              <w:t xml:space="preserve">   </w:t>
-            </w:r>
+              <w:t xml:space="preserve">        NUM</w:t>
+            </w:r>
+          </w:p>
+          <w:p>
+            <w:pPr>
+              <w:rPr>
+                <w:rFonts w:ascii="Calibri" w:eastAsia="Times New Roman" w:hAnsi="Calibri" w:cs="Times New Roman"/>
+                <w:color w:val="000000"/>
+              </w:rPr>
+            </w:pPr>
             <w:r>
               <w:rPr>
                 <w:rFonts w:ascii="Calibri" w:eastAsia="Times New Roman" w:hAnsi="Calibri" w:cs="Times New Roman" w:hint="eastAsia"/>
                 <w:color w:val="000000"/>
               </w:rPr>
-              <w:t xml:space="preserve">        NUM</w:t>
-            </w:r>
-          </w:p>
-          <w:p>
-            <w:pPr>
-              <w:rPr>
-                <w:rFonts w:ascii="Calibri" w:eastAsia="Times New Roman" w:hAnsi="Calibri" w:cs="Times New Roman" w:hint="eastAsia"/>
-                <w:color w:val="000000"/>
-              </w:rPr>
-            </w:pPr>
-            <w:r>
-              <w:rPr>
-                <w:rFonts w:ascii="Calibri" w:eastAsia="Times New Roman" w:hAnsi="Calibri" w:cs="Times New Roman" w:hint="eastAsia"/>
-                <w:color w:val="000000"/>
-              </w:rPr>
               <w:t>NUMT</w:t>
             </w:r>
           </w:p>
@@ -196,10 +196,10 @@
           <w:tcPr>
             <w:tcW w:w="1260" w:type="dxa"/>
             <w:tcBorders>
-              <w:top w:val="nil"/>
-              <w:left w:val="nil"/>
-              <w:bottom w:val="nil"/>
-              <w:right w:val="nil"/>
+              <w:top w:val="single" w:sz="4" w:space="0" w:color="auto"/>
+              <w:left w:val="single" w:sz="4" w:space="0" w:color="auto"/>
+              <w:bottom w:val="single" w:sz="4" w:space="0" w:color="auto"/>
+              <w:right w:val="single" w:sz="4" w:space="0" w:color="auto"/>
             </w:tcBorders>
             <w:shd w:val="clear" w:color="auto" w:fill="auto"/>
             <w:noWrap/>
@@ -227,10 +227,10 @@
           <w:tcPr>
             <w:tcW w:w="1350" w:type="dxa"/>
             <w:tcBorders>
-              <w:top w:val="nil"/>
-              <w:left w:val="nil"/>
-              <w:bottom w:val="nil"/>
-              <w:right w:val="nil"/>
+              <w:top w:val="single" w:sz="4" w:space="0" w:color="auto"/>
+              <w:left w:val="single" w:sz="4" w:space="0" w:color="auto"/>
+              <w:bottom w:val="single" w:sz="4" w:space="0" w:color="auto"/>
+              <w:right w:val="single" w:sz="4" w:space="0" w:color="auto"/>
             </w:tcBorders>
             <w:shd w:val="clear" w:color="auto" w:fill="auto"/>
             <w:noWrap/>
@@ -258,10 +258,10 @@
           <w:tcPr>
             <w:tcW w:w="1440" w:type="dxa"/>
             <w:tcBorders>
-              <w:top w:val="nil"/>
-              <w:left w:val="nil"/>
-              <w:bottom w:val="nil"/>
-              <w:right w:val="nil"/>
+              <w:top w:val="single" w:sz="4" w:space="0" w:color="auto"/>
+              <w:left w:val="single" w:sz="4" w:space="0" w:color="auto"/>
+              <w:bottom w:val="single" w:sz="4" w:space="0" w:color="auto"/>
+              <w:right w:val="single" w:sz="4" w:space="0" w:color="auto"/>
             </w:tcBorders>
             <w:shd w:val="clear" w:color="auto" w:fill="auto"/>
             <w:noWrap/>
@@ -289,10 +289,10 @@
           <w:tcPr>
             <w:tcW w:w="1440" w:type="dxa"/>
             <w:tcBorders>
-              <w:top w:val="nil"/>
-              <w:left w:val="nil"/>
-              <w:bottom w:val="nil"/>
-              <w:right w:val="nil"/>
+              <w:top w:val="single" w:sz="4" w:space="0" w:color="auto"/>
+              <w:left w:val="single" w:sz="4" w:space="0" w:color="auto"/>
+              <w:bottom w:val="single" w:sz="4" w:space="0" w:color="auto"/>
+              <w:right w:val="single" w:sz="4" w:space="0" w:color="auto"/>
             </w:tcBorders>
             <w:shd w:val="clear" w:color="auto" w:fill="auto"/>
             <w:noWrap/>
@@ -320,10 +320,10 @@
           <w:tcPr>
             <w:tcW w:w="1350" w:type="dxa"/>
             <w:tcBorders>
-              <w:top w:val="nil"/>
-              <w:left w:val="nil"/>
-              <w:bottom w:val="nil"/>
-              <w:right w:val="nil"/>
+              <w:top w:val="single" w:sz="4" w:space="0" w:color="auto"/>
+              <w:left w:val="single" w:sz="4" w:space="0" w:color="auto"/>
+              <w:bottom w:val="single" w:sz="4" w:space="0" w:color="auto"/>
+              <w:right w:val="single" w:sz="4" w:space="0" w:color="auto"/>
             </w:tcBorders>
             <w:shd w:val="clear" w:color="auto" w:fill="auto"/>
             <w:noWrap/>
@@ -351,10 +351,10 @@
           <w:tcPr>
             <w:tcW w:w="1080" w:type="dxa"/>
             <w:tcBorders>
-              <w:top w:val="nil"/>
-              <w:left w:val="nil"/>
-              <w:bottom w:val="nil"/>
-              <w:right w:val="nil"/>
+              <w:top w:val="single" w:sz="4" w:space="0" w:color="auto"/>
+              <w:left w:val="single" w:sz="4" w:space="0" w:color="auto"/>
+              <w:bottom w:val="single" w:sz="4" w:space="0" w:color="auto"/>
+              <w:right w:val="single" w:sz="4" w:space="0" w:color="auto"/>
             </w:tcBorders>
             <w:shd w:val="clear" w:color="auto" w:fill="auto"/>
             <w:noWrap/>
@@ -387,10 +387,10 @@
           <w:tcPr>
             <w:tcW w:w="1620" w:type="dxa"/>
             <w:tcBorders>
-              <w:top w:val="nil"/>
-              <w:left w:val="nil"/>
-              <w:bottom w:val="nil"/>
-              <w:right w:val="nil"/>
+              <w:top w:val="single" w:sz="4" w:space="0" w:color="auto"/>
+              <w:left w:val="single" w:sz="4" w:space="0" w:color="auto"/>
+              <w:bottom w:val="single" w:sz="4" w:space="0" w:color="auto"/>
+              <w:right w:val="single" w:sz="4" w:space="0" w:color="auto"/>
             </w:tcBorders>
             <w:shd w:val="clear" w:color="auto" w:fill="auto"/>
             <w:noWrap/>
@@ -418,10 +418,10 @@
           <w:tcPr>
             <w:tcW w:w="1260" w:type="dxa"/>
             <w:tcBorders>
-              <w:top w:val="nil"/>
-              <w:left w:val="nil"/>
-              <w:bottom w:val="nil"/>
-              <w:right w:val="nil"/>
+              <w:top w:val="single" w:sz="4" w:space="0" w:color="auto"/>
+              <w:left w:val="single" w:sz="4" w:space="0" w:color="auto"/>
+              <w:bottom w:val="single" w:sz="4" w:space="0" w:color="auto"/>
+              <w:right w:val="single" w:sz="4" w:space="0" w:color="auto"/>
             </w:tcBorders>
             <w:shd w:val="clear" w:color="auto" w:fill="auto"/>
             <w:noWrap/>
@@ -432,7 +432,7 @@
             <w:pPr>
               <w:jc w:val="right"/>
               <w:rPr>
-                <w:rFonts w:ascii="Calibri" w:eastAsia="Times New Roman" w:hAnsi="Calibri" w:cs="Times New Roman" w:hint="eastAsia"/>
+                <w:rFonts w:ascii="Calibri" w:eastAsia="Times New Roman" w:hAnsi="Calibri" w:cs="Times New Roman"/>
                 <w:color w:val="000000"/>
               </w:rPr>
             </w:pPr>
@@ -449,10 +449,10 @@
           <w:tcPr>
             <w:tcW w:w="1350" w:type="dxa"/>
             <w:tcBorders>
-              <w:top w:val="nil"/>
-              <w:left w:val="nil"/>
-              <w:bottom w:val="nil"/>
-              <w:right w:val="nil"/>
+              <w:top w:val="single" w:sz="4" w:space="0" w:color="auto"/>
+              <w:left w:val="single" w:sz="4" w:space="0" w:color="auto"/>
+              <w:bottom w:val="single" w:sz="4" w:space="0" w:color="auto"/>
+              <w:right w:val="single" w:sz="4" w:space="0" w:color="auto"/>
             </w:tcBorders>
             <w:shd w:val="clear" w:color="auto" w:fill="auto"/>
             <w:noWrap/>
@@ -463,7 +463,7 @@
             <w:pPr>
               <w:jc w:val="right"/>
               <w:rPr>
-                <w:rFonts w:ascii="Calibri" w:eastAsia="Times New Roman" w:hAnsi="Calibri" w:cs="Times New Roman" w:hint="eastAsia"/>
+                <w:rFonts w:ascii="Calibri" w:eastAsia="Times New Roman" w:hAnsi="Calibri" w:cs="Times New Roman"/>
                 <w:color w:val="000000"/>
               </w:rPr>
             </w:pPr>
@@ -480,10 +480,10 @@
           <w:tcPr>
             <w:tcW w:w="1440" w:type="dxa"/>
             <w:tcBorders>
-              <w:top w:val="nil"/>
-              <w:left w:val="nil"/>
-              <w:bottom w:val="nil"/>
-              <w:right w:val="nil"/>
+              <w:top w:val="single" w:sz="4" w:space="0" w:color="auto"/>
+              <w:left w:val="single" w:sz="4" w:space="0" w:color="auto"/>
+              <w:bottom w:val="single" w:sz="4" w:space="0" w:color="auto"/>
+              <w:right w:val="single" w:sz="4" w:space="0" w:color="auto"/>
             </w:tcBorders>
             <w:shd w:val="clear" w:color="auto" w:fill="auto"/>
             <w:noWrap/>
@@ -511,10 +511,10 @@
           <w:tcPr>
             <w:tcW w:w="1440" w:type="dxa"/>
             <w:tcBorders>
-              <w:top w:val="nil"/>
-              <w:left w:val="nil"/>
-              <w:bottom w:val="nil"/>
-              <w:right w:val="nil"/>
+              <w:top w:val="single" w:sz="4" w:space="0" w:color="auto"/>
+              <w:left w:val="single" w:sz="4" w:space="0" w:color="auto"/>
+              <w:bottom w:val="single" w:sz="4" w:space="0" w:color="auto"/>
+              <w:right w:val="single" w:sz="4" w:space="0" w:color="auto"/>
             </w:tcBorders>
             <w:shd w:val="clear" w:color="auto" w:fill="auto"/>
             <w:noWrap/>
@@ -542,10 +542,10 @@
           <w:tcPr>
             <w:tcW w:w="1350" w:type="dxa"/>
             <w:tcBorders>
-              <w:top w:val="nil"/>
-              <w:left w:val="nil"/>
-              <w:bottom w:val="nil"/>
-              <w:right w:val="nil"/>
+              <w:top w:val="single" w:sz="4" w:space="0" w:color="auto"/>
+              <w:left w:val="single" w:sz="4" w:space="0" w:color="auto"/>
+              <w:bottom w:val="single" w:sz="4" w:space="0" w:color="auto"/>
+              <w:right w:val="single" w:sz="4" w:space="0" w:color="auto"/>
             </w:tcBorders>
             <w:shd w:val="clear" w:color="auto" w:fill="auto"/>
             <w:noWrap/>
@@ -573,10 +573,10 @@
           <w:tcPr>
             <w:tcW w:w="1080" w:type="dxa"/>
             <w:tcBorders>
-              <w:top w:val="nil"/>
-              <w:left w:val="nil"/>
-              <w:bottom w:val="nil"/>
-              <w:right w:val="nil"/>
+              <w:top w:val="single" w:sz="4" w:space="0" w:color="auto"/>
+              <w:left w:val="single" w:sz="4" w:space="0" w:color="auto"/>
+              <w:bottom w:val="single" w:sz="4" w:space="0" w:color="auto"/>
+              <w:right w:val="single" w:sz="4" w:space="0" w:color="auto"/>
             </w:tcBorders>
             <w:shd w:val="clear" w:color="auto" w:fill="auto"/>
             <w:noWrap/>
@@ -609,10 +609,10 @@
           <w:tcPr>
             <w:tcW w:w="1620" w:type="dxa"/>
             <w:tcBorders>
-              <w:top w:val="nil"/>
-              <w:left w:val="nil"/>
-              <w:bottom w:val="nil"/>
-              <w:right w:val="nil"/>
+              <w:top w:val="single" w:sz="4" w:space="0" w:color="auto"/>
+              <w:left w:val="single" w:sz="4" w:space="0" w:color="auto"/>
+              <w:bottom w:val="single" w:sz="4" w:space="0" w:color="auto"/>
+              <w:right w:val="single" w:sz="4" w:space="0" w:color="auto"/>
             </w:tcBorders>
             <w:shd w:val="clear" w:color="auto" w:fill="auto"/>
             <w:noWrap/>
@@ -640,10 +640,10 @@
           <w:tcPr>
             <w:tcW w:w="1260" w:type="dxa"/>
             <w:tcBorders>
-              <w:top w:val="nil"/>
-              <w:left w:val="nil"/>
-              <w:bottom w:val="nil"/>
-              <w:right w:val="nil"/>
+              <w:top w:val="single" w:sz="4" w:space="0" w:color="auto"/>
+              <w:left w:val="single" w:sz="4" w:space="0" w:color="auto"/>
+              <w:bottom w:val="single" w:sz="4" w:space="0" w:color="auto"/>
+              <w:right w:val="single" w:sz="4" w:space="0" w:color="auto"/>
             </w:tcBorders>
             <w:shd w:val="clear" w:color="auto" w:fill="auto"/>
             <w:noWrap/>
@@ -671,10 +671,10 @@
           <w:tcPr>
             <w:tcW w:w="1350" w:type="dxa"/>
             <w:tcBorders>
-              <w:top w:val="nil"/>
-              <w:left w:val="nil"/>
-              <w:bottom w:val="nil"/>
-              <w:right w:val="nil"/>
+              <w:top w:val="single" w:sz="4" w:space="0" w:color="auto"/>
+              <w:left w:val="single" w:sz="4" w:space="0" w:color="auto"/>
+              <w:bottom w:val="single" w:sz="4" w:space="0" w:color="auto"/>
+              <w:right w:val="single" w:sz="4" w:space="0" w:color="auto"/>
             </w:tcBorders>
             <w:shd w:val="clear" w:color="auto" w:fill="auto"/>
             <w:noWrap/>
@@ -702,10 +702,10 @@
           <w:tcPr>
             <w:tcW w:w="1440" w:type="dxa"/>
             <w:tcBorders>
-              <w:top w:val="nil"/>
-              <w:left w:val="nil"/>
-              <w:bottom w:val="nil"/>
-              <w:right w:val="nil"/>
+              <w:top w:val="single" w:sz="4" w:space="0" w:color="auto"/>
+              <w:left w:val="single" w:sz="4" w:space="0" w:color="auto"/>
+              <w:bottom w:val="single" w:sz="4" w:space="0" w:color="auto"/>
+              <w:right w:val="single" w:sz="4" w:space="0" w:color="auto"/>
             </w:tcBorders>
             <w:shd w:val="clear" w:color="auto" w:fill="auto"/>
             <w:noWrap/>
@@ -733,10 +733,10 @@
           <w:tcPr>
             <w:tcW w:w="1440" w:type="dxa"/>
             <w:tcBorders>
-              <w:top w:val="nil"/>
-              <w:left w:val="nil"/>
-              <w:bottom w:val="nil"/>
-              <w:right w:val="nil"/>
+              <w:top w:val="single" w:sz="4" w:space="0" w:color="auto"/>
+              <w:left w:val="single" w:sz="4" w:space="0" w:color="auto"/>
+              <w:bottom w:val="single" w:sz="4" w:space="0" w:color="auto"/>
+              <w:right w:val="single" w:sz="4" w:space="0" w:color="auto"/>
             </w:tcBorders>
             <w:shd w:val="clear" w:color="auto" w:fill="auto"/>
             <w:noWrap/>
@@ -764,10 +764,10 @@
           <w:tcPr>
             <w:tcW w:w="1350" w:type="dxa"/>
             <w:tcBorders>
-              <w:top w:val="nil"/>
-              <w:left w:val="nil"/>
-              <w:bottom w:val="nil"/>
-              <w:right w:val="nil"/>
+              <w:top w:val="single" w:sz="4" w:space="0" w:color="auto"/>
+              <w:left w:val="single" w:sz="4" w:space="0" w:color="auto"/>
+              <w:bottom w:val="single" w:sz="4" w:space="0" w:color="auto"/>
+              <w:right w:val="single" w:sz="4" w:space="0" w:color="auto"/>
             </w:tcBorders>
             <w:shd w:val="clear" w:color="auto" w:fill="auto"/>
             <w:noWrap/>
@@ -795,10 +795,10 @@
           <w:tcPr>
             <w:tcW w:w="1080" w:type="dxa"/>
             <w:tcBorders>
-              <w:top w:val="nil"/>
-              <w:left w:val="nil"/>
-              <w:bottom w:val="nil"/>
-              <w:right w:val="nil"/>
+              <w:top w:val="single" w:sz="4" w:space="0" w:color="auto"/>
+              <w:left w:val="single" w:sz="4" w:space="0" w:color="auto"/>
+              <w:bottom w:val="single" w:sz="4" w:space="0" w:color="auto"/>
+              <w:right w:val="single" w:sz="4" w:space="0" w:color="auto"/>
             </w:tcBorders>
             <w:shd w:val="clear" w:color="auto" w:fill="auto"/>
             <w:noWrap/>
@@ -831,9 +831,10 @@
           <w:tcPr>
             <w:tcW w:w="1620" w:type="dxa"/>
             <w:tcBorders>
-              <w:top w:val="nil"/>
-              <w:left w:val="nil"/>
-              <w:right w:val="nil"/>
+              <w:top w:val="single" w:sz="4" w:space="0" w:color="auto"/>
+              <w:left w:val="single" w:sz="4" w:space="0" w:color="auto"/>
+              <w:bottom w:val="single" w:sz="4" w:space="0" w:color="auto"/>
+              <w:right w:val="single" w:sz="4" w:space="0" w:color="auto"/>
             </w:tcBorders>
             <w:shd w:val="clear" w:color="auto" w:fill="auto"/>
             <w:noWrap/>
@@ -861,10 +862,10 @@
           <w:tcPr>
             <w:tcW w:w="1260" w:type="dxa"/>
             <w:tcBorders>
-              <w:top w:val="nil"/>
-              <w:left w:val="nil"/>
-              <w:bottom w:val="nil"/>
-              <w:right w:val="nil"/>
+              <w:top w:val="single" w:sz="4" w:space="0" w:color="auto"/>
+              <w:left w:val="single" w:sz="4" w:space="0" w:color="auto"/>
+              <w:bottom w:val="single" w:sz="4" w:space="0" w:color="auto"/>
+              <w:right w:val="single" w:sz="4" w:space="0" w:color="auto"/>
             </w:tcBorders>
             <w:shd w:val="clear" w:color="auto" w:fill="auto"/>
             <w:noWrap/>
@@ -892,10 +893,10 @@
           <w:tcPr>
             <w:tcW w:w="1350" w:type="dxa"/>
             <w:tcBorders>
-              <w:top w:val="nil"/>
-              <w:left w:val="nil"/>
-              <w:bottom w:val="nil"/>
-              <w:right w:val="nil"/>
+              <w:top w:val="single" w:sz="4" w:space="0" w:color="auto"/>
+              <w:left w:val="single" w:sz="4" w:space="0" w:color="auto"/>
+              <w:bottom w:val="single" w:sz="4" w:space="0" w:color="auto"/>
+              <w:right w:val="single" w:sz="4" w:space="0" w:color="auto"/>
             </w:tcBorders>
             <w:shd w:val="clear" w:color="auto" w:fill="auto"/>
             <w:noWrap/>
@@ -923,10 +924,10 @@
           <w:tcPr>
             <w:tcW w:w="1440" w:type="dxa"/>
             <w:tcBorders>
-              <w:top w:val="nil"/>
-              <w:left w:val="nil"/>
-              <w:bottom w:val="nil"/>
-              <w:right w:val="nil"/>
+              <w:top w:val="single" w:sz="4" w:space="0" w:color="auto"/>
+              <w:left w:val="single" w:sz="4" w:space="0" w:color="auto"/>
+              <w:bottom w:val="single" w:sz="4" w:space="0" w:color="auto"/>
+              <w:right w:val="single" w:sz="4" w:space="0" w:color="auto"/>
             </w:tcBorders>
             <w:shd w:val="clear" w:color="auto" w:fill="auto"/>
             <w:noWrap/>
@@ -954,10 +955,10 @@
           <w:tcPr>
             <w:tcW w:w="1440" w:type="dxa"/>
             <w:tcBorders>
-              <w:top w:val="nil"/>
-              <w:left w:val="nil"/>
-              <w:bottom w:val="nil"/>
-              <w:right w:val="nil"/>
+              <w:top w:val="single" w:sz="4" w:space="0" w:color="auto"/>
+              <w:left w:val="single" w:sz="4" w:space="0" w:color="auto"/>
+              <w:bottom w:val="single" w:sz="4" w:space="0" w:color="auto"/>
+              <w:right w:val="single" w:sz="4" w:space="0" w:color="auto"/>
             </w:tcBorders>
             <w:shd w:val="clear" w:color="auto" w:fill="auto"/>
             <w:noWrap/>
@@ -968,7 +969,7 @@
             <w:pPr>
               <w:jc w:val="right"/>
               <w:rPr>
-                <w:rFonts w:ascii="Calibri" w:eastAsia="Times New Roman" w:hAnsi="Calibri" w:cs="Times New Roman" w:hint="eastAsia"/>
+                <w:rFonts w:ascii="Calibri" w:eastAsia="Times New Roman" w:hAnsi="Calibri" w:cs="Times New Roman"/>
                 <w:color w:val="000000"/>
               </w:rPr>
             </w:pPr>
@@ -985,10 +986,10 @@
           <w:tcPr>
             <w:tcW w:w="1350" w:type="dxa"/>
             <w:tcBorders>
-              <w:top w:val="nil"/>
-              <w:left w:val="nil"/>
-              <w:bottom w:val="nil"/>
-              <w:right w:val="nil"/>
+              <w:top w:val="single" w:sz="4" w:space="0" w:color="auto"/>
+              <w:left w:val="single" w:sz="4" w:space="0" w:color="auto"/>
+              <w:bottom w:val="single" w:sz="4" w:space="0" w:color="auto"/>
+              <w:right w:val="single" w:sz="4" w:space="0" w:color="auto"/>
             </w:tcBorders>
             <w:shd w:val="clear" w:color="auto" w:fill="auto"/>
             <w:noWrap/>
@@ -999,7 +1000,7 @@
             <w:pPr>
               <w:jc w:val="right"/>
               <w:rPr>
-                <w:rFonts w:ascii="Calibri" w:eastAsia="Times New Roman" w:hAnsi="Calibri" w:cs="Times New Roman" w:hint="eastAsia"/>
+                <w:rFonts w:ascii="Calibri" w:eastAsia="Times New Roman" w:hAnsi="Calibri" w:cs="Times New Roman"/>
                 <w:color w:val="000000"/>
               </w:rPr>
             </w:pPr>
@@ -1016,10 +1017,10 @@
           <w:tcPr>
             <w:tcW w:w="1080" w:type="dxa"/>
             <w:tcBorders>
-              <w:top w:val="nil"/>
-              <w:left w:val="nil"/>
-              <w:bottom w:val="nil"/>
-              <w:right w:val="nil"/>
+              <w:top w:val="single" w:sz="4" w:space="0" w:color="auto"/>
+              <w:left w:val="single" w:sz="4" w:space="0" w:color="auto"/>
+              <w:bottom w:val="single" w:sz="4" w:space="0" w:color="auto"/>
+              <w:right w:val="single" w:sz="4" w:space="0" w:color="auto"/>
             </w:tcBorders>
             <w:shd w:val="clear" w:color="auto" w:fill="auto"/>
             <w:noWrap/>
@@ -1030,7 +1031,7 @@
             <w:pPr>
               <w:jc w:val="right"/>
               <w:rPr>
-                <w:rFonts w:ascii="Calibri" w:eastAsia="Times New Roman" w:hAnsi="Calibri" w:cs="Times New Roman" w:hint="eastAsia"/>
+                <w:rFonts w:ascii="Calibri" w:eastAsia="Times New Roman" w:hAnsi="Calibri" w:cs="Times New Roman"/>
                 <w:color w:val="000000"/>
               </w:rPr>
             </w:pPr>
@@ -1052,10 +1053,10 @@
           <w:tcPr>
             <w:tcW w:w="1620" w:type="dxa"/>
             <w:tcBorders>
-              <w:top w:val="nil"/>
-              <w:left w:val="nil"/>
-              <w:bottom w:val="nil"/>
-              <w:right w:val="nil"/>
+              <w:top w:val="single" w:sz="4" w:space="0" w:color="auto"/>
+              <w:left w:val="single" w:sz="4" w:space="0" w:color="auto"/>
+              <w:bottom w:val="single" w:sz="4" w:space="0" w:color="auto"/>
+              <w:right w:val="single" w:sz="4" w:space="0" w:color="auto"/>
               <w:tl2br w:val="single" w:sz="4" w:space="0" w:color="auto"/>
             </w:tcBorders>
             <w:shd w:val="clear" w:color="auto" w:fill="auto"/>
@@ -1065,37 +1066,37 @@
           <w:p>
             <w:pPr>
               <w:rPr>
+                <w:rFonts w:ascii="Calibri" w:eastAsia="Times New Roman" w:hAnsi="Calibri" w:cs="Times New Roman"/>
+                <w:color w:val="000000"/>
+              </w:rPr>
+            </w:pPr>
+            <w:r>
+              <w:rPr>
                 <w:rFonts w:ascii="Calibri" w:eastAsia="Times New Roman" w:hAnsi="Calibri" w:cs="Times New Roman" w:hint="eastAsia"/>
                 <w:color w:val="000000"/>
               </w:rPr>
-            </w:pPr>
+              <w:t xml:space="preserve">   </w:t>
+            </w:r>
             <w:r>
               <w:rPr>
                 <w:rFonts w:ascii="Calibri" w:eastAsia="Times New Roman" w:hAnsi="Calibri" w:cs="Times New Roman" w:hint="eastAsia"/>
                 <w:color w:val="000000"/>
               </w:rPr>
-              <w:t xml:space="preserve">   </w:t>
-            </w:r>
+              <w:t xml:space="preserve">            NUM</w:t>
+            </w:r>
+          </w:p>
+          <w:p>
+            <w:pPr>
+              <w:rPr>
+                <w:rFonts w:ascii="Calibri" w:eastAsia="Times New Roman" w:hAnsi="Calibri" w:cs="Times New Roman"/>
+                <w:color w:val="000000"/>
+              </w:rPr>
+            </w:pPr>
             <w:r>
               <w:rPr>
                 <w:rFonts w:ascii="Calibri" w:eastAsia="Times New Roman" w:hAnsi="Calibri" w:cs="Times New Roman" w:hint="eastAsia"/>
                 <w:color w:val="000000"/>
               </w:rPr>
-              <w:t xml:space="preserve">            NUM</w:t>
-            </w:r>
-          </w:p>
-          <w:p>
-            <w:pPr>
-              <w:rPr>
-                <w:rFonts w:ascii="Calibri" w:eastAsia="Times New Roman" w:hAnsi="Calibri" w:cs="Times New Roman" w:hint="eastAsia"/>
-                <w:color w:val="000000"/>
-              </w:rPr>
-            </w:pPr>
-            <w:r>
-              <w:rPr>
-                <w:rFonts w:ascii="Calibri" w:eastAsia="Times New Roman" w:hAnsi="Calibri" w:cs="Times New Roman" w:hint="eastAsia"/>
-                <w:color w:val="000000"/>
-              </w:rPr>
               <w:t>NUMT</w:t>
             </w:r>
           </w:p>
@@ -1104,10 +1105,10 @@
           <w:tcPr>
             <w:tcW w:w="1260" w:type="dxa"/>
             <w:tcBorders>
-              <w:top w:val="nil"/>
-              <w:left w:val="nil"/>
-              <w:bottom w:val="nil"/>
-              <w:right w:val="nil"/>
+              <w:top w:val="single" w:sz="4" w:space="0" w:color="auto"/>
+              <w:left w:val="single" w:sz="4" w:space="0" w:color="auto"/>
+              <w:bottom w:val="single" w:sz="4" w:space="0" w:color="auto"/>
+              <w:right w:val="single" w:sz="4" w:space="0" w:color="auto"/>
             </w:tcBorders>
             <w:shd w:val="clear" w:color="auto" w:fill="auto"/>
             <w:noWrap/>
@@ -1134,10 +1135,10 @@
           <w:tcPr>
             <w:tcW w:w="1350" w:type="dxa"/>
             <w:tcBorders>
-              <w:top w:val="nil"/>
-              <w:left w:val="nil"/>
-              <w:bottom w:val="nil"/>
-              <w:right w:val="nil"/>
+              <w:top w:val="single" w:sz="4" w:space="0" w:color="auto"/>
+              <w:left w:val="single" w:sz="4" w:space="0" w:color="auto"/>
+              <w:bottom w:val="single" w:sz="4" w:space="0" w:color="auto"/>
+              <w:right w:val="single" w:sz="4" w:space="0" w:color="auto"/>
             </w:tcBorders>
             <w:shd w:val="clear" w:color="auto" w:fill="auto"/>
             <w:noWrap/>
@@ -1164,10 +1165,10 @@
           <w:tcPr>
             <w:tcW w:w="1440" w:type="dxa"/>
             <w:tcBorders>
-              <w:top w:val="nil"/>
-              <w:left w:val="nil"/>
-              <w:bottom w:val="nil"/>
-              <w:right w:val="nil"/>
+              <w:top w:val="single" w:sz="4" w:space="0" w:color="auto"/>
+              <w:left w:val="single" w:sz="4" w:space="0" w:color="auto"/>
+              <w:bottom w:val="single" w:sz="4" w:space="0" w:color="auto"/>
+              <w:right w:val="single" w:sz="4" w:space="0" w:color="auto"/>
             </w:tcBorders>
             <w:shd w:val="clear" w:color="auto" w:fill="auto"/>
             <w:noWrap/>
@@ -1194,10 +1195,10 @@
           <w:tcPr>
             <w:tcW w:w="1440" w:type="dxa"/>
             <w:tcBorders>
-              <w:top w:val="nil"/>
-              <w:left w:val="nil"/>
-              <w:bottom w:val="nil"/>
-              <w:right w:val="nil"/>
+              <w:top w:val="single" w:sz="4" w:space="0" w:color="auto"/>
+              <w:left w:val="single" w:sz="4" w:space="0" w:color="auto"/>
+              <w:bottom w:val="single" w:sz="4" w:space="0" w:color="auto"/>
+              <w:right w:val="single" w:sz="4" w:space="0" w:color="auto"/>
             </w:tcBorders>
             <w:shd w:val="clear" w:color="auto" w:fill="auto"/>
             <w:noWrap/>
@@ -1224,10 +1225,10 @@
           <w:tcPr>
             <w:tcW w:w="1350" w:type="dxa"/>
             <w:tcBorders>
-              <w:top w:val="nil"/>
-              <w:left w:val="nil"/>
-              <w:bottom w:val="nil"/>
-              <w:right w:val="nil"/>
+              <w:top w:val="single" w:sz="4" w:space="0" w:color="auto"/>
+              <w:left w:val="single" w:sz="4" w:space="0" w:color="auto"/>
+              <w:bottom w:val="single" w:sz="4" w:space="0" w:color="auto"/>
+              <w:right w:val="single" w:sz="4" w:space="0" w:color="auto"/>
             </w:tcBorders>
             <w:shd w:val="clear" w:color="auto" w:fill="auto"/>
             <w:noWrap/>
@@ -1254,10 +1255,10 @@
           <w:tcPr>
             <w:tcW w:w="1080" w:type="dxa"/>
             <w:tcBorders>
-              <w:top w:val="nil"/>
-              <w:left w:val="nil"/>
-              <w:bottom w:val="nil"/>
-              <w:right w:val="nil"/>
+              <w:top w:val="single" w:sz="4" w:space="0" w:color="auto"/>
+              <w:left w:val="single" w:sz="4" w:space="0" w:color="auto"/>
+              <w:bottom w:val="single" w:sz="4" w:space="0" w:color="auto"/>
+              <w:right w:val="single" w:sz="4" w:space="0" w:color="auto"/>
             </w:tcBorders>
             <w:shd w:val="clear" w:color="auto" w:fill="auto"/>
             <w:noWrap/>
@@ -1289,28 +1290,28 @@
           <w:tcPr>
             <w:tcW w:w="1620" w:type="dxa"/>
             <w:tcBorders>
-              <w:top w:val="nil"/>
-              <w:left w:val="nil"/>
-              <w:bottom w:val="nil"/>
-              <w:right w:val="nil"/>
-            </w:tcBorders>
-            <w:shd w:val="clear" w:color="auto" w:fill="auto"/>
-            <w:noWrap/>
-            <w:vAlign w:val="bottom"/>
-          </w:tcPr>
-          <w:p>
-            <w:pPr>
-              <w:jc w:val="right"/>
+              <w:top w:val="single" w:sz="4" w:space="0" w:color="auto"/>
+              <w:left w:val="single" w:sz="4" w:space="0" w:color="auto"/>
+              <w:bottom w:val="single" w:sz="4" w:space="0" w:color="auto"/>
+              <w:right w:val="single" w:sz="4" w:space="0" w:color="auto"/>
+            </w:tcBorders>
+            <w:shd w:val="clear" w:color="auto" w:fill="auto"/>
+            <w:noWrap/>
+            <w:vAlign w:val="bottom"/>
+          </w:tcPr>
+          <w:p>
+            <w:pPr>
+              <w:jc w:val="right"/>
+              <w:rPr>
+                <w:rFonts w:ascii="Calibri" w:eastAsia="Times New Roman" w:hAnsi="Calibri" w:cs="Times New Roman"/>
+                <w:color w:val="000000"/>
+              </w:rPr>
+            </w:pPr>
+            <w:r>
               <w:rPr>
                 <w:rFonts w:ascii="Calibri" w:eastAsia="Times New Roman" w:hAnsi="Calibri" w:cs="Times New Roman" w:hint="eastAsia"/>
                 <w:color w:val="000000"/>
               </w:rPr>
-            </w:pPr>
-            <w:r>
-              <w:rPr>
-                <w:rFonts w:ascii="Calibri" w:eastAsia="Times New Roman" w:hAnsi="Calibri" w:cs="Times New Roman" w:hint="eastAsia"/>
-                <w:color w:val="000000"/>
-              </w:rPr>
               <w:t>1</w:t>
             </w:r>
           </w:p>
@@ -1319,10 +1320,10 @@
           <w:tcPr>
             <w:tcW w:w="1260" w:type="dxa"/>
             <w:tcBorders>
-              <w:top w:val="nil"/>
-              <w:left w:val="nil"/>
-              <w:bottom w:val="nil"/>
-              <w:right w:val="nil"/>
+              <w:top w:val="single" w:sz="4" w:space="0" w:color="auto"/>
+              <w:left w:val="single" w:sz="4" w:space="0" w:color="auto"/>
+              <w:bottom w:val="single" w:sz="4" w:space="0" w:color="auto"/>
+              <w:right w:val="single" w:sz="4" w:space="0" w:color="auto"/>
             </w:tcBorders>
             <w:shd w:val="clear" w:color="auto" w:fill="auto"/>
             <w:noWrap/>
@@ -1349,10 +1350,10 @@
           <w:tcPr>
             <w:tcW w:w="1350" w:type="dxa"/>
             <w:tcBorders>
-              <w:top w:val="nil"/>
-              <w:left w:val="nil"/>
-              <w:bottom w:val="nil"/>
-              <w:right w:val="nil"/>
+              <w:top w:val="single" w:sz="4" w:space="0" w:color="auto"/>
+              <w:left w:val="single" w:sz="4" w:space="0" w:color="auto"/>
+              <w:bottom w:val="single" w:sz="4" w:space="0" w:color="auto"/>
+              <w:right w:val="single" w:sz="4" w:space="0" w:color="auto"/>
             </w:tcBorders>
             <w:shd w:val="clear" w:color="auto" w:fill="auto"/>
             <w:noWrap/>
@@ -1379,20 +1380,20 @@
           <w:tcPr>
             <w:tcW w:w="1440" w:type="dxa"/>
             <w:tcBorders>
-              <w:top w:val="nil"/>
-              <w:left w:val="nil"/>
-              <w:bottom w:val="nil"/>
-              <w:right w:val="nil"/>
-            </w:tcBorders>
-            <w:shd w:val="clear" w:color="auto" w:fill="auto"/>
-            <w:noWrap/>
-            <w:vAlign w:val="bottom"/>
-          </w:tcPr>
-          <w:p>
-            <w:pPr>
-              <w:jc w:val="right"/>
-              <w:rPr>
-                <w:rFonts w:ascii="Calibri" w:eastAsia="Times New Roman" w:hAnsi="Calibri" w:hint="eastAsia"/>
+              <w:top w:val="single" w:sz="4" w:space="0" w:color="auto"/>
+              <w:left w:val="single" w:sz="4" w:space="0" w:color="auto"/>
+              <w:bottom w:val="single" w:sz="4" w:space="0" w:color="auto"/>
+              <w:right w:val="single" w:sz="4" w:space="0" w:color="auto"/>
+            </w:tcBorders>
+            <w:shd w:val="clear" w:color="auto" w:fill="auto"/>
+            <w:noWrap/>
+            <w:vAlign w:val="bottom"/>
+          </w:tcPr>
+          <w:p>
+            <w:pPr>
+              <w:jc w:val="right"/>
+              <w:rPr>
+                <w:rFonts w:ascii="Calibri" w:eastAsia="Times New Roman" w:hAnsi="Calibri"/>
                 <w:color w:val="000000"/>
               </w:rPr>
             </w:pPr>
@@ -1409,20 +1410,20 @@
           <w:tcPr>
             <w:tcW w:w="1440" w:type="dxa"/>
             <w:tcBorders>
-              <w:top w:val="nil"/>
-              <w:left w:val="nil"/>
-              <w:bottom w:val="nil"/>
-              <w:right w:val="nil"/>
-            </w:tcBorders>
-            <w:shd w:val="clear" w:color="auto" w:fill="auto"/>
-            <w:noWrap/>
-            <w:vAlign w:val="bottom"/>
-          </w:tcPr>
-          <w:p>
-            <w:pPr>
-              <w:jc w:val="right"/>
-              <w:rPr>
-                <w:rFonts w:ascii="Calibri" w:eastAsia="Times New Roman" w:hAnsi="Calibri" w:hint="eastAsia"/>
+              <w:top w:val="single" w:sz="4" w:space="0" w:color="auto"/>
+              <w:left w:val="single" w:sz="4" w:space="0" w:color="auto"/>
+              <w:bottom w:val="single" w:sz="4" w:space="0" w:color="auto"/>
+              <w:right w:val="single" w:sz="4" w:space="0" w:color="auto"/>
+            </w:tcBorders>
+            <w:shd w:val="clear" w:color="auto" w:fill="auto"/>
+            <w:noWrap/>
+            <w:vAlign w:val="bottom"/>
+          </w:tcPr>
+          <w:p>
+            <w:pPr>
+              <w:jc w:val="right"/>
+              <w:rPr>
+                <w:rFonts w:ascii="Calibri" w:eastAsia="Times New Roman" w:hAnsi="Calibri"/>
                 <w:color w:val="000000"/>
               </w:rPr>
             </w:pPr>
@@ -1439,20 +1440,20 @@
           <w:tcPr>
             <w:tcW w:w="1350" w:type="dxa"/>
             <w:tcBorders>
-              <w:top w:val="nil"/>
-              <w:left w:val="nil"/>
-              <w:bottom w:val="nil"/>
-              <w:right w:val="nil"/>
-            </w:tcBorders>
-            <w:shd w:val="clear" w:color="auto" w:fill="auto"/>
-            <w:noWrap/>
-            <w:vAlign w:val="bottom"/>
-          </w:tcPr>
-          <w:p>
-            <w:pPr>
-              <w:jc w:val="right"/>
-              <w:rPr>
-                <w:rFonts w:ascii="Calibri" w:eastAsia="Times New Roman" w:hAnsi="Calibri" w:hint="eastAsia"/>
+              <w:top w:val="single" w:sz="4" w:space="0" w:color="auto"/>
+              <w:left w:val="single" w:sz="4" w:space="0" w:color="auto"/>
+              <w:bottom w:val="single" w:sz="4" w:space="0" w:color="auto"/>
+              <w:right w:val="single" w:sz="4" w:space="0" w:color="auto"/>
+            </w:tcBorders>
+            <w:shd w:val="clear" w:color="auto" w:fill="auto"/>
+            <w:noWrap/>
+            <w:vAlign w:val="bottom"/>
+          </w:tcPr>
+          <w:p>
+            <w:pPr>
+              <w:jc w:val="right"/>
+              <w:rPr>
+                <w:rFonts w:ascii="Calibri" w:eastAsia="Times New Roman" w:hAnsi="Calibri"/>
                 <w:color w:val="000000"/>
               </w:rPr>
             </w:pPr>
@@ -1469,20 +1470,20 @@
           <w:tcPr>
             <w:tcW w:w="1080" w:type="dxa"/>
             <w:tcBorders>
-              <w:top w:val="nil"/>
-              <w:left w:val="nil"/>
-              <w:bottom w:val="nil"/>
-              <w:right w:val="nil"/>
-            </w:tcBorders>
-            <w:shd w:val="clear" w:color="auto" w:fill="auto"/>
-            <w:noWrap/>
-            <w:vAlign w:val="bottom"/>
-          </w:tcPr>
-          <w:p>
-            <w:pPr>
-              <w:jc w:val="right"/>
-              <w:rPr>
-                <w:rFonts w:ascii="Calibri" w:eastAsia="Times New Roman" w:hAnsi="Calibri" w:hint="eastAsia"/>
+              <w:top w:val="single" w:sz="4" w:space="0" w:color="auto"/>
+              <w:left w:val="single" w:sz="4" w:space="0" w:color="auto"/>
+              <w:bottom w:val="single" w:sz="4" w:space="0" w:color="auto"/>
+              <w:right w:val="single" w:sz="4" w:space="0" w:color="auto"/>
+            </w:tcBorders>
+            <w:shd w:val="clear" w:color="auto" w:fill="auto"/>
+            <w:noWrap/>
+            <w:vAlign w:val="bottom"/>
+          </w:tcPr>
+          <w:p>
+            <w:pPr>
+              <w:jc w:val="right"/>
+              <w:rPr>
+                <w:rFonts w:ascii="Calibri" w:eastAsia="Times New Roman" w:hAnsi="Calibri"/>
                 <w:color w:val="000000"/>
               </w:rPr>
             </w:pPr>
@@ -1504,28 +1505,28 @@
           <w:tcPr>
             <w:tcW w:w="1620" w:type="dxa"/>
             <w:tcBorders>
-              <w:top w:val="nil"/>
-              <w:left w:val="nil"/>
-              <w:bottom w:val="nil"/>
-              <w:right w:val="nil"/>
-            </w:tcBorders>
-            <w:shd w:val="clear" w:color="auto" w:fill="auto"/>
-            <w:noWrap/>
-            <w:vAlign w:val="bottom"/>
-          </w:tcPr>
-          <w:p>
-            <w:pPr>
-              <w:jc w:val="right"/>
+              <w:top w:val="single" w:sz="4" w:space="0" w:color="auto"/>
+              <w:left w:val="single" w:sz="4" w:space="0" w:color="auto"/>
+              <w:bottom w:val="single" w:sz="4" w:space="0" w:color="auto"/>
+              <w:right w:val="single" w:sz="4" w:space="0" w:color="auto"/>
+            </w:tcBorders>
+            <w:shd w:val="clear" w:color="auto" w:fill="auto"/>
+            <w:noWrap/>
+            <w:vAlign w:val="bottom"/>
+          </w:tcPr>
+          <w:p>
+            <w:pPr>
+              <w:jc w:val="right"/>
+              <w:rPr>
+                <w:rFonts w:ascii="Calibri" w:eastAsia="Times New Roman" w:hAnsi="Calibri" w:cs="Times New Roman"/>
+                <w:color w:val="000000"/>
+              </w:rPr>
+            </w:pPr>
+            <w:r>
               <w:rPr>
                 <w:rFonts w:ascii="Calibri" w:eastAsia="Times New Roman" w:hAnsi="Calibri" w:cs="Times New Roman" w:hint="eastAsia"/>
                 <w:color w:val="000000"/>
               </w:rPr>
-            </w:pPr>
-            <w:r>
-              <w:rPr>
-                <w:rFonts w:ascii="Calibri" w:eastAsia="Times New Roman" w:hAnsi="Calibri" w:cs="Times New Roman" w:hint="eastAsia"/>
-                <w:color w:val="000000"/>
-              </w:rPr>
               <w:t>2</w:t>
             </w:r>
           </w:p>
@@ -1534,10 +1535,10 @@
           <w:tcPr>
             <w:tcW w:w="1260" w:type="dxa"/>
             <w:tcBorders>
-              <w:top w:val="nil"/>
-              <w:left w:val="nil"/>
-              <w:bottom w:val="nil"/>
-              <w:right w:val="nil"/>
+              <w:top w:val="single" w:sz="4" w:space="0" w:color="auto"/>
+              <w:left w:val="single" w:sz="4" w:space="0" w:color="auto"/>
+              <w:bottom w:val="single" w:sz="4" w:space="0" w:color="auto"/>
+              <w:right w:val="single" w:sz="4" w:space="0" w:color="auto"/>
             </w:tcBorders>
             <w:shd w:val="clear" w:color="auto" w:fill="auto"/>
             <w:noWrap/>
@@ -1564,10 +1565,10 @@
           <w:tcPr>
             <w:tcW w:w="1350" w:type="dxa"/>
             <w:tcBorders>
-              <w:top w:val="nil"/>
-              <w:left w:val="nil"/>
-              <w:bottom w:val="nil"/>
-              <w:right w:val="nil"/>
+              <w:top w:val="single" w:sz="4" w:space="0" w:color="auto"/>
+              <w:left w:val="single" w:sz="4" w:space="0" w:color="auto"/>
+              <w:bottom w:val="single" w:sz="4" w:space="0" w:color="auto"/>
+              <w:right w:val="single" w:sz="4" w:space="0" w:color="auto"/>
             </w:tcBorders>
             <w:shd w:val="clear" w:color="auto" w:fill="auto"/>
             <w:noWrap/>
@@ -1594,20 +1595,20 @@
           <w:tcPr>
             <w:tcW w:w="1440" w:type="dxa"/>
             <w:tcBorders>
-              <w:top w:val="nil"/>
-              <w:left w:val="nil"/>
-              <w:bottom w:val="nil"/>
-              <w:right w:val="nil"/>
-            </w:tcBorders>
-            <w:shd w:val="clear" w:color="auto" w:fill="auto"/>
-            <w:noWrap/>
-            <w:vAlign w:val="bottom"/>
-          </w:tcPr>
-          <w:p>
-            <w:pPr>
-              <w:jc w:val="right"/>
-              <w:rPr>
-                <w:rFonts w:ascii="Calibri" w:eastAsia="Times New Roman" w:hAnsi="Calibri" w:hint="eastAsia"/>
+              <w:top w:val="single" w:sz="4" w:space="0" w:color="auto"/>
+              <w:left w:val="single" w:sz="4" w:space="0" w:color="auto"/>
+              <w:bottom w:val="single" w:sz="4" w:space="0" w:color="auto"/>
+              <w:right w:val="single" w:sz="4" w:space="0" w:color="auto"/>
+            </w:tcBorders>
+            <w:shd w:val="clear" w:color="auto" w:fill="auto"/>
+            <w:noWrap/>
+            <w:vAlign w:val="bottom"/>
+          </w:tcPr>
+          <w:p>
+            <w:pPr>
+              <w:jc w:val="right"/>
+              <w:rPr>
+                <w:rFonts w:ascii="Calibri" w:eastAsia="Times New Roman" w:hAnsi="Calibri"/>
                 <w:color w:val="000000"/>
               </w:rPr>
             </w:pPr>
@@ -1624,20 +1625,20 @@
           <w:tcPr>
             <w:tcW w:w="1440" w:type="dxa"/>
             <w:tcBorders>
-              <w:top w:val="nil"/>
-              <w:left w:val="nil"/>
-              <w:bottom w:val="nil"/>
-              <w:right w:val="nil"/>
-            </w:tcBorders>
-            <w:shd w:val="clear" w:color="auto" w:fill="auto"/>
-            <w:noWrap/>
-            <w:vAlign w:val="bottom"/>
-          </w:tcPr>
-          <w:p>
-            <w:pPr>
-              <w:jc w:val="right"/>
-              <w:rPr>
-                <w:rFonts w:ascii="Calibri" w:eastAsia="Times New Roman" w:hAnsi="Calibri" w:hint="eastAsia"/>
+              <w:top w:val="single" w:sz="4" w:space="0" w:color="auto"/>
+              <w:left w:val="single" w:sz="4" w:space="0" w:color="auto"/>
+              <w:bottom w:val="single" w:sz="4" w:space="0" w:color="auto"/>
+              <w:right w:val="single" w:sz="4" w:space="0" w:color="auto"/>
+            </w:tcBorders>
+            <w:shd w:val="clear" w:color="auto" w:fill="auto"/>
+            <w:noWrap/>
+            <w:vAlign w:val="bottom"/>
+          </w:tcPr>
+          <w:p>
+            <w:pPr>
+              <w:jc w:val="right"/>
+              <w:rPr>
+                <w:rFonts w:ascii="Calibri" w:eastAsia="Times New Roman" w:hAnsi="Calibri"/>
                 <w:color w:val="000000"/>
               </w:rPr>
             </w:pPr>
@@ -1654,20 +1655,20 @@
           <w:tcPr>
             <w:tcW w:w="1350" w:type="dxa"/>
             <w:tcBorders>
-              <w:top w:val="nil"/>
-              <w:left w:val="nil"/>
-              <w:bottom w:val="nil"/>
-              <w:right w:val="nil"/>
-            </w:tcBorders>
-            <w:shd w:val="clear" w:color="auto" w:fill="auto"/>
-            <w:noWrap/>
-            <w:vAlign w:val="bottom"/>
-          </w:tcPr>
-          <w:p>
-            <w:pPr>
-              <w:jc w:val="right"/>
-              <w:rPr>
-                <w:rFonts w:ascii="Calibri" w:eastAsia="Times New Roman" w:hAnsi="Calibri" w:hint="eastAsia"/>
+              <w:top w:val="single" w:sz="4" w:space="0" w:color="auto"/>
+              <w:left w:val="single" w:sz="4" w:space="0" w:color="auto"/>
+              <w:bottom w:val="single" w:sz="4" w:space="0" w:color="auto"/>
+              <w:right w:val="single" w:sz="4" w:space="0" w:color="auto"/>
+            </w:tcBorders>
+            <w:shd w:val="clear" w:color="auto" w:fill="auto"/>
+            <w:noWrap/>
+            <w:vAlign w:val="bottom"/>
+          </w:tcPr>
+          <w:p>
+            <w:pPr>
+              <w:jc w:val="right"/>
+              <w:rPr>
+                <w:rFonts w:ascii="Calibri" w:eastAsia="Times New Roman" w:hAnsi="Calibri"/>
                 <w:color w:val="000000"/>
               </w:rPr>
             </w:pPr>
@@ -1684,20 +1685,20 @@
           <w:tcPr>
             <w:tcW w:w="1080" w:type="dxa"/>
             <w:tcBorders>
-              <w:top w:val="nil"/>
-              <w:left w:val="nil"/>
-              <w:bottom w:val="nil"/>
-              <w:right w:val="nil"/>
-            </w:tcBorders>
-            <w:shd w:val="clear" w:color="auto" w:fill="auto"/>
-            <w:noWrap/>
-            <w:vAlign w:val="bottom"/>
-          </w:tcPr>
-          <w:p>
-            <w:pPr>
-              <w:jc w:val="right"/>
-              <w:rPr>
-                <w:rFonts w:ascii="Calibri" w:eastAsia="Times New Roman" w:hAnsi="Calibri" w:hint="eastAsia"/>
+              <w:top w:val="single" w:sz="4" w:space="0" w:color="auto"/>
+              <w:left w:val="single" w:sz="4" w:space="0" w:color="auto"/>
+              <w:bottom w:val="single" w:sz="4" w:space="0" w:color="auto"/>
+              <w:right w:val="single" w:sz="4" w:space="0" w:color="auto"/>
+            </w:tcBorders>
+            <w:shd w:val="clear" w:color="auto" w:fill="auto"/>
+            <w:noWrap/>
+            <w:vAlign w:val="bottom"/>
+          </w:tcPr>
+          <w:p>
+            <w:pPr>
+              <w:jc w:val="right"/>
+              <w:rPr>
+                <w:rFonts w:ascii="Calibri" w:eastAsia="Times New Roman" w:hAnsi="Calibri"/>
                 <w:color w:val="000000"/>
               </w:rPr>
             </w:pPr>
@@ -1719,27 +1720,28 @@
           <w:tcPr>
             <w:tcW w:w="1620" w:type="dxa"/>
             <w:tcBorders>
-              <w:top w:val="nil"/>
-              <w:left w:val="nil"/>
-              <w:right w:val="nil"/>
-            </w:tcBorders>
-            <w:shd w:val="clear" w:color="auto" w:fill="auto"/>
-            <w:noWrap/>
-            <w:vAlign w:val="bottom"/>
-          </w:tcPr>
-          <w:p>
-            <w:pPr>
-              <w:jc w:val="right"/>
+              <w:top w:val="single" w:sz="4" w:space="0" w:color="auto"/>
+              <w:left w:val="single" w:sz="4" w:space="0" w:color="auto"/>
+              <w:bottom w:val="single" w:sz="4" w:space="0" w:color="auto"/>
+              <w:right w:val="single" w:sz="4" w:space="0" w:color="auto"/>
+            </w:tcBorders>
+            <w:shd w:val="clear" w:color="auto" w:fill="auto"/>
+            <w:noWrap/>
+            <w:vAlign w:val="bottom"/>
+          </w:tcPr>
+          <w:p>
+            <w:pPr>
+              <w:jc w:val="right"/>
+              <w:rPr>
+                <w:rFonts w:ascii="Calibri" w:eastAsia="Times New Roman" w:hAnsi="Calibri" w:cs="Times New Roman"/>
+                <w:color w:val="000000"/>
+              </w:rPr>
+            </w:pPr>
+            <w:r>
               <w:rPr>
                 <w:rFonts w:ascii="Calibri" w:eastAsia="Times New Roman" w:hAnsi="Calibri" w:cs="Times New Roman" w:hint="eastAsia"/>
                 <w:color w:val="000000"/>
               </w:rPr>
-            </w:pPr>
-            <w:r>
-              <w:rPr>
-                <w:rFonts w:ascii="Calibri" w:eastAsia="Times New Roman" w:hAnsi="Calibri" w:cs="Times New Roman" w:hint="eastAsia"/>
-                <w:color w:val="000000"/>
-              </w:rPr>
               <w:t>4</w:t>
             </w:r>
           </w:p>
@@ -1748,10 +1750,10 @@
           <w:tcPr>
             <w:tcW w:w="1260" w:type="dxa"/>
             <w:tcBorders>
-              <w:top w:val="nil"/>
-              <w:left w:val="nil"/>
-              <w:bottom w:val="nil"/>
-              <w:right w:val="nil"/>
+              <w:top w:val="single" w:sz="4" w:space="0" w:color="auto"/>
+              <w:left w:val="single" w:sz="4" w:space="0" w:color="auto"/>
+              <w:bottom w:val="single" w:sz="4" w:space="0" w:color="auto"/>
+              <w:right w:val="single" w:sz="4" w:space="0" w:color="auto"/>
             </w:tcBorders>
             <w:shd w:val="clear" w:color="auto" w:fill="auto"/>
             <w:noWrap/>
@@ -1778,10 +1780,10 @@
           <w:tcPr>
             <w:tcW w:w="1350" w:type="dxa"/>
             <w:tcBorders>
-              <w:top w:val="nil"/>
-              <w:left w:val="nil"/>
-              <w:bottom w:val="nil"/>
-              <w:right w:val="nil"/>
+              <w:top w:val="single" w:sz="4" w:space="0" w:color="auto"/>
+              <w:left w:val="single" w:sz="4" w:space="0" w:color="auto"/>
+              <w:bottom w:val="single" w:sz="4" w:space="0" w:color="auto"/>
+              <w:right w:val="single" w:sz="4" w:space="0" w:color="auto"/>
             </w:tcBorders>
             <w:shd w:val="clear" w:color="auto" w:fill="auto"/>
             <w:noWrap/>
@@ -1808,20 +1810,20 @@
           <w:tcPr>
             <w:tcW w:w="1440" w:type="dxa"/>
             <w:tcBorders>
-              <w:top w:val="nil"/>
-              <w:left w:val="nil"/>
-              <w:bottom w:val="nil"/>
-              <w:right w:val="nil"/>
-            </w:tcBorders>
-            <w:shd w:val="clear" w:color="auto" w:fill="auto"/>
-            <w:noWrap/>
-            <w:vAlign w:val="bottom"/>
-          </w:tcPr>
-          <w:p>
-            <w:pPr>
-              <w:jc w:val="right"/>
-              <w:rPr>
-                <w:rFonts w:ascii="Calibri" w:eastAsia="Times New Roman" w:hAnsi="Calibri" w:hint="eastAsia"/>
+              <w:top w:val="single" w:sz="4" w:space="0" w:color="auto"/>
+              <w:left w:val="single" w:sz="4" w:space="0" w:color="auto"/>
+              <w:bottom w:val="single" w:sz="4" w:space="0" w:color="auto"/>
+              <w:right w:val="single" w:sz="4" w:space="0" w:color="auto"/>
+            </w:tcBorders>
+            <w:shd w:val="clear" w:color="auto" w:fill="auto"/>
+            <w:noWrap/>
+            <w:vAlign w:val="bottom"/>
+          </w:tcPr>
+          <w:p>
+            <w:pPr>
+              <w:jc w:val="right"/>
+              <w:rPr>
+                <w:rFonts w:ascii="Calibri" w:eastAsia="Times New Roman" w:hAnsi="Calibri"/>
                 <w:color w:val="000000"/>
               </w:rPr>
             </w:pPr>
@@ -1838,20 +1840,20 @@
           <w:tcPr>
             <w:tcW w:w="1440" w:type="dxa"/>
             <w:tcBorders>
-              <w:top w:val="nil"/>
-              <w:left w:val="nil"/>
-              <w:bottom w:val="nil"/>
-              <w:right w:val="nil"/>
-            </w:tcBorders>
-            <w:shd w:val="clear" w:color="auto" w:fill="auto"/>
-            <w:noWrap/>
-            <w:vAlign w:val="bottom"/>
-          </w:tcPr>
-          <w:p>
-            <w:pPr>
-              <w:jc w:val="right"/>
-              <w:rPr>
-                <w:rFonts w:ascii="Calibri" w:eastAsia="Times New Roman" w:hAnsi="Calibri" w:hint="eastAsia"/>
+              <w:top w:val="single" w:sz="4" w:space="0" w:color="auto"/>
+              <w:left w:val="single" w:sz="4" w:space="0" w:color="auto"/>
+              <w:bottom w:val="single" w:sz="4" w:space="0" w:color="auto"/>
+              <w:right w:val="single" w:sz="4" w:space="0" w:color="auto"/>
+            </w:tcBorders>
+            <w:shd w:val="clear" w:color="auto" w:fill="auto"/>
+            <w:noWrap/>
+            <w:vAlign w:val="bottom"/>
+          </w:tcPr>
+          <w:p>
+            <w:pPr>
+              <w:jc w:val="right"/>
+              <w:rPr>
+                <w:rFonts w:ascii="Calibri" w:eastAsia="Times New Roman" w:hAnsi="Calibri"/>
                 <w:color w:val="000000"/>
               </w:rPr>
             </w:pPr>
@@ -1868,20 +1870,20 @@
           <w:tcPr>
             <w:tcW w:w="1350" w:type="dxa"/>
             <w:tcBorders>
-              <w:top w:val="nil"/>
-              <w:left w:val="nil"/>
-              <w:bottom w:val="nil"/>
-              <w:right w:val="nil"/>
-            </w:tcBorders>
-            <w:shd w:val="clear" w:color="auto" w:fill="auto"/>
-            <w:noWrap/>
-            <w:vAlign w:val="bottom"/>
-          </w:tcPr>
-          <w:p>
-            <w:pPr>
-              <w:jc w:val="right"/>
-              <w:rPr>
-                <w:rFonts w:ascii="Calibri" w:eastAsia="Times New Roman" w:hAnsi="Calibri" w:hint="eastAsia"/>
+              <w:top w:val="single" w:sz="4" w:space="0" w:color="auto"/>
+              <w:left w:val="single" w:sz="4" w:space="0" w:color="auto"/>
+              <w:bottom w:val="single" w:sz="4" w:space="0" w:color="auto"/>
+              <w:right w:val="single" w:sz="4" w:space="0" w:color="auto"/>
+            </w:tcBorders>
+            <w:shd w:val="clear" w:color="auto" w:fill="auto"/>
+            <w:noWrap/>
+            <w:vAlign w:val="bottom"/>
+          </w:tcPr>
+          <w:p>
+            <w:pPr>
+              <w:jc w:val="right"/>
+              <w:rPr>
+                <w:rFonts w:ascii="Calibri" w:eastAsia="Times New Roman" w:hAnsi="Calibri"/>
                 <w:color w:val="000000"/>
               </w:rPr>
             </w:pPr>
@@ -1898,20 +1900,20 @@
           <w:tcPr>
             <w:tcW w:w="1080" w:type="dxa"/>
             <w:tcBorders>
-              <w:top w:val="nil"/>
-              <w:left w:val="nil"/>
-              <w:bottom w:val="nil"/>
-              <w:right w:val="nil"/>
-            </w:tcBorders>
-            <w:shd w:val="clear" w:color="auto" w:fill="auto"/>
-            <w:noWrap/>
-            <w:vAlign w:val="bottom"/>
-          </w:tcPr>
-          <w:p>
-            <w:pPr>
-              <w:jc w:val="right"/>
-              <w:rPr>
-                <w:rFonts w:ascii="Calibri" w:eastAsia="Times New Roman" w:hAnsi="Calibri" w:hint="eastAsia"/>
+              <w:top w:val="single" w:sz="4" w:space="0" w:color="auto"/>
+              <w:left w:val="single" w:sz="4" w:space="0" w:color="auto"/>
+              <w:bottom w:val="single" w:sz="4" w:space="0" w:color="auto"/>
+              <w:right w:val="single" w:sz="4" w:space="0" w:color="auto"/>
+            </w:tcBorders>
+            <w:shd w:val="clear" w:color="auto" w:fill="auto"/>
+            <w:noWrap/>
+            <w:vAlign w:val="bottom"/>
+          </w:tcPr>
+          <w:p>
+            <w:pPr>
+              <w:jc w:val="right"/>
+              <w:rPr>
+                <w:rFonts w:ascii="Calibri" w:eastAsia="Times New Roman" w:hAnsi="Calibri"/>
                 <w:color w:val="000000"/>
               </w:rPr>
             </w:pPr>
@@ -1933,10 +1935,10 @@
           <w:tcPr>
             <w:tcW w:w="1620" w:type="dxa"/>
             <w:tcBorders>
-              <w:top w:val="nil"/>
-              <w:left w:val="nil"/>
-              <w:bottom w:val="nil"/>
-              <w:right w:val="nil"/>
+              <w:top w:val="single" w:sz="4" w:space="0" w:color="auto"/>
+              <w:left w:val="single" w:sz="4" w:space="0" w:color="auto"/>
+              <w:bottom w:val="single" w:sz="4" w:space="0" w:color="auto"/>
+              <w:right w:val="single" w:sz="4" w:space="0" w:color="auto"/>
               <w:tl2br w:val="single" w:sz="4" w:space="0" w:color="auto"/>
             </w:tcBorders>
             <w:shd w:val="clear" w:color="auto" w:fill="auto"/>
@@ -1946,30 +1948,30 @@
           <w:p>
             <w:pPr>
               <w:rPr>
+                <w:rFonts w:ascii="Calibri" w:eastAsia="Times New Roman" w:hAnsi="Calibri" w:cs="Times New Roman"/>
+                <w:color w:val="000000"/>
+              </w:rPr>
+            </w:pPr>
+            <w:r>
+              <w:rPr>
                 <w:rFonts w:ascii="Calibri" w:eastAsia="Times New Roman" w:hAnsi="Calibri" w:cs="Times New Roman" w:hint="eastAsia"/>
                 <w:color w:val="000000"/>
               </w:rPr>
+              <w:t xml:space="preserve">               NUM</w:t>
+            </w:r>
+          </w:p>
+          <w:p>
+            <w:pPr>
+              <w:rPr>
+                <w:rFonts w:ascii="Calibri" w:eastAsia="Times New Roman" w:hAnsi="Calibri" w:cs="Times New Roman"/>
+                <w:color w:val="000000"/>
+              </w:rPr>
             </w:pPr>
             <w:r>
               <w:rPr>
                 <w:rFonts w:ascii="Calibri" w:eastAsia="Times New Roman" w:hAnsi="Calibri" w:cs="Times New Roman" w:hint="eastAsia"/>
                 <w:color w:val="000000"/>
               </w:rPr>
-              <w:t xml:space="preserve">               NUM</w:t>
-            </w:r>
-          </w:p>
-          <w:p>
-            <w:pPr>
-              <w:rPr>
-                <w:rFonts w:ascii="Calibri" w:eastAsia="Times New Roman" w:hAnsi="Calibri" w:cs="Times New Roman" w:hint="eastAsia"/>
-                <w:color w:val="000000"/>
-              </w:rPr>
-            </w:pPr>
-            <w:r>
-              <w:rPr>
-                <w:rFonts w:ascii="Calibri" w:eastAsia="Times New Roman" w:hAnsi="Calibri" w:cs="Times New Roman" w:hint="eastAsia"/>
-                <w:color w:val="000000"/>
-              </w:rPr>
               <w:t>NUMT</w:t>
             </w:r>
           </w:p>
@@ -1978,10 +1980,10 @@
           <w:tcPr>
             <w:tcW w:w="1260" w:type="dxa"/>
             <w:tcBorders>
-              <w:top w:val="nil"/>
-              <w:left w:val="nil"/>
-              <w:bottom w:val="nil"/>
-              <w:right w:val="nil"/>
+              <w:top w:val="single" w:sz="4" w:space="0" w:color="auto"/>
+              <w:left w:val="single" w:sz="4" w:space="0" w:color="auto"/>
+              <w:bottom w:val="single" w:sz="4" w:space="0" w:color="auto"/>
+              <w:right w:val="single" w:sz="4" w:space="0" w:color="auto"/>
             </w:tcBorders>
             <w:shd w:val="clear" w:color="auto" w:fill="auto"/>
             <w:noWrap/>
@@ -2008,10 +2010,10 @@
           <w:tcPr>
             <w:tcW w:w="1350" w:type="dxa"/>
             <w:tcBorders>
-              <w:top w:val="nil"/>
-              <w:left w:val="nil"/>
-              <w:bottom w:val="nil"/>
-              <w:right w:val="nil"/>
+              <w:top w:val="single" w:sz="4" w:space="0" w:color="auto"/>
+              <w:left w:val="single" w:sz="4" w:space="0" w:color="auto"/>
+              <w:bottom w:val="single" w:sz="4" w:space="0" w:color="auto"/>
+              <w:right w:val="single" w:sz="4" w:space="0" w:color="auto"/>
             </w:tcBorders>
             <w:shd w:val="clear" w:color="auto" w:fill="auto"/>
             <w:noWrap/>
@@ -2038,10 +2040,10 @@
           <w:tcPr>
             <w:tcW w:w="1440" w:type="dxa"/>
             <w:tcBorders>
-              <w:top w:val="nil"/>
-              <w:left w:val="nil"/>
-              <w:bottom w:val="nil"/>
-              <w:right w:val="nil"/>
+              <w:top w:val="single" w:sz="4" w:space="0" w:color="auto"/>
+              <w:left w:val="single" w:sz="4" w:space="0" w:color="auto"/>
+              <w:bottom w:val="single" w:sz="4" w:space="0" w:color="auto"/>
+              <w:right w:val="single" w:sz="4" w:space="0" w:color="auto"/>
             </w:tcBorders>
             <w:shd w:val="clear" w:color="auto" w:fill="auto"/>
             <w:noWrap/>
@@ -2068,10 +2070,10 @@
           <w:tcPr>
             <w:tcW w:w="1440" w:type="dxa"/>
             <w:tcBorders>
-              <w:top w:val="nil"/>
-              <w:left w:val="nil"/>
-              <w:bottom w:val="nil"/>
-              <w:right w:val="nil"/>
+              <w:top w:val="single" w:sz="4" w:space="0" w:color="auto"/>
+              <w:left w:val="single" w:sz="4" w:space="0" w:color="auto"/>
+              <w:bottom w:val="single" w:sz="4" w:space="0" w:color="auto"/>
+              <w:right w:val="single" w:sz="4" w:space="0" w:color="auto"/>
             </w:tcBorders>
             <w:shd w:val="clear" w:color="auto" w:fill="auto"/>
             <w:noWrap/>
@@ -2098,10 +2100,10 @@
           <w:tcPr>
             <w:tcW w:w="1350" w:type="dxa"/>
             <w:tcBorders>
-              <w:top w:val="nil"/>
-              <w:left w:val="nil"/>
-              <w:bottom w:val="nil"/>
-              <w:right w:val="nil"/>
+              <w:top w:val="single" w:sz="4" w:space="0" w:color="auto"/>
+              <w:left w:val="single" w:sz="4" w:space="0" w:color="auto"/>
+              <w:bottom w:val="single" w:sz="4" w:space="0" w:color="auto"/>
+              <w:right w:val="single" w:sz="4" w:space="0" w:color="auto"/>
             </w:tcBorders>
             <w:shd w:val="clear" w:color="auto" w:fill="auto"/>
             <w:noWrap/>
@@ -2128,20 +2130,20 @@
           <w:tcPr>
             <w:tcW w:w="1080" w:type="dxa"/>
             <w:tcBorders>
-              <w:top w:val="nil"/>
-              <w:left w:val="nil"/>
-              <w:bottom w:val="nil"/>
-              <w:right w:val="nil"/>
-            </w:tcBorders>
-            <w:shd w:val="clear" w:color="auto" w:fill="auto"/>
-            <w:noWrap/>
-            <w:vAlign w:val="bottom"/>
-          </w:tcPr>
-          <w:p>
-            <w:pPr>
-              <w:jc w:val="right"/>
-              <w:rPr>
-                <w:rFonts w:ascii="Calibri" w:eastAsia="Times New Roman" w:hAnsi="Calibri" w:hint="eastAsia"/>
+              <w:top w:val="single" w:sz="4" w:space="0" w:color="auto"/>
+              <w:left w:val="single" w:sz="4" w:space="0" w:color="auto"/>
+              <w:bottom w:val="single" w:sz="4" w:space="0" w:color="auto"/>
+              <w:right w:val="single" w:sz="4" w:space="0" w:color="auto"/>
+            </w:tcBorders>
+            <w:shd w:val="clear" w:color="auto" w:fill="auto"/>
+            <w:noWrap/>
+            <w:vAlign w:val="bottom"/>
+          </w:tcPr>
+          <w:p>
+            <w:pPr>
+              <w:jc w:val="right"/>
+              <w:rPr>
+                <w:rFonts w:ascii="Calibri" w:eastAsia="Times New Roman" w:hAnsi="Calibri"/>
                 <w:color w:val="000000"/>
               </w:rPr>
             </w:pPr>
@@ -2156,28 +2158,28 @@
           <w:tcPr>
             <w:tcW w:w="1620" w:type="dxa"/>
             <w:tcBorders>
-              <w:top w:val="nil"/>
-              <w:left w:val="nil"/>
-              <w:bottom w:val="nil"/>
-              <w:right w:val="nil"/>
-            </w:tcBorders>
-            <w:shd w:val="clear" w:color="auto" w:fill="auto"/>
-            <w:noWrap/>
-            <w:vAlign w:val="bottom"/>
-          </w:tcPr>
-          <w:p>
-            <w:pPr>
-              <w:jc w:val="right"/>
+              <w:top w:val="single" w:sz="4" w:space="0" w:color="auto"/>
+              <w:left w:val="single" w:sz="4" w:space="0" w:color="auto"/>
+              <w:bottom w:val="single" w:sz="4" w:space="0" w:color="auto"/>
+              <w:right w:val="single" w:sz="4" w:space="0" w:color="auto"/>
+            </w:tcBorders>
+            <w:shd w:val="clear" w:color="auto" w:fill="auto"/>
+            <w:noWrap/>
+            <w:vAlign w:val="bottom"/>
+          </w:tcPr>
+          <w:p>
+            <w:pPr>
+              <w:jc w:val="right"/>
+              <w:rPr>
+                <w:rFonts w:ascii="Calibri" w:eastAsia="Times New Roman" w:hAnsi="Calibri" w:cs="Times New Roman"/>
+                <w:color w:val="000000"/>
+              </w:rPr>
+            </w:pPr>
+            <w:r>
               <w:rPr>
                 <w:rFonts w:ascii="Calibri" w:eastAsia="Times New Roman" w:hAnsi="Calibri" w:cs="Times New Roman" w:hint="eastAsia"/>
                 <w:color w:val="000000"/>
               </w:rPr>
-            </w:pPr>
-            <w:r>
-              <w:rPr>
-                <w:rFonts w:ascii="Calibri" w:eastAsia="Times New Roman" w:hAnsi="Calibri" w:cs="Times New Roman" w:hint="eastAsia"/>
-                <w:color w:val="000000"/>
-              </w:rPr>
               <w:t>1</w:t>
             </w:r>
           </w:p>
@@ -2186,10 +2188,10 @@
           <w:tcPr>
             <w:tcW w:w="1260" w:type="dxa"/>
             <w:tcBorders>
-              <w:top w:val="nil"/>
-              <w:left w:val="nil"/>
-              <w:bottom w:val="nil"/>
-              <w:right w:val="nil"/>
+              <w:top w:val="single" w:sz="4" w:space="0" w:color="auto"/>
+              <w:left w:val="single" w:sz="4" w:space="0" w:color="auto"/>
+              <w:bottom w:val="single" w:sz="4" w:space="0" w:color="auto"/>
+              <w:right w:val="single" w:sz="4" w:space="0" w:color="auto"/>
             </w:tcBorders>
             <w:shd w:val="clear" w:color="auto" w:fill="auto"/>
             <w:noWrap/>
@@ -2216,20 +2218,20 @@
           <w:tcPr>
             <w:tcW w:w="1350" w:type="dxa"/>
             <w:tcBorders>
-              <w:top w:val="nil"/>
-              <w:left w:val="nil"/>
-              <w:bottom w:val="nil"/>
-              <w:right w:val="nil"/>
-            </w:tcBorders>
-            <w:shd w:val="clear" w:color="auto" w:fill="auto"/>
-            <w:noWrap/>
-            <w:vAlign w:val="bottom"/>
-          </w:tcPr>
-          <w:p>
-            <w:pPr>
-              <w:jc w:val="right"/>
-              <w:rPr>
-                <w:rFonts w:ascii="Calibri" w:eastAsia="Times New Roman" w:hAnsi="Calibri" w:hint="eastAsia"/>
+              <w:top w:val="single" w:sz="4" w:space="0" w:color="auto"/>
+              <w:left w:val="single" w:sz="4" w:space="0" w:color="auto"/>
+              <w:bottom w:val="single" w:sz="4" w:space="0" w:color="auto"/>
+              <w:right w:val="single" w:sz="4" w:space="0" w:color="auto"/>
+            </w:tcBorders>
+            <w:shd w:val="clear" w:color="auto" w:fill="auto"/>
+            <w:noWrap/>
+            <w:vAlign w:val="bottom"/>
+          </w:tcPr>
+          <w:p>
+            <w:pPr>
+              <w:jc w:val="right"/>
+              <w:rPr>
+                <w:rFonts w:ascii="Calibri" w:eastAsia="Times New Roman" w:hAnsi="Calibri"/>
                 <w:color w:val="000000"/>
               </w:rPr>
             </w:pPr>
@@ -2246,20 +2248,20 @@
           <w:tcPr>
             <w:tcW w:w="1440" w:type="dxa"/>
             <w:tcBorders>
-              <w:top w:val="nil"/>
-              <w:left w:val="nil"/>
-              <w:bottom w:val="nil"/>
-              <w:right w:val="nil"/>
-            </w:tcBorders>
-            <w:shd w:val="clear" w:color="auto" w:fill="auto"/>
-            <w:noWrap/>
-            <w:vAlign w:val="bottom"/>
-          </w:tcPr>
-          <w:p>
-            <w:pPr>
-              <w:jc w:val="right"/>
-              <w:rPr>
-                <w:rFonts w:ascii="Calibri" w:eastAsia="Times New Roman" w:hAnsi="Calibri" w:hint="eastAsia"/>
+              <w:top w:val="single" w:sz="4" w:space="0" w:color="auto"/>
+              <w:left w:val="single" w:sz="4" w:space="0" w:color="auto"/>
+              <w:bottom w:val="single" w:sz="4" w:space="0" w:color="auto"/>
+              <w:right w:val="single" w:sz="4" w:space="0" w:color="auto"/>
+            </w:tcBorders>
+            <w:shd w:val="clear" w:color="auto" w:fill="auto"/>
+            <w:noWrap/>
+            <w:vAlign w:val="bottom"/>
+          </w:tcPr>
+          <w:p>
+            <w:pPr>
+              <w:jc w:val="right"/>
+              <w:rPr>
+                <w:rFonts w:ascii="Calibri" w:eastAsia="Times New Roman" w:hAnsi="Calibri"/>
                 <w:color w:val="000000"/>
               </w:rPr>
             </w:pPr>
@@ -2276,20 +2278,20 @@
           <w:tcPr>
             <w:tcW w:w="1440" w:type="dxa"/>
             <w:tcBorders>
-              <w:top w:val="nil"/>
-              <w:left w:val="nil"/>
-              <w:bottom w:val="nil"/>
-              <w:right w:val="nil"/>
-            </w:tcBorders>
-            <w:shd w:val="clear" w:color="auto" w:fill="auto"/>
-            <w:noWrap/>
-            <w:vAlign w:val="bottom"/>
-          </w:tcPr>
-          <w:p>
-            <w:pPr>
-              <w:jc w:val="right"/>
-              <w:rPr>
-                <w:rFonts w:ascii="Calibri" w:eastAsia="Times New Roman" w:hAnsi="Calibri" w:hint="eastAsia"/>
+              <w:top w:val="single" w:sz="4" w:space="0" w:color="auto"/>
+              <w:left w:val="single" w:sz="4" w:space="0" w:color="auto"/>
+              <w:bottom w:val="single" w:sz="4" w:space="0" w:color="auto"/>
+              <w:right w:val="single" w:sz="4" w:space="0" w:color="auto"/>
+            </w:tcBorders>
+            <w:shd w:val="clear" w:color="auto" w:fill="auto"/>
+            <w:noWrap/>
+            <w:vAlign w:val="bottom"/>
+          </w:tcPr>
+          <w:p>
+            <w:pPr>
+              <w:jc w:val="right"/>
+              <w:rPr>
+                <w:rFonts w:ascii="Calibri" w:eastAsia="Times New Roman" w:hAnsi="Calibri"/>
                 <w:color w:val="000000"/>
               </w:rPr>
             </w:pPr>
@@ -2306,20 +2308,20 @@
           <w:tcPr>
             <w:tcW w:w="1350" w:type="dxa"/>
             <w:tcBorders>
-              <w:top w:val="nil"/>
-              <w:left w:val="nil"/>
-              <w:bottom w:val="nil"/>
-              <w:right w:val="nil"/>
-            </w:tcBorders>
-            <w:shd w:val="clear" w:color="auto" w:fill="auto"/>
-            <w:noWrap/>
-            <w:vAlign w:val="bottom"/>
-          </w:tcPr>
-          <w:p>
-            <w:pPr>
-              <w:jc w:val="right"/>
-              <w:rPr>
-                <w:rFonts w:ascii="Calibri" w:eastAsia="Times New Roman" w:hAnsi="Calibri" w:hint="eastAsia"/>
+              <w:top w:val="single" w:sz="4" w:space="0" w:color="auto"/>
+              <w:left w:val="single" w:sz="4" w:space="0" w:color="auto"/>
+              <w:bottom w:val="single" w:sz="4" w:space="0" w:color="auto"/>
+              <w:right w:val="single" w:sz="4" w:space="0" w:color="auto"/>
+            </w:tcBorders>
+            <w:shd w:val="clear" w:color="auto" w:fill="auto"/>
+            <w:noWrap/>
+            <w:vAlign w:val="bottom"/>
+          </w:tcPr>
+          <w:p>
+            <w:pPr>
+              <w:jc w:val="right"/>
+              <w:rPr>
+                <w:rFonts w:ascii="Calibri" w:eastAsia="Times New Roman" w:hAnsi="Calibri"/>
                 <w:color w:val="000000"/>
               </w:rPr>
             </w:pPr>
@@ -2336,20 +2338,20 @@
           <w:tcPr>
             <w:tcW w:w="1080" w:type="dxa"/>
             <w:tcBorders>
-              <w:top w:val="nil"/>
-              <w:left w:val="nil"/>
-              <w:bottom w:val="nil"/>
-              <w:right w:val="nil"/>
-            </w:tcBorders>
-            <w:shd w:val="clear" w:color="auto" w:fill="auto"/>
-            <w:noWrap/>
-            <w:vAlign w:val="bottom"/>
-          </w:tcPr>
-          <w:p>
-            <w:pPr>
-              <w:jc w:val="right"/>
-              <w:rPr>
-                <w:rFonts w:ascii="Calibri" w:eastAsia="Times New Roman" w:hAnsi="Calibri" w:hint="eastAsia"/>
+              <w:top w:val="single" w:sz="4" w:space="0" w:color="auto"/>
+              <w:left w:val="single" w:sz="4" w:space="0" w:color="auto"/>
+              <w:bottom w:val="single" w:sz="4" w:space="0" w:color="auto"/>
+              <w:right w:val="single" w:sz="4" w:space="0" w:color="auto"/>
+            </w:tcBorders>
+            <w:shd w:val="clear" w:color="auto" w:fill="auto"/>
+            <w:noWrap/>
+            <w:vAlign w:val="bottom"/>
+          </w:tcPr>
+          <w:p>
+            <w:pPr>
+              <w:jc w:val="right"/>
+              <w:rPr>
+                <w:rFonts w:ascii="Calibri" w:eastAsia="Times New Roman" w:hAnsi="Calibri"/>
                 <w:color w:val="000000"/>
               </w:rPr>
             </w:pPr>
@@ -2364,28 +2366,28 @@
           <w:tcPr>
             <w:tcW w:w="1620" w:type="dxa"/>
             <w:tcBorders>
-              <w:top w:val="nil"/>
-              <w:left w:val="nil"/>
-              <w:bottom w:val="nil"/>
-              <w:right w:val="nil"/>
-            </w:tcBorders>
-            <w:shd w:val="clear" w:color="auto" w:fill="auto"/>
-            <w:noWrap/>
-            <w:vAlign w:val="bottom"/>
-          </w:tcPr>
-          <w:p>
-            <w:pPr>
-              <w:jc w:val="right"/>
+              <w:top w:val="single" w:sz="4" w:space="0" w:color="auto"/>
+              <w:left w:val="single" w:sz="4" w:space="0" w:color="auto"/>
+              <w:bottom w:val="single" w:sz="4" w:space="0" w:color="auto"/>
+              <w:right w:val="single" w:sz="4" w:space="0" w:color="auto"/>
+            </w:tcBorders>
+            <w:shd w:val="clear" w:color="auto" w:fill="auto"/>
+            <w:noWrap/>
+            <w:vAlign w:val="bottom"/>
+          </w:tcPr>
+          <w:p>
+            <w:pPr>
+              <w:jc w:val="right"/>
+              <w:rPr>
+                <w:rFonts w:ascii="Calibri" w:eastAsia="Times New Roman" w:hAnsi="Calibri" w:cs="Times New Roman"/>
+                <w:color w:val="000000"/>
+              </w:rPr>
+            </w:pPr>
+            <w:r>
               <w:rPr>
                 <w:rFonts w:ascii="Calibri" w:eastAsia="Times New Roman" w:hAnsi="Calibri" w:cs="Times New Roman" w:hint="eastAsia"/>
                 <w:color w:val="000000"/>
               </w:rPr>
-            </w:pPr>
-            <w:r>
-              <w:rPr>
-                <w:rFonts w:ascii="Calibri" w:eastAsia="Times New Roman" w:hAnsi="Calibri" w:cs="Times New Roman" w:hint="eastAsia"/>
-                <w:color w:val="000000"/>
-              </w:rPr>
               <w:t>2</w:t>
             </w:r>
           </w:p>
@@ -2394,20 +2396,20 @@
           <w:tcPr>
             <w:tcW w:w="1260" w:type="dxa"/>
             <w:tcBorders>
-              <w:top w:val="nil"/>
-              <w:left w:val="nil"/>
-              <w:bottom w:val="nil"/>
-              <w:right w:val="nil"/>
-            </w:tcBorders>
-            <w:shd w:val="clear" w:color="auto" w:fill="auto"/>
-            <w:noWrap/>
-            <w:vAlign w:val="bottom"/>
-          </w:tcPr>
-          <w:p>
-            <w:pPr>
-              <w:jc w:val="right"/>
-              <w:rPr>
-                <w:rFonts w:ascii="Calibri" w:eastAsia="Times New Roman" w:hAnsi="Calibri" w:hint="eastAsia"/>
+              <w:top w:val="single" w:sz="4" w:space="0" w:color="auto"/>
+              <w:left w:val="single" w:sz="4" w:space="0" w:color="auto"/>
+              <w:bottom w:val="single" w:sz="4" w:space="0" w:color="auto"/>
+              <w:right w:val="single" w:sz="4" w:space="0" w:color="auto"/>
+            </w:tcBorders>
+            <w:shd w:val="clear" w:color="auto" w:fill="auto"/>
+            <w:noWrap/>
+            <w:vAlign w:val="bottom"/>
+          </w:tcPr>
+          <w:p>
+            <w:pPr>
+              <w:jc w:val="right"/>
+              <w:rPr>
+                <w:rFonts w:ascii="Calibri" w:eastAsia="Times New Roman" w:hAnsi="Calibri"/>
                 <w:color w:val="000000"/>
               </w:rPr>
             </w:pPr>
@@ -2424,20 +2426,20 @@
           <w:tcPr>
             <w:tcW w:w="1350" w:type="dxa"/>
             <w:tcBorders>
-              <w:top w:val="nil"/>
-              <w:left w:val="nil"/>
-              <w:bottom w:val="nil"/>
-              <w:right w:val="nil"/>
-            </w:tcBorders>
-            <w:shd w:val="clear" w:color="auto" w:fill="auto"/>
-            <w:noWrap/>
-            <w:vAlign w:val="bottom"/>
-          </w:tcPr>
-          <w:p>
-            <w:pPr>
-              <w:jc w:val="right"/>
-              <w:rPr>
-                <w:rFonts w:ascii="Calibri" w:eastAsia="Times New Roman" w:hAnsi="Calibri" w:hint="eastAsia"/>
+              <w:top w:val="single" w:sz="4" w:space="0" w:color="auto"/>
+              <w:left w:val="single" w:sz="4" w:space="0" w:color="auto"/>
+              <w:bottom w:val="single" w:sz="4" w:space="0" w:color="auto"/>
+              <w:right w:val="single" w:sz="4" w:space="0" w:color="auto"/>
+            </w:tcBorders>
+            <w:shd w:val="clear" w:color="auto" w:fill="auto"/>
+            <w:noWrap/>
+            <w:vAlign w:val="bottom"/>
+          </w:tcPr>
+          <w:p>
+            <w:pPr>
+              <w:jc w:val="right"/>
+              <w:rPr>
+                <w:rFonts w:ascii="Calibri" w:eastAsia="Times New Roman" w:hAnsi="Calibri"/>
                 <w:color w:val="000000"/>
               </w:rPr>
             </w:pPr>
@@ -2454,20 +2456,20 @@
           <w:tcPr>
             <w:tcW w:w="1440" w:type="dxa"/>
             <w:tcBorders>
-              <w:top w:val="nil"/>
-              <w:left w:val="nil"/>
-              <w:bottom w:val="nil"/>
-              <w:right w:val="nil"/>
-            </w:tcBorders>
-            <w:shd w:val="clear" w:color="auto" w:fill="auto"/>
-            <w:noWrap/>
-            <w:vAlign w:val="bottom"/>
-          </w:tcPr>
-          <w:p>
-            <w:pPr>
-              <w:jc w:val="right"/>
-              <w:rPr>
-                <w:rFonts w:ascii="Calibri" w:eastAsia="Times New Roman" w:hAnsi="Calibri" w:hint="eastAsia"/>
+              <w:top w:val="single" w:sz="4" w:space="0" w:color="auto"/>
+              <w:left w:val="single" w:sz="4" w:space="0" w:color="auto"/>
+              <w:bottom w:val="single" w:sz="4" w:space="0" w:color="auto"/>
+              <w:right w:val="single" w:sz="4" w:space="0" w:color="auto"/>
+            </w:tcBorders>
+            <w:shd w:val="clear" w:color="auto" w:fill="auto"/>
+            <w:noWrap/>
+            <w:vAlign w:val="bottom"/>
+          </w:tcPr>
+          <w:p>
+            <w:pPr>
+              <w:jc w:val="right"/>
+              <w:rPr>
+                <w:rFonts w:ascii="Calibri" w:eastAsia="Times New Roman" w:hAnsi="Calibri"/>
                 <w:color w:val="000000"/>
               </w:rPr>
             </w:pPr>
@@ -2484,20 +2486,20 @@
           <w:tcPr>
             <w:tcW w:w="1440" w:type="dxa"/>
             <w:tcBorders>
-              <w:top w:val="nil"/>
-              <w:left w:val="nil"/>
-              <w:bottom w:val="nil"/>
-              <w:right w:val="nil"/>
-            </w:tcBorders>
-            <w:shd w:val="clear" w:color="auto" w:fill="auto"/>
-            <w:noWrap/>
-            <w:vAlign w:val="bottom"/>
-          </w:tcPr>
-          <w:p>
-            <w:pPr>
-              <w:jc w:val="right"/>
-              <w:rPr>
-                <w:rFonts w:ascii="Calibri" w:eastAsia="Times New Roman" w:hAnsi="Calibri" w:hint="eastAsia"/>
+              <w:top w:val="single" w:sz="4" w:space="0" w:color="auto"/>
+              <w:left w:val="single" w:sz="4" w:space="0" w:color="auto"/>
+              <w:bottom w:val="single" w:sz="4" w:space="0" w:color="auto"/>
+              <w:right w:val="single" w:sz="4" w:space="0" w:color="auto"/>
+            </w:tcBorders>
+            <w:shd w:val="clear" w:color="auto" w:fill="auto"/>
+            <w:noWrap/>
+            <w:vAlign w:val="bottom"/>
+          </w:tcPr>
+          <w:p>
+            <w:pPr>
+              <w:jc w:val="right"/>
+              <w:rPr>
+                <w:rFonts w:ascii="Calibri" w:eastAsia="Times New Roman" w:hAnsi="Calibri"/>
                 <w:color w:val="000000"/>
               </w:rPr>
             </w:pPr>
@@ -2514,20 +2516,20 @@
           <w:tcPr>
             <w:tcW w:w="1350" w:type="dxa"/>
             <w:tcBorders>
-              <w:top w:val="nil"/>
-              <w:left w:val="nil"/>
-              <w:bottom w:val="nil"/>
-              <w:right w:val="nil"/>
-            </w:tcBorders>
-            <w:shd w:val="clear" w:color="auto" w:fill="auto"/>
-            <w:noWrap/>
-            <w:vAlign w:val="bottom"/>
-          </w:tcPr>
-          <w:p>
-            <w:pPr>
-              <w:jc w:val="right"/>
-              <w:rPr>
-                <w:rFonts w:ascii="Calibri" w:eastAsia="Times New Roman" w:hAnsi="Calibri" w:hint="eastAsia"/>
+              <w:top w:val="single" w:sz="4" w:space="0" w:color="auto"/>
+              <w:left w:val="single" w:sz="4" w:space="0" w:color="auto"/>
+              <w:bottom w:val="single" w:sz="4" w:space="0" w:color="auto"/>
+              <w:right w:val="single" w:sz="4" w:space="0" w:color="auto"/>
+            </w:tcBorders>
+            <w:shd w:val="clear" w:color="auto" w:fill="auto"/>
+            <w:noWrap/>
+            <w:vAlign w:val="bottom"/>
+          </w:tcPr>
+          <w:p>
+            <w:pPr>
+              <w:jc w:val="right"/>
+              <w:rPr>
+                <w:rFonts w:ascii="Calibri" w:eastAsia="Times New Roman" w:hAnsi="Calibri"/>
                 <w:color w:val="000000"/>
               </w:rPr>
             </w:pPr>
@@ -2544,20 +2546,20 @@
           <w:tcPr>
             <w:tcW w:w="1080" w:type="dxa"/>
             <w:tcBorders>
-              <w:top w:val="nil"/>
-              <w:left w:val="nil"/>
-              <w:bottom w:val="nil"/>
-              <w:right w:val="nil"/>
-            </w:tcBorders>
-            <w:shd w:val="clear" w:color="auto" w:fill="auto"/>
-            <w:noWrap/>
-            <w:vAlign w:val="bottom"/>
-          </w:tcPr>
-          <w:p>
-            <w:pPr>
-              <w:jc w:val="right"/>
-              <w:rPr>
-                <w:rFonts w:ascii="Calibri" w:eastAsia="Times New Roman" w:hAnsi="Calibri" w:hint="eastAsia"/>
+              <w:top w:val="single" w:sz="4" w:space="0" w:color="auto"/>
+              <w:left w:val="single" w:sz="4" w:space="0" w:color="auto"/>
+              <w:bottom w:val="single" w:sz="4" w:space="0" w:color="auto"/>
+              <w:right w:val="single" w:sz="4" w:space="0" w:color="auto"/>
+            </w:tcBorders>
+            <w:shd w:val="clear" w:color="auto" w:fill="auto"/>
+            <w:noWrap/>
+            <w:vAlign w:val="bottom"/>
+          </w:tcPr>
+          <w:p>
+            <w:pPr>
+              <w:jc w:val="right"/>
+              <w:rPr>
+                <w:rFonts w:ascii="Calibri" w:eastAsia="Times New Roman" w:hAnsi="Calibri"/>
                 <w:color w:val="000000"/>
               </w:rPr>
             </w:pPr>
@@ -2572,28 +2574,28 @@
           <w:tcPr>
             <w:tcW w:w="1620" w:type="dxa"/>
             <w:tcBorders>
-              <w:top w:val="nil"/>
-              <w:left w:val="nil"/>
-              <w:bottom w:val="nil"/>
-              <w:right w:val="nil"/>
-            </w:tcBorders>
-            <w:shd w:val="clear" w:color="auto" w:fill="auto"/>
-            <w:noWrap/>
-            <w:vAlign w:val="bottom"/>
-          </w:tcPr>
-          <w:p>
-            <w:pPr>
-              <w:jc w:val="right"/>
+              <w:top w:val="single" w:sz="4" w:space="0" w:color="auto"/>
+              <w:left w:val="single" w:sz="4" w:space="0" w:color="auto"/>
+              <w:bottom w:val="single" w:sz="4" w:space="0" w:color="auto"/>
+              <w:right w:val="single" w:sz="4" w:space="0" w:color="auto"/>
+            </w:tcBorders>
+            <w:shd w:val="clear" w:color="auto" w:fill="auto"/>
+            <w:noWrap/>
+            <w:vAlign w:val="bottom"/>
+          </w:tcPr>
+          <w:p>
+            <w:pPr>
+              <w:jc w:val="right"/>
+              <w:rPr>
+                <w:rFonts w:ascii="Calibri" w:eastAsia="Times New Roman" w:hAnsi="Calibri" w:cs="Times New Roman"/>
+                <w:color w:val="000000"/>
+              </w:rPr>
+            </w:pPr>
+            <w:r>
               <w:rPr>
                 <w:rFonts w:ascii="Calibri" w:eastAsia="Times New Roman" w:hAnsi="Calibri" w:cs="Times New Roman" w:hint="eastAsia"/>
                 <w:color w:val="000000"/>
               </w:rPr>
-            </w:pPr>
-            <w:r>
-              <w:rPr>
-                <w:rFonts w:ascii="Calibri" w:eastAsia="Times New Roman" w:hAnsi="Calibri" w:cs="Times New Roman" w:hint="eastAsia"/>
-                <w:color w:val="000000"/>
-              </w:rPr>
               <w:t>4</w:t>
             </w:r>
           </w:p>
@@ -2602,20 +2604,20 @@
           <w:tcPr>
             <w:tcW w:w="1260" w:type="dxa"/>
             <w:tcBorders>
-              <w:top w:val="nil"/>
-              <w:left w:val="nil"/>
-              <w:bottom w:val="nil"/>
-              <w:right w:val="nil"/>
-            </w:tcBorders>
-            <w:shd w:val="clear" w:color="auto" w:fill="auto"/>
-            <w:noWrap/>
-            <w:vAlign w:val="bottom"/>
-          </w:tcPr>
-          <w:p>
-            <w:pPr>
-              <w:jc w:val="right"/>
-              <w:rPr>
-                <w:rFonts w:ascii="Calibri" w:eastAsia="Times New Roman" w:hAnsi="Calibri" w:hint="eastAsia"/>
+              <w:top w:val="single" w:sz="4" w:space="0" w:color="auto"/>
+              <w:left w:val="single" w:sz="4" w:space="0" w:color="auto"/>
+              <w:bottom w:val="single" w:sz="4" w:space="0" w:color="auto"/>
+              <w:right w:val="single" w:sz="4" w:space="0" w:color="auto"/>
+            </w:tcBorders>
+            <w:shd w:val="clear" w:color="auto" w:fill="auto"/>
+            <w:noWrap/>
+            <w:vAlign w:val="bottom"/>
+          </w:tcPr>
+          <w:p>
+            <w:pPr>
+              <w:jc w:val="right"/>
+              <w:rPr>
+                <w:rFonts w:ascii="Calibri" w:eastAsia="Times New Roman" w:hAnsi="Calibri"/>
                 <w:color w:val="000000"/>
               </w:rPr>
             </w:pPr>
@@ -2632,20 +2634,20 @@
           <w:tcPr>
             <w:tcW w:w="1350" w:type="dxa"/>
             <w:tcBorders>
-              <w:top w:val="nil"/>
-              <w:left w:val="nil"/>
-              <w:bottom w:val="nil"/>
-              <w:right w:val="nil"/>
-            </w:tcBorders>
-            <w:shd w:val="clear" w:color="auto" w:fill="auto"/>
-            <w:noWrap/>
-            <w:vAlign w:val="bottom"/>
-          </w:tcPr>
-          <w:p>
-            <w:pPr>
-              <w:jc w:val="right"/>
-              <w:rPr>
-                <w:rFonts w:ascii="Calibri" w:eastAsia="Times New Roman" w:hAnsi="Calibri" w:hint="eastAsia"/>
+              <w:top w:val="single" w:sz="4" w:space="0" w:color="auto"/>
+              <w:left w:val="single" w:sz="4" w:space="0" w:color="auto"/>
+              <w:bottom w:val="single" w:sz="4" w:space="0" w:color="auto"/>
+              <w:right w:val="single" w:sz="4" w:space="0" w:color="auto"/>
+            </w:tcBorders>
+            <w:shd w:val="clear" w:color="auto" w:fill="auto"/>
+            <w:noWrap/>
+            <w:vAlign w:val="bottom"/>
+          </w:tcPr>
+          <w:p>
+            <w:pPr>
+              <w:jc w:val="right"/>
+              <w:rPr>
+                <w:rFonts w:ascii="Calibri" w:eastAsia="Times New Roman" w:hAnsi="Calibri"/>
                 <w:color w:val="000000"/>
               </w:rPr>
             </w:pPr>
@@ -2662,20 +2664,20 @@
           <w:tcPr>
             <w:tcW w:w="1440" w:type="dxa"/>
             <w:tcBorders>
-              <w:top w:val="nil"/>
-              <w:left w:val="nil"/>
-              <w:bottom w:val="nil"/>
-              <w:right w:val="nil"/>
-            </w:tcBorders>
-            <w:shd w:val="clear" w:color="auto" w:fill="auto"/>
-            <w:noWrap/>
-            <w:vAlign w:val="bottom"/>
-          </w:tcPr>
-          <w:p>
-            <w:pPr>
-              <w:jc w:val="right"/>
-              <w:rPr>
-                <w:rFonts w:ascii="Calibri" w:eastAsia="Times New Roman" w:hAnsi="Calibri" w:hint="eastAsia"/>
+              <w:top w:val="single" w:sz="4" w:space="0" w:color="auto"/>
+              <w:left w:val="single" w:sz="4" w:space="0" w:color="auto"/>
+              <w:bottom w:val="single" w:sz="4" w:space="0" w:color="auto"/>
+              <w:right w:val="single" w:sz="4" w:space="0" w:color="auto"/>
+            </w:tcBorders>
+            <w:shd w:val="clear" w:color="auto" w:fill="auto"/>
+            <w:noWrap/>
+            <w:vAlign w:val="bottom"/>
+          </w:tcPr>
+          <w:p>
+            <w:pPr>
+              <w:jc w:val="right"/>
+              <w:rPr>
+                <w:rFonts w:ascii="Calibri" w:eastAsia="Times New Roman" w:hAnsi="Calibri"/>
                 <w:color w:val="000000"/>
               </w:rPr>
             </w:pPr>
@@ -2692,20 +2694,20 @@
           <w:tcPr>
             <w:tcW w:w="1440" w:type="dxa"/>
             <w:tcBorders>
-              <w:top w:val="nil"/>
-              <w:left w:val="nil"/>
-              <w:bottom w:val="nil"/>
-              <w:right w:val="nil"/>
-            </w:tcBorders>
-            <w:shd w:val="clear" w:color="auto" w:fill="auto"/>
-            <w:noWrap/>
-            <w:vAlign w:val="bottom"/>
-          </w:tcPr>
-          <w:p>
-            <w:pPr>
-              <w:jc w:val="right"/>
-              <w:rPr>
-                <w:rFonts w:ascii="Calibri" w:eastAsia="Times New Roman" w:hAnsi="Calibri" w:hint="eastAsia"/>
+              <w:top w:val="single" w:sz="4" w:space="0" w:color="auto"/>
+              <w:left w:val="single" w:sz="4" w:space="0" w:color="auto"/>
+              <w:bottom w:val="single" w:sz="4" w:space="0" w:color="auto"/>
+              <w:right w:val="single" w:sz="4" w:space="0" w:color="auto"/>
+            </w:tcBorders>
+            <w:shd w:val="clear" w:color="auto" w:fill="auto"/>
+            <w:noWrap/>
+            <w:vAlign w:val="bottom"/>
+          </w:tcPr>
+          <w:p>
+            <w:pPr>
+              <w:jc w:val="right"/>
+              <w:rPr>
+                <w:rFonts w:ascii="Calibri" w:eastAsia="Times New Roman" w:hAnsi="Calibri"/>
                 <w:color w:val="000000"/>
               </w:rPr>
             </w:pPr>
@@ -2722,20 +2724,20 @@
           <w:tcPr>
             <w:tcW w:w="1350" w:type="dxa"/>
             <w:tcBorders>
-              <w:top w:val="nil"/>
-              <w:left w:val="nil"/>
-              <w:bottom w:val="nil"/>
-              <w:right w:val="nil"/>
-            </w:tcBorders>
-            <w:shd w:val="clear" w:color="auto" w:fill="auto"/>
-            <w:noWrap/>
-            <w:vAlign w:val="bottom"/>
-          </w:tcPr>
-          <w:p>
-            <w:pPr>
-              <w:jc w:val="right"/>
-              <w:rPr>
-                <w:rFonts w:ascii="Calibri" w:eastAsia="Times New Roman" w:hAnsi="Calibri" w:hint="eastAsia"/>
+              <w:top w:val="single" w:sz="4" w:space="0" w:color="auto"/>
+              <w:left w:val="single" w:sz="4" w:space="0" w:color="auto"/>
+              <w:bottom w:val="single" w:sz="4" w:space="0" w:color="auto"/>
+              <w:right w:val="single" w:sz="4" w:space="0" w:color="auto"/>
+            </w:tcBorders>
+            <w:shd w:val="clear" w:color="auto" w:fill="auto"/>
+            <w:noWrap/>
+            <w:vAlign w:val="bottom"/>
+          </w:tcPr>
+          <w:p>
+            <w:pPr>
+              <w:jc w:val="right"/>
+              <w:rPr>
+                <w:rFonts w:ascii="Calibri" w:eastAsia="Times New Roman" w:hAnsi="Calibri"/>
                 <w:color w:val="000000"/>
               </w:rPr>
             </w:pPr>
@@ -2752,20 +2754,20 @@
           <w:tcPr>
             <w:tcW w:w="1080" w:type="dxa"/>
             <w:tcBorders>
-              <w:top w:val="nil"/>
-              <w:left w:val="nil"/>
-              <w:bottom w:val="nil"/>
-              <w:right w:val="nil"/>
-            </w:tcBorders>
-            <w:shd w:val="clear" w:color="auto" w:fill="auto"/>
-            <w:noWrap/>
-            <w:vAlign w:val="bottom"/>
-          </w:tcPr>
-          <w:p>
-            <w:pPr>
-              <w:jc w:val="right"/>
-              <w:rPr>
-                <w:rFonts w:ascii="Calibri" w:eastAsia="Times New Roman" w:hAnsi="Calibri" w:hint="eastAsia"/>
+              <w:top w:val="single" w:sz="4" w:space="0" w:color="auto"/>
+              <w:left w:val="single" w:sz="4" w:space="0" w:color="auto"/>
+              <w:bottom w:val="single" w:sz="4" w:space="0" w:color="auto"/>
+              <w:right w:val="single" w:sz="4" w:space="0" w:color="auto"/>
+            </w:tcBorders>
+            <w:shd w:val="clear" w:color="auto" w:fill="auto"/>
+            <w:noWrap/>
+            <w:vAlign w:val="bottom"/>
+          </w:tcPr>
+          <w:p>
+            <w:pPr>
+              <w:jc w:val="right"/>
+              <w:rPr>
+                <w:rFonts w:ascii="Calibri" w:eastAsia="Times New Roman" w:hAnsi="Calibri"/>
                 <w:color w:val="000000"/>
               </w:rPr>
             </w:pPr>
@@ -2779,7 +2781,7 @@
         <w:spacing w:before="120" w:after="120"/>
         <w:jc w:val="center"/>
         <w:rPr>
-          <w:rFonts w:ascii="Helvetica Neue" w:eastAsia="Times New Roman" w:hAnsi="Helvetica Neue" w:cs="Times New Roman" w:hint="eastAsia"/>
+          <w:rFonts w:ascii="Helvetica Neue" w:eastAsia="Times New Roman" w:hAnsi="Helvetica Neue" w:cs="Times New Roman"/>
           <w:color w:val="2D3B45"/>
           <w:sz w:val="27"/>
           <w:szCs w:val="27"/>
@@ -2799,6 +2801,14 @@
       <w:tblPr>
         <w:tblW w:w="3293" w:type="dxa"/>
         <w:jc w:val="center"/>
+        <w:tblBorders>
+          <w:top w:val="single" w:sz="4" w:space="0" w:color="auto"/>
+          <w:left w:val="single" w:sz="4" w:space="0" w:color="auto"/>
+          <w:bottom w:val="single" w:sz="4" w:space="0" w:color="auto"/>
+          <w:right w:val="single" w:sz="4" w:space="0" w:color="auto"/>
+          <w:insideH w:val="single" w:sz="4" w:space="0" w:color="auto"/>
+          <w:insideV w:val="single" w:sz="4" w:space="0" w:color="auto"/>
+        </w:tblBorders>
         <w:tblLayout w:type="fixed"/>
         <w:tblLook w:val="04A0" w:firstRow="1" w:lastRow="0" w:firstColumn="1" w:lastColumn="0" w:noHBand="0" w:noVBand="1"/>
       </w:tblPr>
@@ -2814,29 +2824,24 @@
         <w:tc>
           <w:tcPr>
             <w:tcW w:w="991" w:type="dxa"/>
-            <w:tcBorders>
-              <w:top w:val="nil"/>
-              <w:left w:val="nil"/>
-              <w:bottom w:val="nil"/>
-              <w:right w:val="nil"/>
-            </w:tcBorders>
-            <w:shd w:val="clear" w:color="auto" w:fill="auto"/>
-            <w:noWrap/>
-            <w:vAlign w:val="bottom"/>
-          </w:tcPr>
-          <w:p>
-            <w:pPr>
-              <w:jc w:val="right"/>
+            <w:shd w:val="clear" w:color="auto" w:fill="auto"/>
+            <w:noWrap/>
+            <w:vAlign w:val="bottom"/>
+          </w:tcPr>
+          <w:p>
+            <w:pPr>
+              <w:jc w:val="right"/>
+              <w:rPr>
+                <w:rFonts w:ascii="Calibri" w:eastAsia="Times New Roman" w:hAnsi="Calibri" w:cs="Times New Roman"/>
+                <w:color w:val="000000"/>
+              </w:rPr>
+            </w:pPr>
+            <w:bookmarkStart w:id="0" w:name="_GoBack"/>
+            <w:r>
               <w:rPr>
                 <w:rFonts w:ascii="Calibri" w:eastAsia="Times New Roman" w:hAnsi="Calibri" w:cs="Times New Roman" w:hint="eastAsia"/>
                 <w:color w:val="000000"/>
               </w:rPr>
-            </w:pPr>
-            <w:r>
-              <w:rPr>
-                <w:rFonts w:ascii="Calibri" w:eastAsia="Times New Roman" w:hAnsi="Calibri" w:cs="Times New Roman" w:hint="eastAsia"/>
-                <w:color w:val="000000"/>
-              </w:rPr>
               <w:t>NUMT</w:t>
             </w:r>
           </w:p>
@@ -2844,12 +2849,6 @@
         <w:tc>
           <w:tcPr>
             <w:tcW w:w="2302" w:type="dxa"/>
-            <w:tcBorders>
-              <w:top w:val="nil"/>
-              <w:left w:val="nil"/>
-              <w:bottom w:val="nil"/>
-              <w:right w:val="nil"/>
-            </w:tcBorders>
             <w:shd w:val="clear" w:color="auto" w:fill="auto"/>
             <w:noWrap/>
             <w:vAlign w:val="bottom"/>
@@ -2873,12 +2872,6 @@
         <w:tc>
           <w:tcPr>
             <w:tcW w:w="991" w:type="dxa"/>
-            <w:tcBorders>
-              <w:top w:val="nil"/>
-              <w:left w:val="nil"/>
-              <w:bottom w:val="nil"/>
-              <w:right w:val="nil"/>
-            </w:tcBorders>
             <w:shd w:val="clear" w:color="auto" w:fill="auto"/>
             <w:noWrap/>
             <w:vAlign w:val="bottom"/>
@@ -2904,12 +2897,6 @@
         <w:tc>
           <w:tcPr>
             <w:tcW w:w="2302" w:type="dxa"/>
-            <w:tcBorders>
-              <w:top w:val="nil"/>
-              <w:left w:val="nil"/>
-              <w:bottom w:val="nil"/>
-              <w:right w:val="nil"/>
-            </w:tcBorders>
             <w:shd w:val="clear" w:color="auto" w:fill="auto"/>
             <w:noWrap/>
             <w:vAlign w:val="bottom"/>
@@ -2928,7 +2915,14 @@
                 <w:rFonts w:ascii="Calibri" w:eastAsia="Times New Roman" w:hAnsi="Calibri" w:cs="Times New Roman"/>
                 <w:color w:val="000000"/>
               </w:rPr>
-              <w:t>338.98</w:t>
+              <w:t>34</w:t>
+            </w:r>
+            <w:r>
+              <w:rPr>
+                <w:rFonts w:ascii="Calibri" w:eastAsia="Times New Roman" w:hAnsi="Calibri" w:cs="Times New Roman"/>
+                <w:color w:val="000000"/>
+              </w:rPr>
+              <w:t>8.98</w:t>
             </w:r>
           </w:p>
         </w:tc>
@@ -2941,12 +2935,6 @@
         <w:tc>
           <w:tcPr>
             <w:tcW w:w="991" w:type="dxa"/>
-            <w:tcBorders>
-              <w:top w:val="nil"/>
-              <w:left w:val="nil"/>
-              <w:bottom w:val="nil"/>
-              <w:right w:val="nil"/>
-            </w:tcBorders>
             <w:shd w:val="clear" w:color="auto" w:fill="auto"/>
             <w:noWrap/>
             <w:vAlign w:val="bottom"/>
@@ -2972,12 +2960,6 @@
         <w:tc>
           <w:tcPr>
             <w:tcW w:w="2302" w:type="dxa"/>
-            <w:tcBorders>
-              <w:top w:val="nil"/>
-              <w:left w:val="nil"/>
-              <w:bottom w:val="nil"/>
-              <w:right w:val="nil"/>
-            </w:tcBorders>
             <w:shd w:val="clear" w:color="auto" w:fill="auto"/>
             <w:noWrap/>
             <w:vAlign w:val="bottom"/>
@@ -2987,16 +2969,23 @@
             <w:pPr>
               <w:jc w:val="right"/>
               <w:rPr>
-                <w:rFonts w:ascii="Calibri" w:eastAsia="Times New Roman" w:hAnsi="Calibri" w:cs="Times New Roman" w:hint="eastAsia"/>
-                <w:color w:val="000000"/>
-              </w:rPr>
-            </w:pPr>
-            <w:r>
-              <w:rPr>
-                <w:rFonts w:ascii="Calibri" w:eastAsia="Times New Roman" w:hAnsi="Calibri" w:cs="Times New Roman"/>
-                <w:color w:val="000000"/>
-              </w:rPr>
-              <w:t>700.90</w:t>
+                <w:rFonts w:ascii="Calibri" w:eastAsia="Times New Roman" w:hAnsi="Calibri" w:cs="Times New Roman"/>
+                <w:color w:val="000000"/>
+              </w:rPr>
+            </w:pPr>
+            <w:r>
+              <w:rPr>
+                <w:rFonts w:ascii="Calibri" w:eastAsia="Times New Roman" w:hAnsi="Calibri" w:cs="Times New Roman"/>
+                <w:color w:val="000000"/>
+              </w:rPr>
+              <w:t>69</w:t>
+            </w:r>
+            <w:r>
+              <w:rPr>
+                <w:rFonts w:ascii="Calibri" w:eastAsia="Times New Roman" w:hAnsi="Calibri" w:cs="Times New Roman"/>
+                <w:color w:val="000000"/>
+              </w:rPr>
+              <w:t>0.90</w:t>
             </w:r>
           </w:p>
         </w:tc>
@@ -3009,12 +2998,6 @@
         <w:tc>
           <w:tcPr>
             <w:tcW w:w="991" w:type="dxa"/>
-            <w:tcBorders>
-              <w:top w:val="nil"/>
-              <w:left w:val="nil"/>
-              <w:bottom w:val="nil"/>
-              <w:right w:val="nil"/>
-            </w:tcBorders>
             <w:shd w:val="clear" w:color="auto" w:fill="auto"/>
             <w:noWrap/>
             <w:vAlign w:val="bottom"/>
@@ -3040,12 +3023,6 @@
         <w:tc>
           <w:tcPr>
             <w:tcW w:w="2302" w:type="dxa"/>
-            <w:tcBorders>
-              <w:top w:val="nil"/>
-              <w:left w:val="nil"/>
-              <w:bottom w:val="nil"/>
-              <w:right w:val="nil"/>
-            </w:tcBorders>
             <w:shd w:val="clear" w:color="auto" w:fill="auto"/>
             <w:noWrap/>
             <w:vAlign w:val="bottom"/>
@@ -3055,7 +3032,7 @@
             <w:pPr>
               <w:jc w:val="right"/>
               <w:rPr>
-                <w:rFonts w:ascii="Calibri" w:eastAsia="Times New Roman" w:hAnsi="Calibri" w:cs="Times New Roman" w:hint="eastAsia"/>
+                <w:rFonts w:ascii="Calibri" w:eastAsia="Times New Roman" w:hAnsi="Calibri" w:cs="Times New Roman"/>
                 <w:color w:val="000000"/>
               </w:rPr>
             </w:pPr>
@@ -3070,13 +3047,14 @@
         </w:tc>
       </w:tr>
     </w:tbl>
+    <w:bookmarkEnd w:id="0"/>
     <w:p>
       <w:pPr>
         <w:shd w:val="clear" w:color="auto" w:fill="FFFFFF"/>
         <w:spacing w:before="120" w:after="120"/>
         <w:jc w:val="center"/>
         <w:rPr>
-          <w:rFonts w:ascii="Helvetica Neue" w:eastAsia="Times New Roman" w:hAnsi="Helvetica Neue" w:cs="Times New Roman" w:hint="eastAsia"/>
+          <w:rFonts w:ascii="Helvetica Neue" w:eastAsia="Times New Roman" w:hAnsi="Helvetica Neue" w:cs="Times New Roman"/>
           <w:color w:val="2D3B45"/>
           <w:sz w:val="27"/>
           <w:szCs w:val="27"/>
@@ -3097,7 +3075,7 @@
         <w:shd w:val="clear" w:color="auto" w:fill="FFFFFF"/>
         <w:spacing w:before="120" w:after="120"/>
         <w:rPr>
-          <w:rFonts w:ascii="Helvetica Neue" w:eastAsia="Times New Roman" w:hAnsi="Helvetica Neue" w:cs="Times New Roman" w:hint="eastAsia"/>
+          <w:rFonts w:ascii="Helvetica Neue" w:eastAsia="Times New Roman" w:hAnsi="Helvetica Neue" w:cs="Times New Roman"/>
           <w:color w:val="2D3B45"/>
           <w:sz w:val="27"/>
           <w:szCs w:val="27"/>
@@ -3365,7 +3343,6 @@
           <w:szCs w:val="27"/>
         </w:rPr>
       </w:pPr>
-      <w:bookmarkStart w:id="0" w:name="_GoBack"/>
       <w:r>
         <w:rPr>
           <w:rFonts w:ascii="Helvetica Neue" w:eastAsia="Times New Roman" w:hAnsi="Helvetica Neue" w:cs="Times New Roman"/>
@@ -3391,7 +3368,7 @@
                     <pic:cNvPicPr/>
                   </pic:nvPicPr>
                   <pic:blipFill>
-                    <a:blip r:embed="rId5">
+                    <a:blip r:embed="rId7">
                       <a:extLst>
                         <a:ext uri="{28A0092B-C50C-407E-A947-70E740481C1C}">
                           <a14:useLocalDpi xmlns:a14="http://schemas.microsoft.com/office/drawing/2010/main" val="0"/>
@@ -3417,7 +3394,6 @@
           </wp:inline>
         </w:drawing>
       </w:r>
-      <w:bookmarkEnd w:id="0"/>
     </w:p>
     <w:p>
       <w:pPr>
@@ -3498,43 +3474,43 @@
           <w:sz w:val="27"/>
           <w:szCs w:val="27"/>
         </w:rPr>
-        <w:t xml:space="preserve">The speed of </w:t>
-      </w:r>
-      <w:r>
-        <w:rPr>
-          <w:rFonts w:ascii="Helvetica Neue" w:eastAsia="Times New Roman" w:hAnsi="Helvetica Neue" w:cs="Times New Roman"/>
-          <w:color w:val="2D3B45"/>
-          <w:sz w:val="27"/>
-          <w:szCs w:val="27"/>
-        </w:rPr>
-        <w:t>“</w:t>
-      </w:r>
-      <w:r>
-        <w:rPr>
-          <w:rFonts w:ascii="Helvetica Neue" w:eastAsia="Times New Roman" w:hAnsi="Helvetica Neue" w:cs="Times New Roman" w:hint="eastAsia"/>
-          <w:color w:val="2D3B45"/>
-          <w:sz w:val="27"/>
-          <w:szCs w:val="27"/>
-        </w:rPr>
-        <w:t>coarse-grained</w:t>
-      </w:r>
-      <w:r>
-        <w:rPr>
-          <w:rFonts w:ascii="Helvetica Neue" w:eastAsia="Times New Roman" w:hAnsi="Helvetica Neue" w:cs="Times New Roman"/>
-          <w:color w:val="2D3B45"/>
-          <w:sz w:val="27"/>
-          <w:szCs w:val="27"/>
-        </w:rPr>
-        <w:t>”</w:t>
-      </w:r>
-      <w:r>
-        <w:rPr>
-          <w:rFonts w:ascii="Helvetica Neue" w:eastAsia="Times New Roman" w:hAnsi="Helvetica Neue" w:cs="Times New Roman" w:hint="eastAsia"/>
-          <w:color w:val="2D3B45"/>
-          <w:sz w:val="27"/>
-          <w:szCs w:val="27"/>
-        </w:rPr>
-        <w:t xml:space="preserve"> increases as the number of threads increases (but not will increase infinitely).</w:t>
+        <w:t xml:space="preserve">The performance using the Fix#1 solution with </w:t>
+      </w:r>
+      <w:r>
+        <w:rPr>
+          <w:rFonts w:ascii="Helvetica Neue" w:eastAsia="Times New Roman" w:hAnsi="Helvetica Neue" w:cs="Times New Roman" w:hint="eastAsia"/>
+          <w:color w:val="2D3B45"/>
+          <w:sz w:val="27"/>
+          <w:szCs w:val="27"/>
+        </w:rPr>
+        <w:t xml:space="preserve">0 padding is much worse than using the Fix#2 solution, no matter how many threads </w:t>
+      </w:r>
+      <w:r>
+        <w:rPr>
+          <w:rFonts w:ascii="Helvetica Neue" w:eastAsia="Times New Roman" w:hAnsi="Helvetica Neue" w:cs="Times New Roman" w:hint="eastAsia"/>
+          <w:color w:val="2D3B45"/>
+          <w:sz w:val="27"/>
+          <w:szCs w:val="27"/>
+        </w:rPr>
+        <w:t>are</w:t>
+      </w:r>
+      <w:r>
+        <w:rPr>
+          <w:rFonts w:ascii="Helvetica Neue" w:eastAsia="Times New Roman" w:hAnsi="Helvetica Neue" w:cs="Times New Roman" w:hint="eastAsia"/>
+          <w:color w:val="2D3B45"/>
+          <w:sz w:val="27"/>
+          <w:szCs w:val="27"/>
+        </w:rPr>
+        <w:t xml:space="preserve"> used</w:t>
+      </w:r>
+      <w:r>
+        <w:rPr>
+          <w:rFonts w:ascii="Helvetica Neue" w:eastAsia="Times New Roman" w:hAnsi="Helvetica Neue" w:cs="Times New Roman" w:hint="eastAsia"/>
+          <w:color w:val="2D3B45"/>
+          <w:sz w:val="27"/>
+          <w:szCs w:val="27"/>
+        </w:rPr>
+        <w:t>.</w:t>
       </w:r>
     </w:p>
     <w:p>
@@ -3560,115 +3536,88 @@
           <w:sz w:val="27"/>
           <w:szCs w:val="27"/>
         </w:rPr>
-        <w:t xml:space="preserve">The speed of </w:t>
-      </w:r>
-      <w:r>
-        <w:rPr>
-          <w:rFonts w:ascii="Helvetica Neue" w:eastAsia="Times New Roman" w:hAnsi="Helvetica Neue" w:cs="Times New Roman"/>
-          <w:color w:val="2D3B45"/>
-          <w:sz w:val="27"/>
-          <w:szCs w:val="27"/>
-        </w:rPr>
-        <w:t>“</w:t>
-      </w:r>
-      <w:r>
-        <w:rPr>
-          <w:rFonts w:ascii="Helvetica Neue" w:eastAsia="Times New Roman" w:hAnsi="Helvetica Neue" w:cs="Times New Roman" w:hint="eastAsia"/>
-          <w:color w:val="2D3B45"/>
-          <w:sz w:val="27"/>
-          <w:szCs w:val="27"/>
-        </w:rPr>
-        <w:t>fine</w:t>
-      </w:r>
-      <w:r>
-        <w:rPr>
-          <w:rFonts w:ascii="Helvetica Neue" w:eastAsia="Times New Roman" w:hAnsi="Helvetica Neue" w:cs="Times New Roman" w:hint="eastAsia"/>
-          <w:color w:val="2D3B45"/>
-          <w:sz w:val="27"/>
-          <w:szCs w:val="27"/>
-        </w:rPr>
-        <w:t>-grained</w:t>
-      </w:r>
-      <w:r>
-        <w:rPr>
-          <w:rFonts w:ascii="Helvetica Neue" w:eastAsia="Times New Roman" w:hAnsi="Helvetica Neue" w:cs="Times New Roman"/>
-          <w:color w:val="2D3B45"/>
-          <w:sz w:val="27"/>
-          <w:szCs w:val="27"/>
-        </w:rPr>
-        <w:t>”</w:t>
-      </w:r>
-      <w:r>
-        <w:rPr>
-          <w:rFonts w:ascii="Helvetica Neue" w:eastAsia="Times New Roman" w:hAnsi="Helvetica Neue" w:cs="Times New Roman" w:hint="eastAsia"/>
-          <w:color w:val="2D3B45"/>
-          <w:sz w:val="27"/>
-          <w:szCs w:val="27"/>
-        </w:rPr>
-        <w:t xml:space="preserve"> </w:t>
-      </w:r>
-      <w:r>
-        <w:rPr>
-          <w:rFonts w:ascii="Helvetica Neue" w:eastAsia="Times New Roman" w:hAnsi="Helvetica Neue" w:cs="Times New Roman" w:hint="eastAsia"/>
-          <w:color w:val="2D3B45"/>
-          <w:sz w:val="27"/>
-          <w:szCs w:val="27"/>
-        </w:rPr>
-        <w:t>only</w:t>
-      </w:r>
-      <w:r>
-        <w:rPr>
-          <w:rFonts w:ascii="Helvetica Neue" w:eastAsia="Times New Roman" w:hAnsi="Helvetica Neue" w:cs="Times New Roman" w:hint="eastAsia"/>
-          <w:color w:val="2D3B45"/>
-          <w:sz w:val="27"/>
-          <w:szCs w:val="27"/>
-        </w:rPr>
-        <w:t xml:space="preserve"> </w:t>
-      </w:r>
-      <w:r>
-        <w:rPr>
-          <w:rFonts w:ascii="Helvetica Neue" w:eastAsia="Times New Roman" w:hAnsi="Helvetica Neue" w:cs="Times New Roman" w:hint="eastAsia"/>
-          <w:color w:val="2D3B45"/>
-          <w:sz w:val="27"/>
-          <w:szCs w:val="27"/>
-        </w:rPr>
-        <w:t xml:space="preserve">slightly </w:t>
-      </w:r>
-      <w:r>
-        <w:rPr>
-          <w:rFonts w:ascii="Helvetica Neue" w:eastAsia="Times New Roman" w:hAnsi="Helvetica Neue" w:cs="Times New Roman" w:hint="eastAsia"/>
-          <w:color w:val="2D3B45"/>
-          <w:sz w:val="27"/>
-          <w:szCs w:val="27"/>
-        </w:rPr>
-        <w:t>increase</w:t>
-      </w:r>
-      <w:r>
-        <w:rPr>
-          <w:rFonts w:ascii="Helvetica Neue" w:eastAsia="Times New Roman" w:hAnsi="Helvetica Neue" w:cs="Times New Roman" w:hint="eastAsia"/>
-          <w:color w:val="2D3B45"/>
-          <w:sz w:val="27"/>
-          <w:szCs w:val="27"/>
-        </w:rPr>
-        <w:t>s</w:t>
-      </w:r>
-      <w:r>
-        <w:rPr>
-          <w:rFonts w:ascii="Helvetica Neue" w:eastAsia="Times New Roman" w:hAnsi="Helvetica Neue" w:cs="Times New Roman" w:hint="eastAsia"/>
-          <w:color w:val="2D3B45"/>
-          <w:sz w:val="27"/>
-          <w:szCs w:val="27"/>
-        </w:rPr>
-        <w:t xml:space="preserve"> as the number of threads increase, and</w:t>
-      </w:r>
-      <w:r>
-        <w:rPr>
-          <w:rFonts w:ascii="Helvetica Neue" w:eastAsia="Times New Roman" w:hAnsi="Helvetica Neue" w:cs="Times New Roman" w:hint="eastAsia"/>
-          <w:color w:val="2D3B45"/>
-          <w:sz w:val="27"/>
-          <w:szCs w:val="27"/>
-        </w:rPr>
-        <w:t xml:space="preserve"> even slows down when the number of threads is 16.</w:t>
+        <w:t xml:space="preserve">The </w:t>
+      </w:r>
+      <w:r>
+        <w:rPr>
+          <w:rFonts w:ascii="Helvetica Neue" w:eastAsia="Times New Roman" w:hAnsi="Helvetica Neue" w:cs="Times New Roman" w:hint="eastAsia"/>
+          <w:color w:val="2D3B45"/>
+          <w:sz w:val="27"/>
+          <w:szCs w:val="27"/>
+        </w:rPr>
+        <w:t xml:space="preserve">performance using the Fix#1 solution with 2 threads starts to increase when the number of </w:t>
+      </w:r>
+      <w:r>
+        <w:rPr>
+          <w:rFonts w:ascii="Helvetica Neue" w:eastAsia="Times New Roman" w:hAnsi="Helvetica Neue" w:cs="Times New Roman" w:hint="eastAsia"/>
+          <w:color w:val="2D3B45"/>
+          <w:sz w:val="27"/>
+          <w:szCs w:val="27"/>
+        </w:rPr>
+        <w:t>paddings</w:t>
+      </w:r>
+      <w:r>
+        <w:rPr>
+          <w:rFonts w:ascii="Helvetica Neue" w:eastAsia="Times New Roman" w:hAnsi="Helvetica Neue" w:cs="Times New Roman" w:hint="eastAsia"/>
+          <w:color w:val="2D3B45"/>
+          <w:sz w:val="27"/>
+          <w:szCs w:val="27"/>
+        </w:rPr>
+        <w:t xml:space="preserve"> is 3 and </w:t>
+      </w:r>
+      <w:r>
+        <w:rPr>
+          <w:rFonts w:ascii="Helvetica Neue" w:eastAsia="Times New Roman" w:hAnsi="Helvetica Neue" w:cs="Times New Roman" w:hint="eastAsia"/>
+          <w:color w:val="2D3B45"/>
+          <w:sz w:val="27"/>
+          <w:szCs w:val="27"/>
+        </w:rPr>
+        <w:t xml:space="preserve">is </w:t>
+      </w:r>
+      <w:r>
+        <w:rPr>
+          <w:rFonts w:ascii="Helvetica Neue" w:eastAsia="Times New Roman" w:hAnsi="Helvetica Neue" w:cs="Times New Roman" w:hint="eastAsia"/>
+          <w:color w:val="2D3B45"/>
+          <w:sz w:val="27"/>
+          <w:szCs w:val="27"/>
+        </w:rPr>
+        <w:t xml:space="preserve">very </w:t>
+      </w:r>
+      <w:r>
+        <w:rPr>
+          <w:rFonts w:ascii="Helvetica Neue" w:eastAsia="Times New Roman" w:hAnsi="Helvetica Neue" w:cs="Times New Roman" w:hint="eastAsia"/>
+          <w:color w:val="2D3B45"/>
+          <w:sz w:val="27"/>
+          <w:szCs w:val="27"/>
+        </w:rPr>
+        <w:t>close</w:t>
+      </w:r>
+      <w:r>
+        <w:rPr>
+          <w:rFonts w:ascii="Helvetica Neue" w:eastAsia="Times New Roman" w:hAnsi="Helvetica Neue" w:cs="Times New Roman" w:hint="eastAsia"/>
+          <w:color w:val="2D3B45"/>
+          <w:sz w:val="27"/>
+          <w:szCs w:val="27"/>
+        </w:rPr>
+        <w:t xml:space="preserve"> to</w:t>
+      </w:r>
+      <w:r>
+        <w:rPr>
+          <w:rFonts w:ascii="Helvetica Neue" w:eastAsia="Times New Roman" w:hAnsi="Helvetica Neue" w:cs="Times New Roman" w:hint="eastAsia"/>
+          <w:color w:val="2D3B45"/>
+          <w:sz w:val="27"/>
+          <w:szCs w:val="27"/>
+        </w:rPr>
+        <w:t xml:space="preserve"> the performance using the Fix</w:t>
+      </w:r>
+      <w:r>
+        <w:rPr>
+          <w:rFonts w:ascii="Helvetica Neue" w:eastAsia="Times New Roman" w:hAnsi="Helvetica Neue" w:cs="Times New Roman" w:hint="eastAsia"/>
+          <w:color w:val="2D3B45"/>
+          <w:sz w:val="27"/>
+          <w:szCs w:val="27"/>
+        </w:rPr>
+        <w:t>#2 solution with 2 threads.</w:t>
       </w:r>
     </w:p>
     <w:p>
@@ -3694,43 +3643,124 @@
           <w:sz w:val="27"/>
           <w:szCs w:val="27"/>
         </w:rPr>
-        <w:t xml:space="preserve">For the </w:t>
-      </w:r>
-      <w:r>
-        <w:rPr>
-          <w:rFonts w:ascii="Helvetica Neue" w:eastAsia="Times New Roman" w:hAnsi="Helvetica Neue" w:cs="Times New Roman"/>
-          <w:color w:val="2D3B45"/>
-          <w:sz w:val="27"/>
-          <w:szCs w:val="27"/>
-        </w:rPr>
-        <w:t>“</w:t>
-      </w:r>
-      <w:r>
-        <w:rPr>
-          <w:rFonts w:ascii="Helvetica Neue" w:eastAsia="Times New Roman" w:hAnsi="Helvetica Neue" w:cs="Times New Roman" w:hint="eastAsia"/>
-          <w:color w:val="2D3B45"/>
-          <w:sz w:val="27"/>
-          <w:szCs w:val="27"/>
-        </w:rPr>
-        <w:t>coarse-grained</w:t>
-      </w:r>
-      <w:r>
-        <w:rPr>
-          <w:rFonts w:ascii="Helvetica Neue" w:eastAsia="Times New Roman" w:hAnsi="Helvetica Neue" w:cs="Times New Roman"/>
-          <w:color w:val="2D3B45"/>
-          <w:sz w:val="27"/>
-          <w:szCs w:val="27"/>
-        </w:rPr>
-        <w:t>”</w:t>
-      </w:r>
-      <w:r>
-        <w:rPr>
-          <w:rFonts w:ascii="Helvetica Neue" w:eastAsia="Times New Roman" w:hAnsi="Helvetica Neue" w:cs="Times New Roman" w:hint="eastAsia"/>
-          <w:color w:val="2D3B45"/>
-          <w:sz w:val="27"/>
-          <w:szCs w:val="27"/>
-        </w:rPr>
-        <w:t xml:space="preserve"> program, the speed using dynamic schedule is faster than static schedule when the number of threads is small (2 and 4), and the speed using static schedule is faster than dynamic schedule when the number of threads is large (8 and 16).</w:t>
+        <w:t xml:space="preserve">The performance using the Fix#1 solution with 4 threads starts to increase when the number of </w:t>
+      </w:r>
+      <w:r>
+        <w:rPr>
+          <w:rFonts w:ascii="Helvetica Neue" w:eastAsia="Times New Roman" w:hAnsi="Helvetica Neue" w:cs="Times New Roman" w:hint="eastAsia"/>
+          <w:color w:val="2D3B45"/>
+          <w:sz w:val="27"/>
+          <w:szCs w:val="27"/>
+        </w:rPr>
+        <w:t>paddings</w:t>
+      </w:r>
+      <w:r>
+        <w:rPr>
+          <w:rFonts w:ascii="Helvetica Neue" w:eastAsia="Times New Roman" w:hAnsi="Helvetica Neue" w:cs="Times New Roman" w:hint="eastAsia"/>
+          <w:color w:val="2D3B45"/>
+          <w:sz w:val="27"/>
+          <w:szCs w:val="27"/>
+        </w:rPr>
+        <w:t xml:space="preserve"> is 3 and fluctuates in a certain range. </w:t>
+      </w:r>
+      <w:r>
+        <w:rPr>
+          <w:rFonts w:ascii="Helvetica Neue" w:eastAsia="Times New Roman" w:hAnsi="Helvetica Neue" w:cs="Times New Roman" w:hint="eastAsia"/>
+          <w:color w:val="2D3B45"/>
+          <w:sz w:val="27"/>
+          <w:szCs w:val="27"/>
+        </w:rPr>
+        <w:t>The performance</w:t>
+      </w:r>
+      <w:r>
+        <w:rPr>
+          <w:rFonts w:ascii="Helvetica Neue" w:eastAsia="Times New Roman" w:hAnsi="Helvetica Neue" w:cs="Times New Roman" w:hint="eastAsia"/>
+          <w:color w:val="2D3B45"/>
+          <w:sz w:val="27"/>
+          <w:szCs w:val="27"/>
+        </w:rPr>
+        <w:t xml:space="preserve"> starts to increase again </w:t>
+      </w:r>
+      <w:r>
+        <w:rPr>
+          <w:rFonts w:ascii="Helvetica Neue" w:eastAsia="Times New Roman" w:hAnsi="Helvetica Neue" w:cs="Times New Roman" w:hint="eastAsia"/>
+          <w:color w:val="2D3B45"/>
+          <w:sz w:val="27"/>
+          <w:szCs w:val="27"/>
+        </w:rPr>
+        <w:t>when using 13</w:t>
+      </w:r>
+      <w:r>
+        <w:rPr>
+          <w:rFonts w:ascii="Helvetica Neue" w:eastAsia="Times New Roman" w:hAnsi="Helvetica Neue" w:cs="Times New Roman" w:hint="eastAsia"/>
+          <w:color w:val="2D3B45"/>
+          <w:sz w:val="27"/>
+          <w:szCs w:val="27"/>
+        </w:rPr>
+        <w:t xml:space="preserve"> </w:t>
+      </w:r>
+      <w:r>
+        <w:rPr>
+          <w:rFonts w:ascii="Helvetica Neue" w:eastAsia="Times New Roman" w:hAnsi="Helvetica Neue" w:cs="Times New Roman" w:hint="eastAsia"/>
+          <w:color w:val="2D3B45"/>
+          <w:sz w:val="27"/>
+          <w:szCs w:val="27"/>
+        </w:rPr>
+        <w:t>paddings</w:t>
+      </w:r>
+      <w:r>
+        <w:rPr>
+          <w:rFonts w:ascii="Helvetica Neue" w:eastAsia="Times New Roman" w:hAnsi="Helvetica Neue" w:cs="Times New Roman" w:hint="eastAsia"/>
+          <w:color w:val="2D3B45"/>
+          <w:sz w:val="27"/>
+          <w:szCs w:val="27"/>
+        </w:rPr>
+        <w:t xml:space="preserve"> and reaches the </w:t>
+      </w:r>
+      <w:r>
+        <w:rPr>
+          <w:rFonts w:ascii="Helvetica Neue" w:eastAsia="Times New Roman" w:hAnsi="Helvetica Neue" w:cs="Times New Roman" w:hint="eastAsia"/>
+          <w:color w:val="2D3B45"/>
+          <w:sz w:val="27"/>
+          <w:szCs w:val="27"/>
+        </w:rPr>
+        <w:t>maximum</w:t>
+      </w:r>
+      <w:r>
+        <w:rPr>
+          <w:rFonts w:ascii="Helvetica Neue" w:eastAsia="Times New Roman" w:hAnsi="Helvetica Neue" w:cs="Times New Roman" w:hint="eastAsia"/>
+          <w:color w:val="2D3B45"/>
+          <w:sz w:val="27"/>
+          <w:szCs w:val="27"/>
+        </w:rPr>
+        <w:t xml:space="preserve"> with 15 </w:t>
+      </w:r>
+      <w:r>
+        <w:rPr>
+          <w:rFonts w:ascii="Helvetica Neue" w:eastAsia="Times New Roman" w:hAnsi="Helvetica Neue" w:cs="Times New Roman" w:hint="eastAsia"/>
+          <w:color w:val="2D3B45"/>
+          <w:sz w:val="27"/>
+          <w:szCs w:val="27"/>
+        </w:rPr>
+        <w:t>paddings</w:t>
+      </w:r>
+      <w:r>
+        <w:rPr>
+          <w:rFonts w:ascii="Helvetica Neue" w:eastAsia="Times New Roman" w:hAnsi="Helvetica Neue" w:cs="Times New Roman" w:hint="eastAsia"/>
+          <w:color w:val="2D3B45"/>
+          <w:sz w:val="27"/>
+          <w:szCs w:val="27"/>
+        </w:rPr>
+        <w:t>. The t</w:t>
+      </w:r>
+      <w:r>
+        <w:rPr>
+          <w:rFonts w:ascii="Helvetica Neue" w:eastAsia="Times New Roman" w:hAnsi="Helvetica Neue" w:cs="Times New Roman" w:hint="eastAsia"/>
+          <w:color w:val="2D3B45"/>
+          <w:sz w:val="27"/>
+          <w:szCs w:val="27"/>
+        </w:rPr>
+        <w:t>op performance using the Fix#1 solution with 4 threads is very close to the performance using the Fix#2 with 4 threads.</w:t>
       </w:r>
     </w:p>
     <w:p>
@@ -3756,43 +3786,7 @@
           <w:sz w:val="27"/>
           <w:szCs w:val="27"/>
         </w:rPr>
-        <w:t xml:space="preserve">For the </w:t>
-      </w:r>
-      <w:r>
-        <w:rPr>
-          <w:rFonts w:ascii="Helvetica Neue" w:eastAsia="Times New Roman" w:hAnsi="Helvetica Neue" w:cs="Times New Roman"/>
-          <w:color w:val="2D3B45"/>
-          <w:sz w:val="27"/>
-          <w:szCs w:val="27"/>
-        </w:rPr>
-        <w:t>“</w:t>
-      </w:r>
-      <w:r>
-        <w:rPr>
-          <w:rFonts w:ascii="Helvetica Neue" w:eastAsia="Times New Roman" w:hAnsi="Helvetica Neue" w:cs="Times New Roman" w:hint="eastAsia"/>
-          <w:color w:val="2D3B45"/>
-          <w:sz w:val="27"/>
-          <w:szCs w:val="27"/>
-        </w:rPr>
-        <w:t>fine-grained</w:t>
-      </w:r>
-      <w:r>
-        <w:rPr>
-          <w:rFonts w:ascii="Helvetica Neue" w:eastAsia="Times New Roman" w:hAnsi="Helvetica Neue" w:cs="Times New Roman"/>
-          <w:color w:val="2D3B45"/>
-          <w:sz w:val="27"/>
-          <w:szCs w:val="27"/>
-        </w:rPr>
-        <w:t>”</w:t>
-      </w:r>
-      <w:r>
-        <w:rPr>
-          <w:rFonts w:ascii="Helvetica Neue" w:eastAsia="Times New Roman" w:hAnsi="Helvetica Neue" w:cs="Times New Roman" w:hint="eastAsia"/>
-          <w:color w:val="2D3B45"/>
-          <w:sz w:val="27"/>
-          <w:szCs w:val="27"/>
-        </w:rPr>
-        <w:t xml:space="preserve"> program, the speed using dynamic schedule is always slower than using static schedule.</w:t>
+        <w:t>The performance using the Fix#1 solution with 2 and 4 threads drops when using 16 paddings.</w:t>
       </w:r>
     </w:p>
     <w:p>
@@ -3844,7 +3838,97 @@
           <w:sz w:val="27"/>
           <w:szCs w:val="27"/>
         </w:rPr>
-        <w:t xml:space="preserve">It is not hard to understand. Because there are more threads are processing data at the same time, the speed of </w:t>
+        <w:t xml:space="preserve">It is caused by </w:t>
+      </w:r>
+      <w:r>
+        <w:rPr>
+          <w:rFonts w:ascii="Helvetica Neue" w:eastAsia="Times New Roman" w:hAnsi="Helvetica Neue" w:cs="Times New Roman" w:hint="eastAsia"/>
+          <w:color w:val="2D3B45"/>
+          <w:sz w:val="27"/>
+          <w:szCs w:val="27"/>
+        </w:rPr>
+        <w:t xml:space="preserve">the </w:t>
+      </w:r>
+      <w:r>
+        <w:rPr>
+          <w:rFonts w:ascii="Helvetica Neue" w:eastAsia="Times New Roman" w:hAnsi="Helvetica Neue" w:cs="Times New Roman" w:hint="eastAsia"/>
+          <w:color w:val="2D3B45"/>
+          <w:sz w:val="27"/>
+          <w:szCs w:val="27"/>
+        </w:rPr>
+        <w:t>false sharing.</w:t>
+      </w:r>
+      <w:r>
+        <w:rPr>
+          <w:rFonts w:ascii="Helvetica Neue" w:eastAsia="Times New Roman" w:hAnsi="Helvetica Neue" w:cs="Times New Roman" w:hint="eastAsia"/>
+          <w:color w:val="2D3B45"/>
+          <w:sz w:val="27"/>
+          <w:szCs w:val="27"/>
+        </w:rPr>
+        <w:t xml:space="preserve"> In the program, each thread will read and write the Array data.</w:t>
+      </w:r>
+      <w:r>
+        <w:rPr>
+          <w:rFonts w:ascii="Helvetica Neue" w:eastAsia="Times New Roman" w:hAnsi="Helvetica Neue" w:cs="Times New Roman" w:hint="eastAsia"/>
+          <w:color w:val="2D3B45"/>
+          <w:sz w:val="27"/>
+          <w:szCs w:val="27"/>
+        </w:rPr>
+        <w:t xml:space="preserve"> </w:t>
+      </w:r>
+      <w:r>
+        <w:rPr>
+          <w:rFonts w:ascii="Helvetica Neue" w:eastAsia="Times New Roman" w:hAnsi="Helvetica Neue" w:cs="Times New Roman" w:hint="eastAsia"/>
+          <w:color w:val="2D3B45"/>
+          <w:sz w:val="27"/>
+          <w:szCs w:val="27"/>
+        </w:rPr>
+        <w:t xml:space="preserve">Though more threads are used, the </w:t>
+      </w:r>
+      <w:r>
+        <w:rPr>
+          <w:rFonts w:ascii="Helvetica Neue" w:eastAsia="Times New Roman" w:hAnsi="Helvetica Neue" w:cs="Times New Roman" w:hint="eastAsia"/>
+          <w:color w:val="2D3B45"/>
+          <w:sz w:val="27"/>
+          <w:szCs w:val="27"/>
+        </w:rPr>
+        <w:t xml:space="preserve">Array </w:t>
+      </w:r>
+      <w:r>
+        <w:rPr>
+          <w:rFonts w:ascii="Helvetica Neue" w:eastAsia="Times New Roman" w:hAnsi="Helvetica Neue" w:cs="Times New Roman" w:hint="eastAsia"/>
+          <w:color w:val="2D3B45"/>
+          <w:sz w:val="27"/>
+          <w:szCs w:val="27"/>
+        </w:rPr>
+        <w:t xml:space="preserve">data </w:t>
+      </w:r>
+      <w:r>
+        <w:rPr>
+          <w:rFonts w:ascii="Helvetica Neue" w:eastAsia="Times New Roman" w:hAnsi="Helvetica Neue" w:cs="Times New Roman" w:hint="eastAsia"/>
+          <w:color w:val="2D3B45"/>
+          <w:sz w:val="27"/>
+          <w:szCs w:val="27"/>
+        </w:rPr>
+        <w:t xml:space="preserve">share the </w:t>
+      </w:r>
+      <w:r>
+        <w:rPr>
+          <w:rFonts w:ascii="Helvetica Neue" w:eastAsia="Times New Roman" w:hAnsi="Helvetica Neue" w:cs="Times New Roman" w:hint="eastAsia"/>
+          <w:color w:val="2D3B45"/>
+          <w:sz w:val="27"/>
+          <w:szCs w:val="27"/>
+        </w:rPr>
+        <w:t>s</w:t>
+      </w:r>
+      <w:r>
+        <w:rPr>
+          <w:rFonts w:ascii="Helvetica Neue" w:eastAsia="Times New Roman" w:hAnsi="Helvetica Neue" w:cs="Times New Roman" w:hint="eastAsia"/>
+          <w:color w:val="2D3B45"/>
+          <w:sz w:val="27"/>
+          <w:szCs w:val="27"/>
+        </w:rPr>
+        <w:t xml:space="preserve">ame cache line. The caching protocol may force the cache line to be reloaded despite it is not </w:t>
       </w:r>
       <w:r>
         <w:rPr>
@@ -3853,34 +3937,16 @@
           <w:sz w:val="27"/>
           <w:szCs w:val="27"/>
         </w:rPr>
-        <w:t>‘</w:t>
-      </w:r>
-      <w:r>
-        <w:rPr>
-          <w:rFonts w:ascii="Helvetica Neue" w:eastAsia="Times New Roman" w:hAnsi="Helvetica Neue" w:cs="Times New Roman" w:hint="eastAsia"/>
-          <w:color w:val="2D3B45"/>
-          <w:sz w:val="27"/>
-          <w:szCs w:val="27"/>
-        </w:rPr>
-        <w:t>coarse</w:t>
-      </w:r>
-      <w:r>
-        <w:rPr>
-          <w:rFonts w:ascii="Helvetica Neue" w:eastAsia="Times New Roman" w:hAnsi="Helvetica Neue" w:cs="Times New Roman"/>
-          <w:color w:val="2D3B45"/>
-          <w:sz w:val="27"/>
-          <w:szCs w:val="27"/>
-        </w:rPr>
-        <w:t>’</w:t>
-      </w:r>
-      <w:r>
-        <w:rPr>
-          <w:rFonts w:ascii="Helvetica Neue" w:eastAsia="Times New Roman" w:hAnsi="Helvetica Neue" w:cs="Times New Roman" w:hint="eastAsia"/>
-          <w:color w:val="2D3B45"/>
-          <w:sz w:val="27"/>
-          <w:szCs w:val="27"/>
-        </w:rPr>
-        <w:t xml:space="preserve"> program will increase. </w:t>
+        <w:t>necessary</w:t>
+      </w:r>
+      <w:r>
+        <w:rPr>
+          <w:rFonts w:ascii="Helvetica Neue" w:eastAsia="Times New Roman" w:hAnsi="Helvetica Neue" w:cs="Times New Roman" w:hint="eastAsia"/>
+          <w:color w:val="2D3B45"/>
+          <w:sz w:val="27"/>
+          <w:szCs w:val="27"/>
+        </w:rPr>
+        <w:t>.</w:t>
       </w:r>
     </w:p>
     <w:p>
@@ -3901,41 +3967,93 @@
       </w:pPr>
       <w:r>
         <w:rPr>
+          <w:rFonts w:ascii="Helvetica Neue" w:eastAsia="Times New Roman" w:hAnsi="Helvetica Neue" w:cs="Times New Roman" w:hint="eastAsia"/>
+          <w:color w:val="2D3B45"/>
+          <w:sz w:val="27"/>
+          <w:szCs w:val="27"/>
+        </w:rPr>
+        <w:t>According to the course material, the performance using the Fix#1 solution with 2 threads should increase when using 7 pad</w:t>
+      </w:r>
+      <w:r>
+        <w:rPr>
+          <w:rFonts w:ascii="Helvetica Neue" w:eastAsia="Times New Roman" w:hAnsi="Helvetica Neue" w:cs="Times New Roman" w:hint="eastAsia"/>
+          <w:color w:val="2D3B45"/>
+          <w:sz w:val="27"/>
+          <w:szCs w:val="27"/>
+        </w:rPr>
+        <w:t>ding</w:t>
+      </w:r>
+      <w:r>
+        <w:rPr>
+          <w:rFonts w:ascii="Helvetica Neue" w:eastAsia="Times New Roman" w:hAnsi="Helvetica Neue" w:cs="Times New Roman" w:hint="eastAsia"/>
+          <w:color w:val="2D3B45"/>
+          <w:sz w:val="27"/>
+          <w:szCs w:val="27"/>
+        </w:rPr>
+        <w:t xml:space="preserve">s. The reason is </w:t>
+      </w:r>
+      <w:r>
+        <w:rPr>
+          <w:rFonts w:ascii="Helvetica Neue" w:eastAsia="Times New Roman" w:hAnsi="Helvetica Neue" w:cs="Times New Roman" w:hint="eastAsia"/>
+          <w:color w:val="2D3B45"/>
+          <w:sz w:val="27"/>
+          <w:szCs w:val="27"/>
+        </w:rPr>
+        <w:t xml:space="preserve">the data </w:t>
+      </w:r>
+      <w:r>
+        <w:rPr>
+          <w:rFonts w:ascii="Helvetica Neue" w:eastAsia="Times New Roman" w:hAnsi="Helvetica Neue" w:cs="Times New Roman" w:hint="eastAsia"/>
+          <w:color w:val="2D3B45"/>
+          <w:sz w:val="27"/>
+          <w:szCs w:val="27"/>
+        </w:rPr>
+        <w:t>will be</w:t>
+      </w:r>
+      <w:r>
+        <w:rPr>
+          <w:rFonts w:ascii="Helvetica Neue" w:eastAsia="Times New Roman" w:hAnsi="Helvetica Neue" w:cs="Times New Roman" w:hint="eastAsia"/>
+          <w:color w:val="2D3B45"/>
+          <w:sz w:val="27"/>
+          <w:szCs w:val="27"/>
+        </w:rPr>
+        <w:t xml:space="preserve"> allocated in two different cache lines and starts from the cache </w:t>
+      </w:r>
+      <w:r>
+        <w:rPr>
           <w:rFonts w:ascii="Helvetica Neue" w:eastAsia="Times New Roman" w:hAnsi="Helvetica Neue" w:cs="Times New Roman"/>
           <w:color w:val="2D3B45"/>
           <w:sz w:val="27"/>
           <w:szCs w:val="27"/>
         </w:rPr>
-        <w:t>“</w:t>
-      </w:r>
-      <w:r>
-        <w:rPr>
-          <w:rFonts w:ascii="Helvetica Neue" w:eastAsia="Times New Roman" w:hAnsi="Helvetica Neue" w:cs="Times New Roman" w:hint="eastAsia"/>
-          <w:color w:val="2D3B45"/>
-          <w:sz w:val="27"/>
-          <w:szCs w:val="27"/>
-        </w:rPr>
-        <w:t xml:space="preserve">#pragma </w:t>
-      </w:r>
-      <w:proofErr w:type="spellStart"/>
-      <w:r>
-        <w:rPr>
-          <w:rFonts w:ascii="Helvetica Neue" w:eastAsia="Times New Roman" w:hAnsi="Helvetica Neue" w:cs="Times New Roman" w:hint="eastAsia"/>
-          <w:color w:val="2D3B45"/>
-          <w:sz w:val="27"/>
-          <w:szCs w:val="27"/>
-        </w:rPr>
-        <w:t>omp</w:t>
-      </w:r>
-      <w:proofErr w:type="spellEnd"/>
-      <w:r>
-        <w:rPr>
-          <w:rFonts w:ascii="Helvetica Neue" w:eastAsia="Times New Roman" w:hAnsi="Helvetica Neue" w:cs="Times New Roman" w:hint="eastAsia"/>
-          <w:color w:val="2D3B45"/>
-          <w:sz w:val="27"/>
-          <w:szCs w:val="27"/>
-        </w:rPr>
-        <w:t xml:space="preserve"> parallel for</w:t>
+        <w:t>boundary</w:t>
+      </w:r>
+      <w:r>
+        <w:rPr>
+          <w:rFonts w:ascii="Helvetica Neue" w:eastAsia="Times New Roman" w:hAnsi="Helvetica Neue" w:cs="Times New Roman" w:hint="eastAsia"/>
+          <w:color w:val="2D3B45"/>
+          <w:sz w:val="27"/>
+          <w:szCs w:val="27"/>
+        </w:rPr>
+        <w:t xml:space="preserve">. But in my results, it starts to increase when using 3 </w:t>
+      </w:r>
+      <w:r>
+        <w:rPr>
+          <w:rFonts w:ascii="Helvetica Neue" w:eastAsia="Times New Roman" w:hAnsi="Helvetica Neue" w:cs="Times New Roman" w:hint="eastAsia"/>
+          <w:color w:val="2D3B45"/>
+          <w:sz w:val="27"/>
+          <w:szCs w:val="27"/>
+        </w:rPr>
+        <w:t>paddings</w:t>
+      </w:r>
+      <w:r>
+        <w:rPr>
+          <w:rFonts w:ascii="Helvetica Neue" w:eastAsia="Times New Roman" w:hAnsi="Helvetica Neue" w:cs="Times New Roman" w:hint="eastAsia"/>
+          <w:color w:val="2D3B45"/>
+          <w:sz w:val="27"/>
+          <w:szCs w:val="27"/>
+        </w:rPr>
+        <w:t xml:space="preserve">. I guess it may be related to the different hardware </w:t>
       </w:r>
       <w:r>
         <w:rPr>
@@ -3944,16 +4062,88 @@
           <w:sz w:val="27"/>
           <w:szCs w:val="27"/>
         </w:rPr>
-        <w:t>”</w:t>
-      </w:r>
-      <w:r>
-        <w:rPr>
-          <w:rFonts w:ascii="Helvetica Neue" w:eastAsia="Times New Roman" w:hAnsi="Helvetica Neue" w:cs="Times New Roman" w:hint="eastAsia"/>
-          <w:color w:val="2D3B45"/>
-          <w:sz w:val="27"/>
-          <w:szCs w:val="27"/>
-        </w:rPr>
-        <w:t xml:space="preserve"> will creates a team of threads from the thread pool </w:t>
+        <w:t>architecture</w:t>
+      </w:r>
+      <w:r>
+        <w:rPr>
+          <w:rFonts w:ascii="Helvetica Neue" w:eastAsia="Times New Roman" w:hAnsi="Helvetica Neue" w:cs="Times New Roman" w:hint="eastAsia"/>
+          <w:color w:val="2D3B45"/>
+          <w:sz w:val="27"/>
+          <w:szCs w:val="27"/>
+        </w:rPr>
+        <w:t>s</w:t>
+      </w:r>
+      <w:r>
+        <w:rPr>
+          <w:rFonts w:ascii="Helvetica Neue" w:eastAsia="Times New Roman" w:hAnsi="Helvetica Neue" w:cs="Times New Roman" w:hint="eastAsia"/>
+          <w:color w:val="2D3B45"/>
+          <w:sz w:val="27"/>
+          <w:szCs w:val="27"/>
+        </w:rPr>
+        <w:t xml:space="preserve"> or </w:t>
+      </w:r>
+      <w:r>
+        <w:rPr>
+          <w:rFonts w:ascii="Helvetica Neue" w:eastAsia="Times New Roman" w:hAnsi="Helvetica Neue" w:cs="Times New Roman" w:hint="eastAsia"/>
+          <w:color w:val="2D3B45"/>
+          <w:sz w:val="27"/>
+          <w:szCs w:val="27"/>
+        </w:rPr>
+        <w:t xml:space="preserve">the </w:t>
+      </w:r>
+      <w:r>
+        <w:rPr>
+          <w:rFonts w:ascii="Helvetica Neue" w:eastAsia="Times New Roman" w:hAnsi="Helvetica Neue" w:cs="Times New Roman" w:hint="eastAsia"/>
+          <w:color w:val="2D3B45"/>
+          <w:sz w:val="27"/>
+          <w:szCs w:val="27"/>
+        </w:rPr>
+        <w:t xml:space="preserve">default </w:t>
+      </w:r>
+      <w:r>
+        <w:rPr>
+          <w:rFonts w:ascii="Helvetica Neue" w:eastAsia="Times New Roman" w:hAnsi="Helvetica Neue" w:cs="Times New Roman" w:hint="eastAsia"/>
+          <w:color w:val="2D3B45"/>
+          <w:sz w:val="27"/>
+          <w:szCs w:val="27"/>
+        </w:rPr>
+        <w:t xml:space="preserve">optimization by </w:t>
+      </w:r>
+      <w:r>
+        <w:rPr>
+          <w:rFonts w:ascii="Helvetica Neue" w:eastAsia="Times New Roman" w:hAnsi="Helvetica Neue" w:cs="Times New Roman" w:hint="eastAsia"/>
+          <w:color w:val="2D3B45"/>
+          <w:sz w:val="27"/>
+          <w:szCs w:val="27"/>
+        </w:rPr>
+        <w:t xml:space="preserve">the </w:t>
+      </w:r>
+      <w:r>
+        <w:rPr>
+          <w:rFonts w:ascii="Helvetica Neue" w:eastAsia="Times New Roman" w:hAnsi="Helvetica Neue" w:cs="Times New Roman" w:hint="eastAsia"/>
+          <w:color w:val="2D3B45"/>
+          <w:sz w:val="27"/>
+          <w:szCs w:val="27"/>
+        </w:rPr>
+        <w:t>gcc7 compiler</w:t>
+      </w:r>
+      <w:r>
+        <w:rPr>
+          <w:rFonts w:ascii="Helvetica Neue" w:eastAsia="Times New Roman" w:hAnsi="Helvetica Neue" w:cs="Times New Roman" w:hint="eastAsia"/>
+          <w:color w:val="2D3B45"/>
+          <w:sz w:val="27"/>
+          <w:szCs w:val="27"/>
+        </w:rPr>
+        <w:t xml:space="preserve"> (</w:t>
+      </w:r>
+      <w:r>
+        <w:rPr>
+          <w:rFonts w:ascii="Helvetica Neue" w:eastAsia="Times New Roman" w:hAnsi="Helvetica Neue" w:cs="Times New Roman" w:hint="eastAsia"/>
+          <w:color w:val="2D3B45"/>
+          <w:sz w:val="27"/>
+          <w:szCs w:val="27"/>
+        </w:rPr>
+        <w:t xml:space="preserve">I have added </w:t>
       </w:r>
       <w:r>
         <w:rPr>
@@ -3962,16 +4152,16 @@
           <w:sz w:val="27"/>
           <w:szCs w:val="27"/>
         </w:rPr>
-        <w:t>and</w:t>
-      </w:r>
-      <w:r>
-        <w:rPr>
-          <w:rFonts w:ascii="Helvetica Neue" w:eastAsia="Times New Roman" w:hAnsi="Helvetica Neue" w:cs="Times New Roman" w:hint="eastAsia"/>
-          <w:color w:val="2D3B45"/>
-          <w:sz w:val="27"/>
-          <w:szCs w:val="27"/>
-        </w:rPr>
-        <w:t xml:space="preserve"> divides the for-loop passes up among those threads. The process of creating and distributing threads are executed 200*100 times in the </w:t>
+        <w:t>–</w:t>
+      </w:r>
+      <w:r>
+        <w:rPr>
+          <w:rFonts w:ascii="Helvetica Neue" w:eastAsia="Times New Roman" w:hAnsi="Helvetica Neue" w:cs="Times New Roman" w:hint="eastAsia"/>
+          <w:color w:val="2D3B45"/>
+          <w:sz w:val="27"/>
+          <w:szCs w:val="27"/>
+        </w:rPr>
+        <w:t xml:space="preserve">O0 parameter when </w:t>
       </w:r>
       <w:r>
         <w:rPr>
@@ -3980,268 +4170,52 @@
           <w:sz w:val="27"/>
           <w:szCs w:val="27"/>
         </w:rPr>
-        <w:t>‘</w:t>
-      </w:r>
-      <w:r>
-        <w:rPr>
-          <w:rFonts w:ascii="Helvetica Neue" w:eastAsia="Times New Roman" w:hAnsi="Helvetica Neue" w:cs="Times New Roman" w:hint="eastAsia"/>
-          <w:color w:val="2D3B45"/>
-          <w:sz w:val="27"/>
-          <w:szCs w:val="27"/>
-        </w:rPr>
-        <w:t>fine</w:t>
-      </w:r>
-      <w:r>
-        <w:rPr>
-          <w:rFonts w:ascii="Helvetica Neue" w:eastAsia="Times New Roman" w:hAnsi="Helvetica Neue" w:cs="Times New Roman"/>
-          <w:color w:val="2D3B45"/>
-          <w:sz w:val="27"/>
-          <w:szCs w:val="27"/>
-        </w:rPr>
-        <w:t>’</w:t>
-      </w:r>
-      <w:r>
-        <w:rPr>
-          <w:rFonts w:ascii="Helvetica Neue" w:eastAsia="Times New Roman" w:hAnsi="Helvetica Neue" w:cs="Times New Roman" w:hint="eastAsia"/>
-          <w:color w:val="2D3B45"/>
-          <w:sz w:val="27"/>
-          <w:szCs w:val="27"/>
-        </w:rPr>
-        <w:t xml:space="preserve"> version and only 200 times in the </w:t>
-      </w:r>
-      <w:r>
-        <w:rPr>
-          <w:rFonts w:ascii="Helvetica Neue" w:eastAsia="Times New Roman" w:hAnsi="Helvetica Neue" w:cs="Times New Roman"/>
-          <w:color w:val="2D3B45"/>
-          <w:sz w:val="27"/>
-          <w:szCs w:val="27"/>
-        </w:rPr>
-        <w:t>‘</w:t>
-      </w:r>
-      <w:r>
-        <w:rPr>
-          <w:rFonts w:ascii="Helvetica Neue" w:eastAsia="Times New Roman" w:hAnsi="Helvetica Neue" w:cs="Times New Roman" w:hint="eastAsia"/>
-          <w:color w:val="2D3B45"/>
-          <w:sz w:val="27"/>
-          <w:szCs w:val="27"/>
-        </w:rPr>
-        <w:t>coarse</w:t>
-      </w:r>
-      <w:r>
-        <w:rPr>
-          <w:rFonts w:ascii="Helvetica Neue" w:eastAsia="Times New Roman" w:hAnsi="Helvetica Neue" w:cs="Times New Roman"/>
-          <w:color w:val="2D3B45"/>
-          <w:sz w:val="27"/>
-          <w:szCs w:val="27"/>
-        </w:rPr>
-        <w:t>’</w:t>
-      </w:r>
-      <w:r>
-        <w:rPr>
-          <w:rFonts w:ascii="Helvetica Neue" w:eastAsia="Times New Roman" w:hAnsi="Helvetica Neue" w:cs="Times New Roman" w:hint="eastAsia"/>
-          <w:color w:val="2D3B45"/>
-          <w:sz w:val="27"/>
-          <w:szCs w:val="27"/>
-        </w:rPr>
-        <w:t xml:space="preserve"> version. Obviously it will cost much more time on creating and distributing threads in the </w:t>
-      </w:r>
-      <w:r>
-        <w:rPr>
-          <w:rFonts w:ascii="Helvetica Neue" w:eastAsia="Times New Roman" w:hAnsi="Helvetica Neue" w:cs="Times New Roman"/>
-          <w:color w:val="2D3B45"/>
-          <w:sz w:val="27"/>
-          <w:szCs w:val="27"/>
-        </w:rPr>
-        <w:t>‘</w:t>
-      </w:r>
-      <w:r>
-        <w:rPr>
-          <w:rFonts w:ascii="Helvetica Neue" w:eastAsia="Times New Roman" w:hAnsi="Helvetica Neue" w:cs="Times New Roman" w:hint="eastAsia"/>
-          <w:color w:val="2D3B45"/>
-          <w:sz w:val="27"/>
-          <w:szCs w:val="27"/>
-        </w:rPr>
-        <w:t>fine</w:t>
-      </w:r>
-      <w:r>
-        <w:rPr>
-          <w:rFonts w:ascii="Helvetica Neue" w:eastAsia="Times New Roman" w:hAnsi="Helvetica Neue" w:cs="Times New Roman"/>
-          <w:color w:val="2D3B45"/>
-          <w:sz w:val="27"/>
-          <w:szCs w:val="27"/>
-        </w:rPr>
-        <w:t>’</w:t>
-      </w:r>
-      <w:r>
-        <w:rPr>
-          <w:rFonts w:ascii="Helvetica Neue" w:eastAsia="Times New Roman" w:hAnsi="Helvetica Neue" w:cs="Times New Roman" w:hint="eastAsia"/>
-          <w:color w:val="2D3B45"/>
-          <w:sz w:val="27"/>
-          <w:szCs w:val="27"/>
-        </w:rPr>
-        <w:t xml:space="preserve"> version than in the </w:t>
-      </w:r>
-      <w:r>
-        <w:rPr>
-          <w:rFonts w:ascii="Helvetica Neue" w:eastAsia="Times New Roman" w:hAnsi="Helvetica Neue" w:cs="Times New Roman"/>
-          <w:color w:val="2D3B45"/>
-          <w:sz w:val="27"/>
-          <w:szCs w:val="27"/>
-        </w:rPr>
-        <w:t>‘</w:t>
-      </w:r>
-      <w:r>
-        <w:rPr>
-          <w:rFonts w:ascii="Helvetica Neue" w:eastAsia="Times New Roman" w:hAnsi="Helvetica Neue" w:cs="Times New Roman" w:hint="eastAsia"/>
-          <w:color w:val="2D3B45"/>
-          <w:sz w:val="27"/>
-          <w:szCs w:val="27"/>
-        </w:rPr>
-        <w:t>coarse</w:t>
-      </w:r>
-      <w:r>
-        <w:rPr>
-          <w:rFonts w:ascii="Helvetica Neue" w:eastAsia="Times New Roman" w:hAnsi="Helvetica Neue" w:cs="Times New Roman"/>
-          <w:color w:val="2D3B45"/>
-          <w:sz w:val="27"/>
-          <w:szCs w:val="27"/>
-        </w:rPr>
-        <w:t>’</w:t>
-      </w:r>
-      <w:r>
-        <w:rPr>
-          <w:rFonts w:ascii="Helvetica Neue" w:eastAsia="Times New Roman" w:hAnsi="Helvetica Neue" w:cs="Times New Roman" w:hint="eastAsia"/>
-          <w:color w:val="2D3B45"/>
-          <w:sz w:val="27"/>
-          <w:szCs w:val="27"/>
-        </w:rPr>
-        <w:t xml:space="preserve"> version. In both </w:t>
-      </w:r>
-      <w:r>
-        <w:rPr>
-          <w:rFonts w:ascii="Helvetica Neue" w:eastAsia="Times New Roman" w:hAnsi="Helvetica Neue" w:cs="Times New Roman"/>
-          <w:color w:val="2D3B45"/>
-          <w:sz w:val="27"/>
-          <w:szCs w:val="27"/>
-        </w:rPr>
-        <w:t>‘</w:t>
-      </w:r>
-      <w:r>
-        <w:rPr>
-          <w:rFonts w:ascii="Helvetica Neue" w:eastAsia="Times New Roman" w:hAnsi="Helvetica Neue" w:cs="Times New Roman" w:hint="eastAsia"/>
-          <w:color w:val="2D3B45"/>
-          <w:sz w:val="27"/>
-          <w:szCs w:val="27"/>
-        </w:rPr>
-        <w:t>fine</w:t>
-      </w:r>
-      <w:r>
-        <w:rPr>
-          <w:rFonts w:ascii="Helvetica Neue" w:eastAsia="Times New Roman" w:hAnsi="Helvetica Neue" w:cs="Times New Roman"/>
-          <w:color w:val="2D3B45"/>
-          <w:sz w:val="27"/>
-          <w:szCs w:val="27"/>
-        </w:rPr>
-        <w:t>’</w:t>
-      </w:r>
-      <w:r>
-        <w:rPr>
-          <w:rFonts w:ascii="Helvetica Neue" w:eastAsia="Times New Roman" w:hAnsi="Helvetica Neue" w:cs="Times New Roman" w:hint="eastAsia"/>
-          <w:color w:val="2D3B45"/>
-          <w:sz w:val="27"/>
-          <w:szCs w:val="27"/>
-        </w:rPr>
-        <w:t xml:space="preserve"> and </w:t>
-      </w:r>
-      <w:r>
-        <w:rPr>
-          <w:rFonts w:ascii="Helvetica Neue" w:eastAsia="Times New Roman" w:hAnsi="Helvetica Neue" w:cs="Times New Roman"/>
-          <w:color w:val="2D3B45"/>
-          <w:sz w:val="27"/>
-          <w:szCs w:val="27"/>
-        </w:rPr>
-        <w:t>‘</w:t>
-      </w:r>
-      <w:r>
-        <w:rPr>
-          <w:rFonts w:ascii="Helvetica Neue" w:eastAsia="Times New Roman" w:hAnsi="Helvetica Neue" w:cs="Times New Roman" w:hint="eastAsia"/>
-          <w:color w:val="2D3B45"/>
-          <w:sz w:val="27"/>
-          <w:szCs w:val="27"/>
-        </w:rPr>
-        <w:t>coarse</w:t>
-      </w:r>
-      <w:r>
-        <w:rPr>
-          <w:rFonts w:ascii="Helvetica Neue" w:eastAsia="Times New Roman" w:hAnsi="Helvetica Neue" w:cs="Times New Roman"/>
-          <w:color w:val="2D3B45"/>
-          <w:sz w:val="27"/>
-          <w:szCs w:val="27"/>
-        </w:rPr>
-        <w:t>’</w:t>
-      </w:r>
-      <w:r>
-        <w:rPr>
-          <w:rFonts w:ascii="Helvetica Neue" w:eastAsia="Times New Roman" w:hAnsi="Helvetica Neue" w:cs="Times New Roman" w:hint="eastAsia"/>
-          <w:color w:val="2D3B45"/>
-          <w:sz w:val="27"/>
-          <w:szCs w:val="27"/>
-        </w:rPr>
-        <w:t xml:space="preserve"> program, the number of bodies is set to 100 and the parallel programing don</w:t>
-      </w:r>
-      <w:r>
-        <w:rPr>
-          <w:rFonts w:ascii="Helvetica Neue" w:eastAsia="Times New Roman" w:hAnsi="Helvetica Neue" w:cs="Times New Roman"/>
-          <w:color w:val="2D3B45"/>
-          <w:sz w:val="27"/>
-          <w:szCs w:val="27"/>
-        </w:rPr>
-        <w:t>’</w:t>
-      </w:r>
-      <w:r>
-        <w:rPr>
-          <w:rFonts w:ascii="Helvetica Neue" w:eastAsia="Times New Roman" w:hAnsi="Helvetica Neue" w:cs="Times New Roman" w:hint="eastAsia"/>
-          <w:color w:val="2D3B45"/>
-          <w:sz w:val="27"/>
-          <w:szCs w:val="27"/>
-        </w:rPr>
-        <w:t xml:space="preserve">t really save a lot time. Especially in the </w:t>
-      </w:r>
-      <w:r>
-        <w:rPr>
-          <w:rFonts w:ascii="Helvetica Neue" w:eastAsia="Times New Roman" w:hAnsi="Helvetica Neue" w:cs="Times New Roman"/>
-          <w:color w:val="2D3B45"/>
-          <w:sz w:val="27"/>
-          <w:szCs w:val="27"/>
-        </w:rPr>
-        <w:t>‘</w:t>
-      </w:r>
-      <w:r>
-        <w:rPr>
-          <w:rFonts w:ascii="Helvetica Neue" w:eastAsia="Times New Roman" w:hAnsi="Helvetica Neue" w:cs="Times New Roman" w:hint="eastAsia"/>
-          <w:color w:val="2D3B45"/>
-          <w:sz w:val="27"/>
-          <w:szCs w:val="27"/>
-        </w:rPr>
-        <w:t>fine</w:t>
-      </w:r>
-      <w:r>
-        <w:rPr>
-          <w:rFonts w:ascii="Helvetica Neue" w:eastAsia="Times New Roman" w:hAnsi="Helvetica Neue" w:cs="Times New Roman"/>
-          <w:color w:val="2D3B45"/>
-          <w:sz w:val="27"/>
-          <w:szCs w:val="27"/>
-        </w:rPr>
-        <w:t>’</w:t>
-      </w:r>
-      <w:r>
-        <w:rPr>
-          <w:rFonts w:ascii="Helvetica Neue" w:eastAsia="Times New Roman" w:hAnsi="Helvetica Neue" w:cs="Times New Roman" w:hint="eastAsia"/>
-          <w:color w:val="2D3B45"/>
-          <w:sz w:val="27"/>
-          <w:szCs w:val="27"/>
-        </w:rPr>
-        <w:t xml:space="preserve"> version, the time saved may be covered by the cost of creating and distributing threads. </w:t>
+        <w:t>compiling</w:t>
+      </w:r>
+      <w:r>
+        <w:rPr>
+          <w:rFonts w:ascii="Helvetica Neue" w:eastAsia="Times New Roman" w:hAnsi="Helvetica Neue" w:cs="Times New Roman" w:hint="eastAsia"/>
+          <w:color w:val="2D3B45"/>
+          <w:sz w:val="27"/>
+          <w:szCs w:val="27"/>
+        </w:rPr>
+        <w:t xml:space="preserve">, but I am not sure whether there is any default optimization </w:t>
+      </w:r>
+      <w:r>
+        <w:rPr>
+          <w:rFonts w:ascii="Helvetica Neue" w:eastAsia="Times New Roman" w:hAnsi="Helvetica Neue" w:cs="Times New Roman" w:hint="eastAsia"/>
+          <w:color w:val="2D3B45"/>
+          <w:sz w:val="27"/>
+          <w:szCs w:val="27"/>
+        </w:rPr>
+        <w:t>by</w:t>
+      </w:r>
+      <w:r>
+        <w:rPr>
+          <w:rFonts w:ascii="Helvetica Neue" w:eastAsia="Times New Roman" w:hAnsi="Helvetica Neue" w:cs="Times New Roman" w:hint="eastAsia"/>
+          <w:color w:val="2D3B45"/>
+          <w:sz w:val="27"/>
+          <w:szCs w:val="27"/>
+        </w:rPr>
+        <w:t xml:space="preserve"> gcc7</w:t>
+      </w:r>
+      <w:r>
+        <w:rPr>
+          <w:rFonts w:ascii="Helvetica Neue" w:eastAsia="Times New Roman" w:hAnsi="Helvetica Neue" w:cs="Times New Roman" w:hint="eastAsia"/>
+          <w:color w:val="2D3B45"/>
+          <w:sz w:val="27"/>
+          <w:szCs w:val="27"/>
+        </w:rPr>
+        <w:t>)</w:t>
+      </w:r>
+      <w:r>
+        <w:rPr>
+          <w:rFonts w:ascii="Helvetica Neue" w:eastAsia="Times New Roman" w:hAnsi="Helvetica Neue" w:cs="Times New Roman" w:hint="eastAsia"/>
+          <w:color w:val="2D3B45"/>
+          <w:sz w:val="27"/>
+          <w:szCs w:val="27"/>
+        </w:rPr>
+        <w:t>.</w:t>
       </w:r>
     </w:p>
     <w:p>
@@ -4267,7 +4241,187 @@
           <w:sz w:val="27"/>
           <w:szCs w:val="27"/>
         </w:rPr>
-        <w:t xml:space="preserve">Dynamic scheduling is better when the iteration may take very different amounts of time. The dynamic </w:t>
+        <w:t>The performance using the Fix#1</w:t>
+      </w:r>
+      <w:r>
+        <w:rPr>
+          <w:rFonts w:ascii="Helvetica Neue" w:eastAsia="Times New Roman" w:hAnsi="Helvetica Neue" w:cs="Times New Roman" w:hint="eastAsia"/>
+          <w:color w:val="2D3B45"/>
+          <w:sz w:val="27"/>
+          <w:szCs w:val="27"/>
+        </w:rPr>
+        <w:t xml:space="preserve"> solution with 4 threads should increase when using 7 pad</w:t>
+      </w:r>
+      <w:r>
+        <w:rPr>
+          <w:rFonts w:ascii="Helvetica Neue" w:eastAsia="Times New Roman" w:hAnsi="Helvetica Neue" w:cs="Times New Roman" w:hint="eastAsia"/>
+          <w:color w:val="2D3B45"/>
+          <w:sz w:val="27"/>
+          <w:szCs w:val="27"/>
+        </w:rPr>
+        <w:t>ding</w:t>
+      </w:r>
+      <w:r>
+        <w:rPr>
+          <w:rFonts w:ascii="Helvetica Neue" w:eastAsia="Times New Roman" w:hAnsi="Helvetica Neue" w:cs="Times New Roman" w:hint="eastAsia"/>
+          <w:color w:val="2D3B45"/>
+          <w:sz w:val="27"/>
+          <w:szCs w:val="27"/>
+        </w:rPr>
+        <w:t>s and increase again when using 15 pad</w:t>
+      </w:r>
+      <w:r>
+        <w:rPr>
+          <w:rFonts w:ascii="Helvetica Neue" w:eastAsia="Times New Roman" w:hAnsi="Helvetica Neue" w:cs="Times New Roman" w:hint="eastAsia"/>
+          <w:color w:val="2D3B45"/>
+          <w:sz w:val="27"/>
+          <w:szCs w:val="27"/>
+        </w:rPr>
+        <w:t>ding</w:t>
+      </w:r>
+      <w:r>
+        <w:rPr>
+          <w:rFonts w:ascii="Helvetica Neue" w:eastAsia="Times New Roman" w:hAnsi="Helvetica Neue" w:cs="Times New Roman" w:hint="eastAsia"/>
+          <w:color w:val="2D3B45"/>
+          <w:sz w:val="27"/>
+          <w:szCs w:val="27"/>
+        </w:rPr>
+        <w:t>s.</w:t>
+      </w:r>
+      <w:r>
+        <w:rPr>
+          <w:rFonts w:ascii="Helvetica Neue" w:eastAsia="Times New Roman" w:hAnsi="Helvetica Neue" w:cs="Times New Roman" w:hint="eastAsia"/>
+          <w:color w:val="2D3B45"/>
+          <w:sz w:val="27"/>
+          <w:szCs w:val="27"/>
+        </w:rPr>
+        <w:t xml:space="preserve"> When using 7 pad</w:t>
+      </w:r>
+      <w:r>
+        <w:rPr>
+          <w:rFonts w:ascii="Helvetica Neue" w:eastAsia="Times New Roman" w:hAnsi="Helvetica Neue" w:cs="Times New Roman" w:hint="eastAsia"/>
+          <w:color w:val="2D3B45"/>
+          <w:sz w:val="27"/>
+          <w:szCs w:val="27"/>
+        </w:rPr>
+        <w:t>ding</w:t>
+      </w:r>
+      <w:r>
+        <w:rPr>
+          <w:rFonts w:ascii="Helvetica Neue" w:eastAsia="Times New Roman" w:hAnsi="Helvetica Neue" w:cs="Times New Roman" w:hint="eastAsia"/>
+          <w:color w:val="2D3B45"/>
+          <w:sz w:val="27"/>
+          <w:szCs w:val="27"/>
+        </w:rPr>
+        <w:t xml:space="preserve">s, </w:t>
+      </w:r>
+      <w:r>
+        <w:rPr>
+          <w:rFonts w:ascii="Helvetica Neue" w:eastAsia="Times New Roman" w:hAnsi="Helvetica Neue" w:cs="Times New Roman" w:hint="eastAsia"/>
+          <w:color w:val="2D3B45"/>
+          <w:sz w:val="27"/>
+          <w:szCs w:val="27"/>
+        </w:rPr>
+        <w:t>the reason is as same as with 2 threads</w:t>
+      </w:r>
+      <w:r>
+        <w:rPr>
+          <w:rFonts w:ascii="Helvetica Neue" w:eastAsia="Times New Roman" w:hAnsi="Helvetica Neue" w:cs="Times New Roman" w:hint="eastAsia"/>
+          <w:color w:val="2D3B45"/>
+          <w:sz w:val="27"/>
+          <w:szCs w:val="27"/>
+        </w:rPr>
+        <w:t>.</w:t>
+      </w:r>
+      <w:r>
+        <w:rPr>
+          <w:rFonts w:ascii="Helvetica Neue" w:eastAsia="Times New Roman" w:hAnsi="Helvetica Neue" w:cs="Times New Roman" w:hint="eastAsia"/>
+          <w:color w:val="2D3B45"/>
+          <w:sz w:val="27"/>
+          <w:szCs w:val="27"/>
+        </w:rPr>
+        <w:t xml:space="preserve"> When using 15 paddings, </w:t>
+      </w:r>
+      <w:r>
+        <w:rPr>
+          <w:rFonts w:ascii="Helvetica Neue" w:eastAsia="Times New Roman" w:hAnsi="Helvetica Neue" w:cs="Times New Roman" w:hint="eastAsia"/>
+          <w:color w:val="2D3B45"/>
+          <w:sz w:val="27"/>
+          <w:szCs w:val="27"/>
+        </w:rPr>
+        <w:t xml:space="preserve">the data </w:t>
+      </w:r>
+      <w:r>
+        <w:rPr>
+          <w:rFonts w:ascii="Helvetica Neue" w:eastAsia="Times New Roman" w:hAnsi="Helvetica Neue" w:cs="Times New Roman" w:hint="eastAsia"/>
+          <w:color w:val="2D3B45"/>
+          <w:sz w:val="27"/>
+          <w:szCs w:val="27"/>
+        </w:rPr>
+        <w:t>will be</w:t>
+      </w:r>
+      <w:r>
+        <w:rPr>
+          <w:rFonts w:ascii="Helvetica Neue" w:eastAsia="Times New Roman" w:hAnsi="Helvetica Neue" w:cs="Times New Roman" w:hint="eastAsia"/>
+          <w:color w:val="2D3B45"/>
+          <w:sz w:val="27"/>
+          <w:szCs w:val="27"/>
+        </w:rPr>
+        <w:t xml:space="preserve"> allocated in four </w:t>
+      </w:r>
+      <w:r>
+        <w:rPr>
+          <w:rFonts w:ascii="Helvetica Neue" w:eastAsia="Times New Roman" w:hAnsi="Helvetica Neue" w:cs="Times New Roman" w:hint="eastAsia"/>
+          <w:color w:val="2D3B45"/>
+          <w:sz w:val="27"/>
+          <w:szCs w:val="27"/>
+        </w:rPr>
+        <w:t xml:space="preserve">different </w:t>
+      </w:r>
+      <w:r>
+        <w:rPr>
+          <w:rFonts w:ascii="Helvetica Neue" w:eastAsia="Times New Roman" w:hAnsi="Helvetica Neue" w:cs="Times New Roman" w:hint="eastAsia"/>
+          <w:color w:val="2D3B45"/>
+          <w:sz w:val="27"/>
+          <w:szCs w:val="27"/>
+        </w:rPr>
+        <w:t>cache lines</w:t>
+      </w:r>
+      <w:r>
+        <w:rPr>
+          <w:rFonts w:ascii="Helvetica Neue" w:eastAsia="Times New Roman" w:hAnsi="Helvetica Neue" w:cs="Times New Roman" w:hint="eastAsia"/>
+          <w:color w:val="2D3B45"/>
+          <w:sz w:val="27"/>
+          <w:szCs w:val="27"/>
+        </w:rPr>
+        <w:t xml:space="preserve"> </w:t>
+      </w:r>
+      <w:r>
+        <w:rPr>
+          <w:rFonts w:ascii="Helvetica Neue" w:eastAsia="Times New Roman" w:hAnsi="Helvetica Neue" w:cs="Times New Roman" w:hint="eastAsia"/>
+          <w:color w:val="2D3B45"/>
+          <w:sz w:val="27"/>
+          <w:szCs w:val="27"/>
+        </w:rPr>
+        <w:t>and start on the cache line boundary</w:t>
+      </w:r>
+      <w:r>
+        <w:rPr>
+          <w:rFonts w:ascii="Helvetica Neue" w:eastAsia="Times New Roman" w:hAnsi="Helvetica Neue" w:cs="Times New Roman" w:hint="eastAsia"/>
+          <w:color w:val="2D3B45"/>
+          <w:sz w:val="27"/>
+          <w:szCs w:val="27"/>
+        </w:rPr>
+        <w:t>.</w:t>
+      </w:r>
+      <w:r>
+        <w:rPr>
+          <w:rFonts w:ascii="Helvetica Neue" w:eastAsia="Times New Roman" w:hAnsi="Helvetica Neue" w:cs="Times New Roman" w:hint="eastAsia"/>
+          <w:color w:val="2D3B45"/>
+          <w:sz w:val="27"/>
+          <w:szCs w:val="27"/>
+        </w:rPr>
+        <w:t xml:space="preserve"> The false sharing will not happen in the </w:t>
       </w:r>
       <w:r>
         <w:rPr>
@@ -4276,16 +4430,16 @@
           <w:sz w:val="27"/>
           <w:szCs w:val="27"/>
         </w:rPr>
-        <w:t>scheduling</w:t>
-      </w:r>
-      <w:r>
-        <w:rPr>
-          <w:rFonts w:ascii="Helvetica Neue" w:eastAsia="Times New Roman" w:hAnsi="Helvetica Neue" w:cs="Times New Roman" w:hint="eastAsia"/>
-          <w:color w:val="2D3B45"/>
-          <w:sz w:val="27"/>
-          <w:szCs w:val="27"/>
-        </w:rPr>
-        <w:t xml:space="preserve"> </w:t>
+        <w:t>’</w:t>
+      </w:r>
+      <w:r>
+        <w:rPr>
+          <w:rFonts w:ascii="Helvetica Neue" w:eastAsia="Times New Roman" w:hAnsi="Helvetica Neue" w:cs="Times New Roman" w:hint="eastAsia"/>
+          <w:color w:val="2D3B45"/>
+          <w:sz w:val="27"/>
+          <w:szCs w:val="27"/>
+        </w:rPr>
+        <w:t>15 paddings</w:t>
       </w:r>
       <w:r>
         <w:rPr>
@@ -4294,42 +4448,6 @@
           <w:sz w:val="27"/>
           <w:szCs w:val="27"/>
         </w:rPr>
-        <w:t>doesn’</w:t>
-      </w:r>
-      <w:r>
-        <w:rPr>
-          <w:rFonts w:ascii="Helvetica Neue" w:eastAsia="Times New Roman" w:hAnsi="Helvetica Neue" w:cs="Times New Roman" w:hint="eastAsia"/>
-          <w:color w:val="2D3B45"/>
-          <w:sz w:val="27"/>
-          <w:szCs w:val="27"/>
-        </w:rPr>
-        <w:t xml:space="preserve">t save so much time in the </w:t>
-      </w:r>
-      <w:r>
-        <w:rPr>
-          <w:rFonts w:ascii="Helvetica Neue" w:eastAsia="Times New Roman" w:hAnsi="Helvetica Neue" w:cs="Times New Roman"/>
-          <w:color w:val="2D3B45"/>
-          <w:sz w:val="27"/>
-          <w:szCs w:val="27"/>
-        </w:rPr>
-        <w:t>‘</w:t>
-      </w:r>
-      <w:r>
-        <w:rPr>
-          <w:rFonts w:ascii="Helvetica Neue" w:eastAsia="Times New Roman" w:hAnsi="Helvetica Neue" w:cs="Times New Roman" w:hint="eastAsia"/>
-          <w:color w:val="2D3B45"/>
-          <w:sz w:val="27"/>
-          <w:szCs w:val="27"/>
-        </w:rPr>
-        <w:t>coarse</w:t>
-      </w:r>
-      <w:r>
-        <w:rPr>
-          <w:rFonts w:ascii="Helvetica Neue" w:eastAsia="Times New Roman" w:hAnsi="Helvetica Neue" w:cs="Times New Roman"/>
-          <w:color w:val="2D3B45"/>
-          <w:sz w:val="27"/>
-          <w:szCs w:val="27"/>
-        </w:rPr>
         <w:t>’</w:t>
       </w:r>
       <w:r>
@@ -4339,7 +4457,7 @@
           <w:sz w:val="27"/>
           <w:szCs w:val="27"/>
         </w:rPr>
-        <w:t xml:space="preserve"> version because the iteration may take very similar amounts of time. However, there is some overheads to dynamic scheduling. When the number of threads is small, the overheads are less than the time saved by dynamic scheduling and when the number of threads is getting larger (8 and 16), the overheads are more than the time saved.</w:t>
+        <w:t xml:space="preserve"> situation so the performance will reach the maximum.</w:t>
       </w:r>
     </w:p>
     <w:p>
@@ -4365,7 +4483,7 @@
           <w:sz w:val="27"/>
           <w:szCs w:val="27"/>
         </w:rPr>
-        <w:t xml:space="preserve">As the time cost on creating and distributing thread is too much in the </w:t>
+        <w:t xml:space="preserve">When the number of paddings is 16, the data will not be allocated on the cache line </w:t>
       </w:r>
       <w:r>
         <w:rPr>
@@ -4374,57 +4492,34 @@
           <w:sz w:val="27"/>
           <w:szCs w:val="27"/>
         </w:rPr>
-        <w:t>‘</w:t>
-      </w:r>
-      <w:r>
-        <w:rPr>
-          <w:rFonts w:ascii="Helvetica Neue" w:eastAsia="Times New Roman" w:hAnsi="Helvetica Neue" w:cs="Times New Roman" w:hint="eastAsia"/>
-          <w:color w:val="2D3B45"/>
-          <w:sz w:val="27"/>
-          <w:szCs w:val="27"/>
-        </w:rPr>
-        <w:t>fine</w:t>
-      </w:r>
-      <w:r>
+        <w:t>boundary</w:t>
+      </w:r>
+      <w:r>
+        <w:rPr>
+          <w:rFonts w:ascii="Helvetica Neue" w:eastAsia="Times New Roman" w:hAnsi="Helvetica Neue" w:cs="Times New Roman" w:hint="eastAsia"/>
+          <w:color w:val="2D3B45"/>
+          <w:sz w:val="27"/>
+          <w:szCs w:val="27"/>
+        </w:rPr>
+        <w:t xml:space="preserve"> and it will cost overheads for offset.</w:t>
+      </w:r>
+    </w:p>
+    <w:p>
+      <w:pPr>
+        <w:pStyle w:val="ListParagraph"/>
+        <w:shd w:val="clear" w:color="auto" w:fill="FFFFFF"/>
+        <w:spacing w:before="120" w:after="120"/>
         <w:rPr>
           <w:rFonts w:ascii="Helvetica Neue" w:eastAsia="Times New Roman" w:hAnsi="Helvetica Neue" w:cs="Times New Roman"/>
           <w:color w:val="2D3B45"/>
           <w:sz w:val="27"/>
           <w:szCs w:val="27"/>
         </w:rPr>
-        <w:t>’</w:t>
-      </w:r>
-      <w:r>
-        <w:rPr>
-          <w:rFonts w:ascii="Helvetica Neue" w:eastAsia="Times New Roman" w:hAnsi="Helvetica Neue" w:cs="Times New Roman" w:hint="eastAsia"/>
-          <w:color w:val="2D3B45"/>
-          <w:sz w:val="27"/>
-          <w:szCs w:val="27"/>
-        </w:rPr>
-        <w:t xml:space="preserve"> version, there is no obvious speedup using more threads. The overheads of dynamic scheduling make it slower </w:t>
-      </w:r>
-      <w:r>
-        <w:rPr>
-          <w:rFonts w:ascii="Helvetica Neue" w:eastAsia="Times New Roman" w:hAnsi="Helvetica Neue" w:cs="Times New Roman"/>
-          <w:color w:val="2D3B45"/>
-          <w:sz w:val="27"/>
-          <w:szCs w:val="27"/>
-        </w:rPr>
-        <w:t>comparing</w:t>
-      </w:r>
-      <w:r>
-        <w:rPr>
-          <w:rFonts w:ascii="Helvetica Neue" w:eastAsia="Times New Roman" w:hAnsi="Helvetica Neue" w:cs="Times New Roman" w:hint="eastAsia"/>
-          <w:color w:val="2D3B45"/>
-          <w:sz w:val="27"/>
-          <w:szCs w:val="27"/>
-        </w:rPr>
-        <w:t xml:space="preserve"> to static scheduling.</w:t>
-      </w:r>
+      </w:pPr>
     </w:p>
     <w:p/>
     <w:sectPr>
-      <w:headerReference w:type="default" r:id="rId6"/>
+      <w:headerReference w:type="default" r:id="rId8"/>
       <w:pgSz w:w="12240" w:h="15840"/>
       <w:pgMar w:top="1440" w:right="1440" w:bottom="1440" w:left="1440" w:header="720" w:footer="720" w:gutter="0"/>
       <w:cols w:space="720"/>
@@ -4432,6 +4527,44 @@
     </w:sectPr>
   </w:body>
 </w:document>
+</file>
+
+<file path=word/endnotes.xml><?xml version="1.0" encoding="utf-8"?>
+<w:endnotes xmlns:wpc="http://schemas.microsoft.com/office/word/2010/wordprocessingCanvas" xmlns:mo="http://schemas.microsoft.com/office/mac/office/2008/main" xmlns:mc="http://schemas.openxmlformats.org/markup-compatibility/2006" xmlns:mv="urn:schemas-microsoft-com:mac:vml" xmlns:o="urn:schemas-microsoft-com:office:office" xmlns:r="http://schemas.openxmlformats.org/officeDocument/2006/relationships" xmlns:m="http://schemas.openxmlformats.org/officeDocument/2006/math" xmlns:v="urn:schemas-microsoft-com:vml" xmlns:wp14="http://schemas.microsoft.com/office/word/2010/wordprocessingDrawing" xmlns:wp="http://schemas.openxmlformats.org/drawingml/2006/wordprocessingDrawing" xmlns:w10="urn:schemas-microsoft-com:office:word" xmlns:w="http://schemas.openxmlformats.org/wordprocessingml/2006/main" xmlns:w14="http://schemas.microsoft.com/office/word/2010/wordml" xmlns:w15="http://schemas.microsoft.com/office/word/2012/wordml" xmlns:wpg="http://schemas.microsoft.com/office/word/2010/wordprocessingGroup" xmlns:wpi="http://schemas.microsoft.com/office/word/2010/wordprocessingInk" xmlns:wne="http://schemas.microsoft.com/office/word/2006/wordml" xmlns:wps="http://schemas.microsoft.com/office/word/2010/wordprocessingShape" mc:Ignorable="w14 w15 wp14">
+  <w:endnote w:type="separator" w:id="-1">
+    <w:p>
+      <w:r>
+        <w:separator/>
+      </w:r>
+    </w:p>
+  </w:endnote>
+  <w:endnote w:type="continuationSeparator" w:id="0">
+    <w:p>
+      <w:r>
+        <w:continuationSeparator/>
+      </w:r>
+    </w:p>
+  </w:endnote>
+</w:endnotes>
+</file>
+
+<file path=word/footnotes.xml><?xml version="1.0" encoding="utf-8"?>
+<w:footnotes xmlns:wpc="http://schemas.microsoft.com/office/word/2010/wordprocessingCanvas" xmlns:mo="http://schemas.microsoft.com/office/mac/office/2008/main" xmlns:mc="http://schemas.openxmlformats.org/markup-compatibility/2006" xmlns:mv="urn:schemas-microsoft-com:mac:vml" xmlns:o="urn:schemas-microsoft-com:office:office" xmlns:r="http://schemas.openxmlformats.org/officeDocument/2006/relationships" xmlns:m="http://schemas.openxmlformats.org/officeDocument/2006/math" xmlns:v="urn:schemas-microsoft-com:vml" xmlns:wp14="http://schemas.microsoft.com/office/word/2010/wordprocessingDrawing" xmlns:wp="http://schemas.openxmlformats.org/drawingml/2006/wordprocessingDrawing" xmlns:w10="urn:schemas-microsoft-com:office:word" xmlns:w="http://schemas.openxmlformats.org/wordprocessingml/2006/main" xmlns:w14="http://schemas.microsoft.com/office/word/2010/wordml" xmlns:w15="http://schemas.microsoft.com/office/word/2012/wordml" xmlns:wpg="http://schemas.microsoft.com/office/word/2010/wordprocessingGroup" xmlns:wpi="http://schemas.microsoft.com/office/word/2010/wordprocessingInk" xmlns:wne="http://schemas.microsoft.com/office/word/2006/wordml" xmlns:wps="http://schemas.microsoft.com/office/word/2010/wordprocessingShape" mc:Ignorable="w14 w15 wp14">
+  <w:footnote w:type="separator" w:id="-1">
+    <w:p>
+      <w:r>
+        <w:separator/>
+      </w:r>
+    </w:p>
+  </w:footnote>
+  <w:footnote w:type="continuationSeparator" w:id="0">
+    <w:p>
+      <w:r>
+        <w:continuationSeparator/>
+      </w:r>
+    </w:p>
+  </w:footnote>
+</w:footnotes>
 </file>
 
 <file path=word/header1.xml><?xml version="1.0" encoding="utf-8"?>

</xml_diff>